<commit_message>
[09/04] Contrato de corretagem Linux #2
</commit_message>
<xml_diff>
--- a/templates/contrato-de-corretagem.docx
+++ b/templates/contrato-de-corretagem.docx
@@ -94,11 +94,9 @@
               <w:br/>
               <w:t xml:space="preserve"> {</w:t>
             </w:r>
-            <w:proofErr w:type="spellStart"/>
             <w:r>
               <w:t>endereco_imovel</w:t>
             </w:r>
-            <w:proofErr w:type="spellEnd"/>
             <w:r>
               <w:t>}</w:t>
             </w:r>
@@ -171,11 +169,9 @@
               </w:rPr>
               <w:t xml:space="preserve">: </w:t>
             </w:r>
-            <w:proofErr w:type="spellStart"/>
             <w:r>
               <w:t>nome_prop</w:t>
             </w:r>
-            <w:proofErr w:type="spellEnd"/>
           </w:p>
         </w:tc>
         <w:tc>
@@ -201,13 +197,8 @@
               <w:t>E-mail:</w:t>
             </w:r>
             <w:r>
-              <w:t xml:space="preserve"> </w:t>
-            </w:r>
-            <w:proofErr w:type="spellStart"/>
-            <w:r>
-              <w:t>email_prop</w:t>
-            </w:r>
-            <w:proofErr w:type="spellEnd"/>
+              <w:t xml:space="preserve"> email_prop</w:t>
+            </w:r>
           </w:p>
         </w:tc>
       </w:tr>
@@ -237,11 +228,9 @@
             <w:r>
               <w:t xml:space="preserve">Endereço: </w:t>
             </w:r>
-            <w:proofErr w:type="spellStart"/>
             <w:r>
               <w:t>endereco_prop</w:t>
             </w:r>
-            <w:proofErr w:type="spellEnd"/>
           </w:p>
         </w:tc>
         <w:tc>
@@ -269,11 +258,9 @@
             <w:r>
               <w:t xml:space="preserve"> </w:t>
             </w:r>
-            <w:proofErr w:type="spellStart"/>
             <w:r>
               <w:t>cpf_prop</w:t>
             </w:r>
-            <w:proofErr w:type="spellEnd"/>
             <w:r>
               <w:t xml:space="preserve"> </w:t>
             </w:r>
@@ -301,11 +288,9 @@
             <w:r>
               <w:t xml:space="preserve">Fone: </w:t>
             </w:r>
-            <w:proofErr w:type="spellStart"/>
             <w:r>
               <w:t>tel_prop</w:t>
             </w:r>
-            <w:proofErr w:type="spellEnd"/>
           </w:p>
         </w:tc>
       </w:tr>
@@ -335,11 +320,9 @@
             <w:r>
               <w:t xml:space="preserve">Cidade: </w:t>
             </w:r>
-            <w:proofErr w:type="spellStart"/>
             <w:r>
               <w:t>cidade_prop</w:t>
             </w:r>
-            <w:proofErr w:type="spellEnd"/>
           </w:p>
         </w:tc>
         <w:tc>
@@ -364,11 +347,9 @@
             <w:r>
               <w:t xml:space="preserve">CEP: </w:t>
             </w:r>
-            <w:proofErr w:type="spellStart"/>
             <w:r>
               <w:t>cep_prop</w:t>
             </w:r>
-            <w:proofErr w:type="spellEnd"/>
           </w:p>
         </w:tc>
         <w:tc>
@@ -393,31 +374,16 @@
             <w:r>
               <w:t xml:space="preserve">UF: </w:t>
             </w:r>
-            <w:proofErr w:type="spellStart"/>
             <w:r>
               <w:t>uf_prop</w:t>
             </w:r>
-            <w:proofErr w:type="spellEnd"/>
           </w:p>
         </w:tc>
       </w:tr>
     </w:tbl>
     <w:p>
       <w:r>
-        <w:t>{</w:t>
-      </w:r>
-      <w:proofErr w:type="spellStart"/>
-      <w:r>
-        <w:t>contratante_table</w:t>
-      </w:r>
-      <w:proofErr w:type="spellEnd"/>
-      <w:r>
-        <w:t>}</w:t>
-      </w:r>
-    </w:p>
-    <w:p>
-      <w:r>
-        <w:t> </w:t>
+        <w:t>{contratante_table}</w:t>
       </w:r>
     </w:p>
     <w:p>
@@ -443,15 +409,6 @@
         </w:rPr>
         <w:t xml:space="preserve">CONTRATADO(S): </w:t>
       </w:r>
-    </w:p>
-    <w:p>
-      <w:pPr>
-        <w:rPr>
-          <w:b/>
-          <w:bCs/>
-          <w:color w:val="000000" w:themeColor="text1"/>
-        </w:rPr>
-      </w:pPr>
     </w:p>
     <w:tbl>
       <w:tblPr>
@@ -507,11 +464,9 @@
               </w:rPr>
               <w:t xml:space="preserve"> </w:t>
             </w:r>
-            <w:proofErr w:type="spellStart"/>
             <w:r>
               <w:t>nome_corretor</w:t>
             </w:r>
-            <w:proofErr w:type="spellEnd"/>
           </w:p>
         </w:tc>
         <w:tc>
@@ -555,14 +510,12 @@
               </w:rPr>
               <w:t xml:space="preserve"> </w:t>
             </w:r>
-            <w:proofErr w:type="spellStart"/>
             <w:r>
               <w:rPr>
                 <w:rFonts w:ascii="Century Gothic" w:eastAsia="Century Gothic" w:hAnsi="Century Gothic" w:cs="Century Gothic"/>
               </w:rPr>
               <w:t>cnpj_corretor</w:t>
             </w:r>
-            <w:proofErr w:type="spellEnd"/>
           </w:p>
         </w:tc>
       </w:tr>
@@ -595,23 +548,13 @@
                 <w:bCs/>
               </w:rPr>
             </w:pPr>
-            <w:proofErr w:type="spellStart"/>
             <w:r>
               <w:rPr>
                 <w:rStyle w:val="Forte"/>
                 <w:b w:val="0"/>
                 <w:bCs w:val="0"/>
               </w:rPr>
-              <w:t>End</w:t>
-            </w:r>
-            <w:proofErr w:type="spellEnd"/>
-            <w:r>
-              <w:rPr>
-                <w:rStyle w:val="Forte"/>
-                <w:b w:val="0"/>
-                <w:bCs w:val="0"/>
-              </w:rPr>
-              <w:t>:</w:t>
+              <w:t>End:</w:t>
             </w:r>
             <w:r>
               <w:rPr>
@@ -620,11 +563,9 @@
               </w:rPr>
               <w:t xml:space="preserve"> </w:t>
             </w:r>
-            <w:proofErr w:type="spellStart"/>
             <w:r>
               <w:t>endereco_corretor</w:t>
             </w:r>
-            <w:proofErr w:type="spellEnd"/>
           </w:p>
         </w:tc>
         <w:tc>
@@ -657,11 +598,9 @@
             <w:r>
               <w:t xml:space="preserve"> </w:t>
             </w:r>
-            <w:proofErr w:type="spellStart"/>
             <w:r>
               <w:t>tel_corretor</w:t>
             </w:r>
-            <w:proofErr w:type="spellEnd"/>
           </w:p>
         </w:tc>
       </w:tr>
@@ -702,7 +641,6 @@
               </w:rPr>
               <w:t xml:space="preserve">CRECI: </w:t>
             </w:r>
-            <w:proofErr w:type="spellStart"/>
             <w:r>
               <w:rPr>
                 <w:rStyle w:val="Forte"/>
@@ -711,7 +649,6 @@
               </w:rPr>
               <w:t>creci_corretor</w:t>
             </w:r>
-            <w:proofErr w:type="spellEnd"/>
           </w:p>
         </w:tc>
         <w:tc>
@@ -732,15 +669,7 @@
     </w:tbl>
     <w:p>
       <w:r>
-        <w:t>{</w:t>
-      </w:r>
-      <w:proofErr w:type="spellStart"/>
-      <w:r>
-        <w:t>contratado_table</w:t>
-      </w:r>
-      <w:proofErr w:type="spellEnd"/>
-      <w:r>
-        <w:t>}</w:t>
+        <w:t>{contratado_table}</w:t>
       </w:r>
     </w:p>
     <w:p>
@@ -896,12 +825,66 @@
         <w:widowControl w:val="0"/>
         <w:spacing w:before="120" w:line="312" w:lineRule="auto"/>
         <w:ind w:right="-23"/>
-        <w:jc w:val="center"/>
-        <w:rPr>
-          <w:b/>
-          <w:bCs/>
-        </w:rPr>
+        <w:jc w:val="both"/>
       </w:pPr>
+      <w:r>
+        <w:rPr>
+          <w:b/>
+          <w:bCs/>
+        </w:rPr>
+        <w:t>1.</w:t>
+      </w:r>
+      <w:r>
+        <w:t xml:space="preserve"> Assim, pelo presente instrumento particular e na melhor forma de direito, tendo sido cumprido o objeto descrito no item 1 supra, o(s) </w:t>
+      </w:r>
+      <w:r>
+        <w:rPr>
+          <w:b/>
+          <w:bCs/>
+        </w:rPr>
+        <w:t xml:space="preserve">CONTRATANTE(S) </w:t>
+      </w:r>
+      <w:r>
+        <w:t xml:space="preserve">se compromete(m) a pagar aos CONTRATADO(S), ora credores, a importância líquida certa e exigível de </w:t>
+      </w:r>
+      <w:r>
+        <w:rPr>
+          <w:b/>
+          <w:bCs/>
+        </w:rPr>
+        <w:t xml:space="preserve">R$ </w:t>
+      </w:r>
+      <w:r>
+        <w:rPr>
+          <w:b/>
+          <w:bCs/>
+        </w:rPr>
+        <w:t>{valor_comissao}</w:t>
+      </w:r>
+      <w:r>
+        <w:rPr>
+          <w:b/>
+          <w:bCs/>
+        </w:rPr>
+        <w:t xml:space="preserve"> (</w:t>
+      </w:r>
+      <w:r>
+        <w:rPr>
+          <w:b/>
+          <w:bCs/>
+        </w:rPr>
+        <w:t>{valor_comissao_texto}</w:t>
+      </w:r>
+      <w:r>
+        <w:rPr>
+          <w:b/>
+          <w:bCs/>
+        </w:rPr>
+        <w:t xml:space="preserve">) </w:t>
+      </w:r>
+      <w:r>
+        <w:t>correspondente à comissão de intermediação da compra e venda do imóvel realizada, da seguinte forma:</w:t>
+      </w:r>
     </w:p>
     <w:p>
       <w:pPr>
@@ -909,118 +892,17 @@
         <w:spacing w:before="120" w:line="312" w:lineRule="auto"/>
         <w:ind w:right="-23"/>
         <w:jc w:val="both"/>
+        <w:rPr>
+          <w:b/>
+          <w:bCs/>
+        </w:rPr>
       </w:pPr>
       <w:r>
         <w:rPr>
           <w:b/>
           <w:bCs/>
         </w:rPr>
-        <w:t>1.</w:t>
-      </w:r>
-      <w:r>
-        <w:t xml:space="preserve"> Assim, pelo presente instrumento particular e na melhor forma de direito, tendo sido cumprido o objeto descrito no item 1 supra, o(s) </w:t>
-      </w:r>
-      <w:r>
-        <w:rPr>
-          <w:b/>
-          <w:bCs/>
-        </w:rPr>
-        <w:t xml:space="preserve">CONTRATANTE(S) </w:t>
-      </w:r>
-      <w:r>
-        <w:t xml:space="preserve">se compromete(m) a pagar aos </w:t>
-      </w:r>
-      <w:r>
         <w:lastRenderedPageBreak/>
-        <w:t xml:space="preserve">CONTRATADO(S), ora credores, a importância líquida certa e exigível de </w:t>
-      </w:r>
-      <w:r>
-        <w:rPr>
-          <w:b/>
-          <w:bCs/>
-        </w:rPr>
-        <w:t xml:space="preserve">R$ </w:t>
-      </w:r>
-      <w:r>
-        <w:rPr>
-          <w:b/>
-          <w:bCs/>
-        </w:rPr>
-        <w:t>{</w:t>
-      </w:r>
-      <w:proofErr w:type="spellStart"/>
-      <w:r>
-        <w:rPr>
-          <w:b/>
-          <w:bCs/>
-        </w:rPr>
-        <w:t>valor_comissao</w:t>
-      </w:r>
-      <w:proofErr w:type="spellEnd"/>
-      <w:r>
-        <w:rPr>
-          <w:b/>
-          <w:bCs/>
-        </w:rPr>
-        <w:t>}</w:t>
-      </w:r>
-      <w:r>
-        <w:rPr>
-          <w:b/>
-          <w:bCs/>
-        </w:rPr>
-        <w:t xml:space="preserve"> (</w:t>
-      </w:r>
-      <w:r>
-        <w:rPr>
-          <w:b/>
-          <w:bCs/>
-        </w:rPr>
-        <w:t>{</w:t>
-      </w:r>
-      <w:proofErr w:type="spellStart"/>
-      <w:r>
-        <w:rPr>
-          <w:b/>
-          <w:bCs/>
-        </w:rPr>
-        <w:t>valor_comissao_texto</w:t>
-      </w:r>
-      <w:proofErr w:type="spellEnd"/>
-      <w:r>
-        <w:rPr>
-          <w:b/>
-          <w:bCs/>
-        </w:rPr>
-        <w:t>}</w:t>
-      </w:r>
-      <w:r>
-        <w:rPr>
-          <w:b/>
-          <w:bCs/>
-        </w:rPr>
-        <w:t xml:space="preserve">) </w:t>
-      </w:r>
-      <w:r>
-        <w:t>correspondente à comissão de intermediação da compra e venda do imóvel realizada, da seguinte forma:</w:t>
-      </w:r>
-    </w:p>
-    <w:p>
-      <w:pPr>
-        <w:widowControl w:val="0"/>
-        <w:spacing w:before="120" w:line="312" w:lineRule="auto"/>
-        <w:ind w:right="-23"/>
-        <w:jc w:val="both"/>
-        <w:rPr>
-          <w:b/>
-          <w:bCs/>
-        </w:rPr>
-      </w:pPr>
-      <w:r>
-        <w:rPr>
-          <w:b/>
-          <w:bCs/>
-        </w:rPr>
         <w:t>PLANILHA DE COMISSÕES:</w:t>
       </w:r>
     </w:p>
@@ -1204,7 +1086,6 @@
                 <w:bCs/>
               </w:rPr>
             </w:pPr>
-            <w:proofErr w:type="spellStart"/>
             <w:r>
               <w:rPr>
                 <w:b/>
@@ -1212,7 +1093,6 @@
               </w:rPr>
               <w:t>name_corretor</w:t>
             </w:r>
-            <w:proofErr w:type="spellEnd"/>
           </w:p>
         </w:tc>
         <w:tc>
@@ -1238,7 +1118,6 @@
                 <w:bCs/>
               </w:rPr>
             </w:pPr>
-            <w:proofErr w:type="spellStart"/>
             <w:r>
               <w:rPr>
                 <w:b/>
@@ -1260,7 +1139,6 @@
               </w:rPr>
               <w:t>_comissao</w:t>
             </w:r>
-            <w:proofErr w:type="spellEnd"/>
           </w:p>
         </w:tc>
         <w:tc>
@@ -1286,7 +1164,6 @@
                 <w:bCs/>
               </w:rPr>
             </w:pPr>
-            <w:proofErr w:type="spellStart"/>
             <w:r>
               <w:rPr>
                 <w:b/>
@@ -1308,7 +1185,6 @@
               </w:rPr>
               <w:t>_percentual</w:t>
             </w:r>
-            <w:proofErr w:type="spellEnd"/>
           </w:p>
         </w:tc>
         <w:tc>
@@ -1334,7 +1210,6 @@
                 <w:bCs/>
               </w:rPr>
             </w:pPr>
-            <w:proofErr w:type="spellStart"/>
             <w:r>
               <w:rPr>
                 <w:b/>
@@ -1342,7 +1217,6 @@
               </w:rPr>
               <w:t>valor_corretagem</w:t>
             </w:r>
-            <w:proofErr w:type="spellEnd"/>
           </w:p>
         </w:tc>
       </w:tr>
@@ -1357,14 +1231,12 @@
       <w:r>
         <w:t>{</w:t>
       </w:r>
-      <w:proofErr w:type="spellStart"/>
       <w:r>
         <w:t>comissao</w:t>
       </w:r>
       <w:r>
         <w:t>_table</w:t>
       </w:r>
-      <w:proofErr w:type="spellEnd"/>
       <w:r>
         <w:t>}</w:t>
       </w:r>
@@ -1376,14 +1248,6 @@
         <w:ind w:right="-23"/>
         <w:jc w:val="both"/>
       </w:pPr>
-    </w:p>
-    <w:p>
-      <w:pPr>
-        <w:widowControl w:val="0"/>
-        <w:spacing w:before="120" w:line="312" w:lineRule="auto"/>
-        <w:ind w:right="-23"/>
-        <w:jc w:val="both"/>
-      </w:pPr>
       <w:r>
         <w:rPr>
           <w:b/>
@@ -1394,14 +1258,12 @@
       <w:r>
         <w:t xml:space="preserve"> Em vista dos </w:t>
       </w:r>
-      <w:proofErr w:type="spellStart"/>
       <w:r>
         <w:rPr>
           <w:i/>
         </w:rPr>
         <w:t>considerandos</w:t>
       </w:r>
-      <w:proofErr w:type="spellEnd"/>
       <w:r>
         <w:t xml:space="preserve"> acima, neste ato, o(s) </w:t>
       </w:r>
@@ -1434,14 +1296,6 @@
       <w:r>
         <w:t>, obedecidas as datas de vencimento.</w:t>
       </w:r>
-    </w:p>
-    <w:p>
-      <w:pPr>
-        <w:widowControl w:val="0"/>
-        <w:spacing w:before="120" w:line="312" w:lineRule="auto"/>
-        <w:ind w:right="-23"/>
-        <w:jc w:val="both"/>
-      </w:pPr>
     </w:p>
     <w:p>
       <w:pPr>
@@ -1488,6 +1342,81 @@
           <w:spacing w:val="-3"/>
         </w:rPr>
         <w:t xml:space="preserve">se declaram cientes de que o compromisso ou contrato de promessa de compra e venda do Imóvel somente obrigará o proprietário depois de aceito e assinado pelo(s) comprador(es). </w:t>
+      </w:r>
+    </w:p>
+    <w:p>
+      <w:pPr>
+        <w:widowControl w:val="0"/>
+        <w:spacing w:line="320" w:lineRule="exact"/>
+        <w:ind w:right="-102"/>
+        <w:jc w:val="both"/>
+        <w:rPr>
+          <w:color w:val="000000"/>
+        </w:rPr>
+      </w:pPr>
+      <w:r>
+        <w:rPr>
+          <w:b/>
+          <w:bCs/>
+          <w:color w:val="000000"/>
+        </w:rPr>
+        <w:t>4</w:t>
+      </w:r>
+      <w:r>
+        <w:rPr>
+          <w:b/>
+          <w:bCs/>
+        </w:rPr>
+        <w:t>.</w:t>
+      </w:r>
+      <w:r>
+        <w:t xml:space="preserve"> No caso de inadimplemento </w:t>
+      </w:r>
+      <w:r>
+        <w:rPr>
+          <w:color w:val="000000"/>
+        </w:rPr>
+        <w:t xml:space="preserve">por parte do(s) </w:t>
+      </w:r>
+      <w:r>
+        <w:rPr>
+          <w:b/>
+          <w:bCs/>
+          <w:color w:val="000000"/>
+        </w:rPr>
+        <w:t xml:space="preserve">CONTRATANTE(S) </w:t>
+      </w:r>
+      <w:r>
+        <w:rPr>
+          <w:color w:val="000000"/>
+        </w:rPr>
+        <w:t xml:space="preserve">no pagamento dos honorários de corretagem indicados na </w:t>
+      </w:r>
+      <w:r>
+        <w:rPr>
+          <w:color w:val="000000"/>
+          <w:u w:val="single"/>
+        </w:rPr>
+        <w:t>planilha de comissões</w:t>
+      </w:r>
+      <w:r>
+        <w:rPr>
+          <w:color w:val="000000"/>
+        </w:rPr>
+        <w:t xml:space="preserve">, este instrumento será considerado como título executivo extrajudicial, aplicando-se ainda correção monetária utilizando-se a variação positiva do IGPM-FGV, a partir do inadimplemento da obrigação até o dia do seu efetivo pagamento, </w:t>
+      </w:r>
+      <w:r>
+        <w:rPr>
+          <w:color w:val="000000"/>
+          <w:spacing w:val="-1"/>
+        </w:rPr>
+        <w:t xml:space="preserve">juros de mora de 1% (um por cento) ao mês, além de multa de </w:t>
+      </w:r>
+      <w:r>
+        <w:rPr>
+          <w:color w:val="000000"/>
+        </w:rPr>
+        <w:t>2% (dois por cento) sobre o valor do débito corrigido até a data do pagamento e demais cominações aplicáveis.</w:t>
       </w:r>
     </w:p>
     <w:p>
@@ -1497,6 +1426,141 @@
         <w:ind w:right="-102"/>
         <w:jc w:val="both"/>
       </w:pPr>
+      <w:r>
+        <w:rPr>
+          <w:color w:val="000000"/>
+        </w:rPr>
+        <w:t> </w:t>
+      </w:r>
+      <w:r>
+        <w:rPr>
+          <w:b/>
+          <w:bCs/>
+          <w:color w:val="000000"/>
+        </w:rPr>
+        <w:t>4.1</w:t>
+      </w:r>
+      <w:r>
+        <w:rPr>
+          <w:color w:val="000000"/>
+        </w:rPr>
+        <w:t xml:space="preserve"> Em casos de atraso de pagamento, substituição do meio de pagamento, ou qualquer outra situação a ser negociada entre os </w:t>
+      </w:r>
+      <w:r>
+        <w:rPr>
+          <w:b/>
+          <w:bCs/>
+          <w:color w:val="000000"/>
+        </w:rPr>
+        <w:t>CONTRATANTES</w:t>
+      </w:r>
+      <w:r>
+        <w:rPr>
+          <w:color w:val="000000"/>
+        </w:rPr>
+        <w:t xml:space="preserve"> e os </w:t>
+      </w:r>
+      <w:r>
+        <w:rPr>
+          <w:b/>
+          <w:bCs/>
+          <w:color w:val="000000"/>
+        </w:rPr>
+        <w:t>CONTRATADOS</w:t>
+      </w:r>
+      <w:r>
+        <w:rPr>
+          <w:color w:val="000000"/>
+        </w:rPr>
+        <w:t xml:space="preserve">, os </w:t>
+      </w:r>
+      <w:r>
+        <w:rPr>
+          <w:b/>
+          <w:bCs/>
+          <w:color w:val="000000"/>
+        </w:rPr>
+        <w:t>CONTRATADOS</w:t>
+      </w:r>
+      <w:r>
+        <w:rPr>
+          <w:color w:val="000000"/>
+        </w:rPr>
+        <w:t xml:space="preserve"> neste ato, e por esta cláusula mandato nomeiam-se um ao outro como procurador bastante, em caráter irrevogável e irretratável, com poderes expressos para negociar a substituição dos meios de pagamento, a modificação do cronograma de vencimentos da comissão de corretagem, a contratação de escritório de cobrança para proceder a cobrança extrajudicial da comissão de corretagem, a contração de escritório de advocacia para a propositura de eventuais medidas necessárias para o recebimento da comissão de corretagem inadimplida, podendo ajustar preços de serviços extrajudiciais e de honorários advocatícios, autorizar abatimentos e demais condições de recebimento dos valores da comissão de corretagem, respeitando sempre e necessariamente a previsão contida na cláusula acima.</w:t>
+      </w:r>
+    </w:p>
+    <w:p>
+      <w:pPr>
+        <w:pStyle w:val="Corpodetexto"/>
+        <w:spacing w:before="92" w:line="320" w:lineRule="exact"/>
+        <w:rPr>
+          <w:color w:val="000000"/>
+          <w:sz w:val="22"/>
+          <w:szCs w:val="22"/>
+        </w:rPr>
+      </w:pPr>
+      <w:r>
+        <w:rPr>
+          <w:color w:val="000000"/>
+          <w:sz w:val="22"/>
+          <w:szCs w:val="22"/>
+        </w:rPr>
+        <w:t> </w:t>
+      </w:r>
+      <w:r>
+        <w:rPr>
+          <w:b/>
+          <w:bCs/>
+          <w:color w:val="000000"/>
+          <w:sz w:val="22"/>
+          <w:szCs w:val="22"/>
+        </w:rPr>
+        <w:t>4.1.1</w:t>
+      </w:r>
+      <w:r>
+        <w:rPr>
+          <w:color w:val="000000"/>
+          <w:sz w:val="22"/>
+          <w:szCs w:val="22"/>
+        </w:rPr>
+        <w:t xml:space="preserve"> O </w:t>
+      </w:r>
+      <w:r>
+        <w:rPr>
+          <w:b/>
+          <w:bCs/>
+          <w:color w:val="000000"/>
+          <w:sz w:val="22"/>
+          <w:szCs w:val="22"/>
+        </w:rPr>
+        <w:t>CORRETOR</w:t>
+      </w:r>
+      <w:r>
+        <w:rPr>
+          <w:color w:val="000000"/>
+          <w:sz w:val="22"/>
+          <w:szCs w:val="22"/>
+        </w:rPr>
+        <w:t xml:space="preserve"> procurador responderá, perante os demais </w:t>
+      </w:r>
+      <w:r>
+        <w:rPr>
+          <w:b/>
+          <w:bCs/>
+          <w:color w:val="000000"/>
+          <w:sz w:val="22"/>
+          <w:szCs w:val="22"/>
+        </w:rPr>
+        <w:t>CONTRATADOS</w:t>
+      </w:r>
+      <w:r>
+        <w:rPr>
+          <w:color w:val="000000"/>
+          <w:sz w:val="22"/>
+          <w:szCs w:val="22"/>
+        </w:rPr>
+        <w:t>, pelos atos praticados na condição de mandatário em desacordo com as instruções recebidas, nos termos da lei civil.</w:t>
+      </w:r>
     </w:p>
     <w:p>
       <w:pPr>
@@ -1510,27 +1574,633 @@
       </w:pPr>
       <w:r>
         <w:rPr>
-          <w:b/>
-          <w:bCs/>
-          <w:color w:val="000000"/>
-        </w:rPr>
-        <w:t>4</w:t>
-      </w:r>
-      <w:r>
-        <w:rPr>
-          <w:b/>
-          <w:bCs/>
+          <w:color w:val="000000"/>
+        </w:rPr>
+        <w:t> </w:t>
+      </w:r>
+      <w:r>
+        <w:rPr>
+          <w:b/>
+          <w:bCs/>
+          <w:color w:val="000000"/>
+        </w:rPr>
+        <w:t>4.1.2</w:t>
+      </w:r>
+      <w:r>
+        <w:rPr>
+          <w:color w:val="000000"/>
+        </w:rPr>
+        <w:t xml:space="preserve"> Os serviços prestados pelo(s) </w:t>
+      </w:r>
+      <w:r>
+        <w:rPr>
+          <w:b/>
+          <w:bCs/>
+          <w:color w:val="000000"/>
+        </w:rPr>
+        <w:t>CO</w:t>
+      </w:r>
+      <w:r>
+        <w:rPr>
+          <w:b/>
+          <w:bCs/>
+          <w:color w:val="000000"/>
+        </w:rPr>
+        <w:t>NTRATADO(</w:t>
+      </w:r>
+      <w:r>
+        <w:rPr>
+          <w:b/>
+          <w:bCs/>
+          <w:color w:val="000000"/>
+        </w:rPr>
+        <w:t>S</w:t>
+      </w:r>
+      <w:r>
+        <w:rPr>
+          <w:b/>
+          <w:bCs/>
+          <w:color w:val="000000"/>
+        </w:rPr>
+        <w:t>)</w:t>
+      </w:r>
+      <w:r>
+        <w:rPr>
+          <w:color w:val="000000"/>
+        </w:rPr>
+        <w:t xml:space="preserve"> e devidamente pagos pelo(s)</w:t>
+      </w:r>
+      <w:r>
+        <w:rPr>
+          <w:b/>
+          <w:bCs/>
+          <w:color w:val="000000"/>
+        </w:rPr>
+        <w:t xml:space="preserve"> CONTRATANTE(S)</w:t>
+      </w:r>
+      <w:r>
+        <w:rPr>
+          <w:color w:val="000000"/>
+        </w:rPr>
+        <w:t xml:space="preserve">, nos termos do presente instrumento, serão objeto da emissão das respectivas Notas Fiscais de Serviço, a serem entregues pelo(s) </w:t>
+      </w:r>
+      <w:r>
+        <w:rPr>
+          <w:b/>
+          <w:bCs/>
+          <w:color w:val="000000"/>
+        </w:rPr>
+        <w:t>CO</w:t>
+      </w:r>
+      <w:r>
+        <w:rPr>
+          <w:b/>
+          <w:bCs/>
+          <w:color w:val="000000"/>
+        </w:rPr>
+        <w:t>NTRATADO(</w:t>
+      </w:r>
+      <w:r>
+        <w:rPr>
+          <w:b/>
+          <w:bCs/>
+          <w:color w:val="000000"/>
+        </w:rPr>
+        <w:t>S</w:t>
+      </w:r>
+      <w:r>
+        <w:rPr>
+          <w:b/>
+          <w:bCs/>
+          <w:color w:val="000000"/>
+        </w:rPr>
+        <w:t>)</w:t>
+      </w:r>
+      <w:r>
+        <w:rPr>
+          <w:color w:val="000000"/>
+        </w:rPr>
+        <w:t xml:space="preserve"> ao(s) </w:t>
+      </w:r>
+      <w:r>
+        <w:rPr>
+          <w:b/>
+          <w:bCs/>
+          <w:color w:val="000000"/>
+        </w:rPr>
+        <w:t>CONTRATANTE</w:t>
+      </w:r>
+      <w:r>
+        <w:rPr>
+          <w:b/>
+          <w:bCs/>
+          <w:color w:val="000000"/>
+        </w:rPr>
+        <w:t>(</w:t>
+      </w:r>
+      <w:r>
+        <w:rPr>
+          <w:b/>
+          <w:bCs/>
+          <w:color w:val="000000"/>
+        </w:rPr>
+        <w:t>S</w:t>
+      </w:r>
+      <w:r>
+        <w:rPr>
+          <w:b/>
+          <w:bCs/>
+          <w:color w:val="000000"/>
+        </w:rPr>
+        <w:t>)</w:t>
+      </w:r>
+      <w:r>
+        <w:rPr>
+          <w:color w:val="000000"/>
+        </w:rPr>
+        <w:t xml:space="preserve"> ou encaminhadas para os endereços constantes do preâmbulo, obrigando-se o(s) </w:t>
+      </w:r>
+      <w:r>
+        <w:rPr>
+          <w:b/>
+          <w:bCs/>
+          <w:color w:val="000000"/>
+        </w:rPr>
+        <w:t>CONTRATANTE</w:t>
+      </w:r>
+      <w:r>
+        <w:rPr>
+          <w:b/>
+          <w:bCs/>
+          <w:color w:val="000000"/>
+        </w:rPr>
+        <w:t>(</w:t>
+      </w:r>
+      <w:r>
+        <w:rPr>
+          <w:b/>
+          <w:bCs/>
+          <w:color w:val="000000"/>
+        </w:rPr>
+        <w:t>S</w:t>
+      </w:r>
+      <w:r>
+        <w:rPr>
+          <w:b/>
+          <w:bCs/>
+          <w:color w:val="000000"/>
+        </w:rPr>
+        <w:t>)</w:t>
+      </w:r>
+      <w:r>
+        <w:rPr>
+          <w:color w:val="000000"/>
+        </w:rPr>
+        <w:t xml:space="preserve"> informar ao(s) </w:t>
+      </w:r>
+      <w:r>
+        <w:rPr>
+          <w:b/>
+          <w:bCs/>
+          <w:color w:val="000000"/>
+        </w:rPr>
+        <w:t>C</w:t>
+      </w:r>
+      <w:r>
+        <w:rPr>
+          <w:b/>
+          <w:bCs/>
+          <w:color w:val="000000"/>
+        </w:rPr>
+        <w:t>ONTRATADO(</w:t>
+      </w:r>
+      <w:r>
+        <w:rPr>
+          <w:b/>
+          <w:bCs/>
+          <w:color w:val="000000"/>
+        </w:rPr>
+        <w:t>S</w:t>
+      </w:r>
+      <w:r>
+        <w:rPr>
+          <w:b/>
+          <w:bCs/>
+          <w:color w:val="000000"/>
+        </w:rPr>
+        <w:t>)</w:t>
+      </w:r>
+      <w:r>
+        <w:rPr>
+          <w:color w:val="000000"/>
+        </w:rPr>
+        <w:t xml:space="preserve"> qualquer mudança de endereço ocorrida a partir da presente data.</w:t>
+      </w:r>
+    </w:p>
+    <w:p>
+      <w:pPr>
+        <w:pStyle w:val="Corpodetexto"/>
+        <w:spacing w:before="96" w:line="320" w:lineRule="exact"/>
+        <w:rPr>
+          <w:color w:val="000000"/>
+          <w:sz w:val="22"/>
+          <w:szCs w:val="22"/>
+        </w:rPr>
+      </w:pPr>
+      <w:r>
+        <w:rPr>
+          <w:color w:val="000000"/>
+          <w:sz w:val="22"/>
+          <w:szCs w:val="22"/>
+        </w:rPr>
+        <w:t> </w:t>
+      </w:r>
+      <w:r>
+        <w:rPr>
+          <w:b/>
+          <w:bCs/>
+          <w:color w:val="000000"/>
+          <w:sz w:val="22"/>
+          <w:szCs w:val="22"/>
+        </w:rPr>
+        <w:t>5</w:t>
+      </w:r>
+      <w:r>
+        <w:rPr>
+          <w:color w:val="000000"/>
+          <w:sz w:val="22"/>
+          <w:szCs w:val="22"/>
+        </w:rPr>
+        <w:t xml:space="preserve">. Os honorários de corretagem pagos pelo(s) </w:t>
+      </w:r>
+      <w:r>
+        <w:rPr>
+          <w:b/>
+          <w:bCs/>
+          <w:color w:val="000000"/>
+          <w:sz w:val="22"/>
+          <w:szCs w:val="22"/>
+        </w:rPr>
+        <w:t xml:space="preserve">CONTRATANTE(S) </w:t>
+      </w:r>
+      <w:r>
+        <w:rPr>
+          <w:color w:val="000000"/>
+          <w:sz w:val="22"/>
+          <w:szCs w:val="22"/>
+        </w:rPr>
+        <w:t xml:space="preserve">relativos a compromisso ou contrato de promessa de compra e venda do Imóvel concluído pode(m) integrar o valor total do negócio </w:t>
+      </w:r>
+      <w:r>
+        <w:rPr>
+          <w:color w:val="000000"/>
+          <w:sz w:val="22"/>
+          <w:szCs w:val="22"/>
+        </w:rPr>
+        <w:lastRenderedPageBreak/>
+        <w:t xml:space="preserve">imobiliário para fins de imposto de renda na Declaração de Ajuste Anual. Para tanto, o(s) </w:t>
+      </w:r>
+      <w:r>
+        <w:rPr>
+          <w:b/>
+          <w:bCs/>
+          <w:color w:val="000000"/>
+          <w:sz w:val="22"/>
+          <w:szCs w:val="22"/>
+        </w:rPr>
+        <w:t xml:space="preserve">CONTRATANTE(S) </w:t>
+      </w:r>
+      <w:r>
+        <w:rPr>
+          <w:color w:val="000000"/>
+          <w:sz w:val="22"/>
+          <w:szCs w:val="22"/>
+        </w:rPr>
+        <w:t xml:space="preserve">deverá(ão) manter as respectivas Notas Fiscais de Serviços, conforme o caso, a serem entregues pelo(s) </w:t>
+      </w:r>
+      <w:r>
+        <w:rPr>
+          <w:b/>
+          <w:bCs/>
+          <w:color w:val="000000"/>
+          <w:sz w:val="22"/>
+          <w:szCs w:val="22"/>
+        </w:rPr>
+        <w:t>CONTRATADO</w:t>
+      </w:r>
+      <w:r>
+        <w:rPr>
+          <w:b/>
+          <w:bCs/>
+          <w:color w:val="000000"/>
+          <w:sz w:val="22"/>
+          <w:szCs w:val="22"/>
+        </w:rPr>
+        <w:t>(</w:t>
+      </w:r>
+      <w:r>
+        <w:rPr>
+          <w:b/>
+          <w:bCs/>
+          <w:color w:val="000000"/>
+          <w:sz w:val="22"/>
+          <w:szCs w:val="22"/>
+        </w:rPr>
+        <w:t>S</w:t>
+      </w:r>
+      <w:r>
+        <w:rPr>
+          <w:b/>
+          <w:bCs/>
+          <w:color w:val="000000"/>
+          <w:sz w:val="22"/>
+          <w:szCs w:val="22"/>
+        </w:rPr>
+        <w:t>)</w:t>
+      </w:r>
+      <w:r>
+        <w:rPr>
+          <w:color w:val="000000"/>
+          <w:sz w:val="22"/>
+          <w:szCs w:val="22"/>
+        </w:rPr>
+        <w:t xml:space="preserve"> ao(s) </w:t>
+      </w:r>
+      <w:r>
+        <w:rPr>
+          <w:b/>
+          <w:bCs/>
+          <w:color w:val="000000"/>
+          <w:sz w:val="22"/>
+          <w:szCs w:val="22"/>
+        </w:rPr>
+        <w:t xml:space="preserve">CONTRATANTE(S) </w:t>
+      </w:r>
+      <w:r>
+        <w:rPr>
+          <w:color w:val="000000"/>
+          <w:sz w:val="22"/>
+          <w:szCs w:val="22"/>
+        </w:rPr>
+        <w:t xml:space="preserve">ou encaminhadas para os endereços constantes do preâmbulo, obrigando-se o(s) </w:t>
+      </w:r>
+      <w:r>
+        <w:rPr>
+          <w:b/>
+          <w:bCs/>
+          <w:color w:val="000000"/>
+          <w:sz w:val="22"/>
+          <w:szCs w:val="22"/>
+        </w:rPr>
+        <w:t xml:space="preserve">CONTRATANTE(S) </w:t>
+      </w:r>
+      <w:r>
+        <w:rPr>
+          <w:color w:val="000000"/>
+          <w:sz w:val="22"/>
+          <w:szCs w:val="22"/>
+        </w:rPr>
+        <w:t xml:space="preserve">a informar ao(s) </w:t>
+      </w:r>
+      <w:r>
+        <w:rPr>
+          <w:b/>
+          <w:bCs/>
+          <w:color w:val="000000"/>
+          <w:sz w:val="22"/>
+          <w:szCs w:val="22"/>
+        </w:rPr>
+        <w:t>CONTRATADO(S)</w:t>
+      </w:r>
+      <w:r>
+        <w:rPr>
+          <w:color w:val="000000"/>
+          <w:sz w:val="22"/>
+          <w:szCs w:val="22"/>
+        </w:rPr>
+        <w:t xml:space="preserve"> qualquer mudança de endereço ocorrida a partir da presente data.</w:t>
+      </w:r>
+    </w:p>
+    <w:p>
+      <w:pPr>
+        <w:pStyle w:val="Corpodetexto"/>
+        <w:spacing w:before="96" w:line="320" w:lineRule="exact"/>
+        <w:rPr>
+          <w:color w:val="000000"/>
+          <w:sz w:val="22"/>
+          <w:szCs w:val="22"/>
+        </w:rPr>
+      </w:pPr>
+      <w:r>
+        <w:rPr>
+          <w:color w:val="000000"/>
+          <w:sz w:val="22"/>
+          <w:szCs w:val="22"/>
+        </w:rPr>
+        <w:t> </w:t>
+      </w:r>
+      <w:r>
+        <w:rPr>
+          <w:b/>
+          <w:bCs/>
+          <w:color w:val="000000"/>
+          <w:sz w:val="22"/>
+          <w:szCs w:val="22"/>
+        </w:rPr>
+        <w:t>6.</w:t>
+      </w:r>
+      <w:r>
+        <w:rPr>
+          <w:color w:val="000000"/>
+          <w:sz w:val="22"/>
+          <w:szCs w:val="22"/>
+        </w:rPr>
+        <w:t xml:space="preserve"> Este Contrato, é título executivo extrajudicial, sendo os valores de honorários de corretagem considerados dívida líquida, certa e exigível, uma vez que o compromisso ou contrato de compra e venda do Imóvel esteja concluído.</w:t>
+      </w:r>
+    </w:p>
+    <w:p>
+      <w:pPr>
+        <w:pStyle w:val="Corpodetexto"/>
+        <w:spacing w:before="96" w:line="320" w:lineRule="exact"/>
+      </w:pPr>
+      <w:r>
+        <w:rPr>
+          <w:color w:val="000000"/>
+          <w:sz w:val="22"/>
+          <w:szCs w:val="22"/>
+        </w:rPr>
+        <w:t> </w:t>
+      </w:r>
+      <w:r>
+        <w:rPr>
+          <w:b/>
+          <w:bCs/>
+          <w:color w:val="000000"/>
+          <w:sz w:val="22"/>
+          <w:szCs w:val="22"/>
+        </w:rPr>
+        <w:t>7.</w:t>
+      </w:r>
+      <w:r>
+        <w:rPr>
+          <w:color w:val="000000"/>
+          <w:sz w:val="22"/>
+          <w:szCs w:val="22"/>
+        </w:rPr>
+        <w:t xml:space="preserve"> O(s) </w:t>
+      </w:r>
+      <w:r>
+        <w:rPr>
+          <w:b/>
+          <w:bCs/>
+          <w:color w:val="000000"/>
+          <w:sz w:val="22"/>
+          <w:szCs w:val="22"/>
+        </w:rPr>
+        <w:t xml:space="preserve">CONTRATANTE(S) </w:t>
+      </w:r>
+      <w:r>
+        <w:rPr>
+          <w:color w:val="000000"/>
+          <w:sz w:val="22"/>
+          <w:szCs w:val="22"/>
+        </w:rPr>
+        <w:t xml:space="preserve">se comprometem a ler detidamente todas as condições dos instrumentos jurídicos do negócio imobiliário ANTES de assiná-los, </w:t>
+      </w:r>
+      <w:r>
+        <w:rPr>
+          <w:sz w:val="22"/>
+          <w:szCs w:val="22"/>
+        </w:rPr>
+        <w:t>principalmente: o compromisso ou contrato de promessa de compra e venda do Imóvel, sobretudo no que diz respeito à descrição do Imóvel, condições de pagamento e eventual necessidade de tomada de financiamento para a quitação do imóvel, atualização monetária das parcelas e juros aplicáveis, prazo de entrega, cláusulas de rescisão, bem como as plantas e memorial descritivo, se for o caso.</w:t>
+      </w:r>
+    </w:p>
+    <w:p>
+      <w:pPr>
+        <w:pStyle w:val="Corpodetexto"/>
+        <w:spacing w:before="96" w:line="320" w:lineRule="exact"/>
+        <w:rPr>
+          <w:color w:val="000000"/>
+          <w:sz w:val="22"/>
+          <w:szCs w:val="22"/>
+        </w:rPr>
+      </w:pPr>
+      <w:r>
+        <w:rPr>
+          <w:color w:val="000000"/>
+          <w:sz w:val="22"/>
+          <w:szCs w:val="22"/>
+        </w:rPr>
+        <w:t> </w:t>
+      </w:r>
+      <w:r>
+        <w:rPr>
+          <w:color w:val="000000"/>
+          <w:sz w:val="22"/>
+          <w:szCs w:val="22"/>
+        </w:rPr>
+        <w:t>8</w:t>
+      </w:r>
+      <w:r>
+        <w:rPr>
+          <w:b/>
+          <w:bCs/>
+          <w:color w:val="000000"/>
+          <w:sz w:val="22"/>
+          <w:szCs w:val="22"/>
         </w:rPr>
         <w:t>.</w:t>
       </w:r>
       <w:r>
-        <w:t xml:space="preserve"> No caso de inadimplemento </w:t>
-      </w:r>
-      <w:r>
-        <w:rPr>
-          <w:color w:val="000000"/>
-        </w:rPr>
-        <w:t xml:space="preserve">por parte do(s) </w:t>
+        <w:rPr>
+          <w:color w:val="000000"/>
+          <w:sz w:val="22"/>
+          <w:szCs w:val="22"/>
+        </w:rPr>
+        <w:t xml:space="preserve"> O(s) </w:t>
+      </w:r>
+      <w:r>
+        <w:rPr>
+          <w:b/>
+          <w:bCs/>
+          <w:color w:val="000000"/>
+          <w:sz w:val="22"/>
+          <w:szCs w:val="22"/>
+        </w:rPr>
+        <w:t>CONTRATANTE(S)</w:t>
+      </w:r>
+      <w:r>
+        <w:rPr>
+          <w:color w:val="000000"/>
+          <w:sz w:val="22"/>
+          <w:szCs w:val="22"/>
+        </w:rPr>
+        <w:t xml:space="preserve"> autoriza(m) </w:t>
+      </w:r>
+      <w:r>
+        <w:rPr>
+          <w:color w:val="000000"/>
+          <w:sz w:val="22"/>
+          <w:szCs w:val="22"/>
+        </w:rPr>
+        <w:t xml:space="preserve">o(s) </w:t>
+      </w:r>
+      <w:r>
+        <w:rPr>
+          <w:b/>
+          <w:bCs/>
+          <w:color w:val="000000"/>
+          <w:sz w:val="22"/>
+          <w:szCs w:val="22"/>
+        </w:rPr>
+        <w:t>CONTRATADO(S)</w:t>
+      </w:r>
+      <w:r>
+        <w:rPr>
+          <w:color w:val="000000"/>
+          <w:sz w:val="22"/>
+          <w:szCs w:val="22"/>
+        </w:rPr>
+        <w:t xml:space="preserve"> </w:t>
+      </w:r>
+      <w:r>
+        <w:rPr>
+          <w:color w:val="000000"/>
+          <w:sz w:val="22"/>
+          <w:szCs w:val="22"/>
+        </w:rPr>
+        <w:t xml:space="preserve">a realizar consultas junto aos órgãos de proteção ao crédito, assim como encaminhar-lhe(s) as pendências eventualmente apontadas em seu nome. </w:t>
+      </w:r>
+    </w:p>
+    <w:p>
+      <w:pPr>
+        <w:spacing w:line="320" w:lineRule="exact"/>
+        <w:jc w:val="both"/>
+        <w:rPr>
+          <w:color w:val="000000"/>
+        </w:rPr>
+      </w:pPr>
+      <w:r>
+        <w:rPr>
+          <w:b/>
+          <w:bCs/>
+          <w:color w:val="000000"/>
+        </w:rPr>
+        <w:t>9</w:t>
+      </w:r>
+      <w:r>
+        <w:rPr>
+          <w:b/>
+          <w:bCs/>
+          <w:color w:val="000000"/>
+        </w:rPr>
+        <w:t>.</w:t>
+      </w:r>
+      <w:r>
+        <w:rPr>
+          <w:color w:val="000000"/>
+        </w:rPr>
+        <w:t xml:space="preserve"> O(s) </w:t>
       </w:r>
       <w:r>
         <w:rPr>
@@ -1544,33 +2214,44 @@
         <w:rPr>
           <w:color w:val="000000"/>
         </w:rPr>
-        <w:t xml:space="preserve">no pagamento dos honorários de corretagem indicados na </w:t>
-      </w:r>
-      <w:r>
-        <w:rPr>
-          <w:color w:val="000000"/>
-          <w:u w:val="single"/>
-        </w:rPr>
-        <w:t>planilha de comissões</w:t>
-      </w:r>
-      <w:r>
-        <w:rPr>
-          <w:color w:val="000000"/>
-        </w:rPr>
-        <w:t xml:space="preserve">, este instrumento será considerado como título executivo extrajudicial, aplicando-se ainda correção monetária utilizando-se a variação positiva do IGPM-FGV, a partir do inadimplemento da obrigação até o dia do seu efetivo pagamento, </w:t>
-      </w:r>
-      <w:r>
-        <w:rPr>
-          <w:color w:val="000000"/>
-          <w:spacing w:val="-1"/>
-        </w:rPr>
-        <w:t xml:space="preserve">juros de mora de 1% (um por cento) ao mês, além de multa de </w:t>
-      </w:r>
-      <w:r>
-        <w:rPr>
-          <w:color w:val="000000"/>
-        </w:rPr>
-        <w:t>2% (dois por cento) sobre o valor do débito corrigido até a data do pagamento e demais cominações aplicáveis.</w:t>
+        <w:t xml:space="preserve">reconhecem que, salvo na hipótese de desistência da compra prevista no artigo 49 da Lei nº 8.078/90 (Código de Defesa do Consumidor), o distrato do compromisso de venda e compra ou contrato similar não ensejará, em nenhuma hipótese, a devolução dos valores pagos a título de honorários de corretagem prestada, conforme previsto na lei civil, ficando ainda ciente o(s) </w:t>
+      </w:r>
+      <w:r>
+        <w:rPr>
+          <w:b/>
+          <w:bCs/>
+          <w:color w:val="000000"/>
+        </w:rPr>
+        <w:t xml:space="preserve">CONTRATANTE(S) </w:t>
+      </w:r>
+      <w:r>
+        <w:rPr>
+          <w:color w:val="000000"/>
+        </w:rPr>
+        <w:t>que no caso de distrato do compromisso de venda e compra o presente contrato permanece válido, assim como a obrigação de pagamento dos honorários de corretagem aqui previstos, visto que a prestação de serviço foi realizada.</w:t>
+      </w:r>
+    </w:p>
+    <w:p>
+      <w:pPr>
+        <w:spacing w:line="320" w:lineRule="exact"/>
+        <w:jc w:val="both"/>
+        <w:rPr>
+          <w:color w:val="000000"/>
+        </w:rPr>
+      </w:pPr>
+      <w:r>
+        <w:rPr>
+          <w:b/>
+          <w:bCs/>
+          <w:color w:val="000000"/>
+        </w:rPr>
+        <w:t>10.</w:t>
+      </w:r>
+      <w:r>
+        <w:rPr>
+          <w:color w:val="000000"/>
+        </w:rPr>
+        <w:t xml:space="preserve"> As Partes elegem o Foro da Comarca da Capital do Estado do Local que consta do preâmbulo onde foi firmado este Contrato para conhecer e dirimir quaisquer questões a ele relacionadas.</w:t>
       </w:r>
     </w:p>
     <w:p>
@@ -1580,929 +2261,6 @@
         <w:ind w:right="-102"/>
         <w:jc w:val="both"/>
       </w:pPr>
-    </w:p>
-    <w:p>
-      <w:pPr>
-        <w:widowControl w:val="0"/>
-        <w:spacing w:line="320" w:lineRule="exact"/>
-        <w:ind w:right="-102"/>
-        <w:jc w:val="both"/>
-      </w:pPr>
-      <w:r>
-        <w:rPr>
-          <w:color w:val="000000"/>
-        </w:rPr>
-        <w:t> </w:t>
-      </w:r>
-      <w:r>
-        <w:rPr>
-          <w:b/>
-          <w:bCs/>
-          <w:color w:val="000000"/>
-        </w:rPr>
-        <w:t>4.1</w:t>
-      </w:r>
-      <w:r>
-        <w:rPr>
-          <w:color w:val="000000"/>
-        </w:rPr>
-        <w:t xml:space="preserve"> Em casos de atraso de pagamento, substituição do meio de pagamento, ou qualquer outra situação a ser negociada entre os </w:t>
-      </w:r>
-      <w:r>
-        <w:rPr>
-          <w:b/>
-          <w:bCs/>
-          <w:color w:val="000000"/>
-        </w:rPr>
-        <w:t>CONTRATANTES</w:t>
-      </w:r>
-      <w:r>
-        <w:rPr>
-          <w:color w:val="000000"/>
-        </w:rPr>
-        <w:t xml:space="preserve"> e os </w:t>
-      </w:r>
-      <w:r>
-        <w:rPr>
-          <w:b/>
-          <w:bCs/>
-          <w:color w:val="000000"/>
-        </w:rPr>
-        <w:t>CONTRATADOS</w:t>
-      </w:r>
-      <w:r>
-        <w:rPr>
-          <w:color w:val="000000"/>
-        </w:rPr>
-        <w:t xml:space="preserve">, os </w:t>
-      </w:r>
-      <w:r>
-        <w:rPr>
-          <w:b/>
-          <w:bCs/>
-          <w:color w:val="000000"/>
-        </w:rPr>
-        <w:t>CONTRATADOS</w:t>
-      </w:r>
-      <w:r>
-        <w:rPr>
-          <w:color w:val="000000"/>
-        </w:rPr>
-        <w:t xml:space="preserve"> neste ato, e por esta cláusula mandato nomeiam-se um ao outro como procurador bastante, em caráter irrevogável e irretratável, com poderes expressos para negociar a substituição dos meios de pagamento, a modificação do cronograma de vencimentos da comissão de corretagem, a contratação de escritório de cobrança para proceder a cobrança extrajudicial da comissão de corretagem, a contração de escritório de advocacia para a propositura de eventuais medidas necessárias para o recebimento da comissão de corretagem inadimplida, podendo ajustar preços de serviços extrajudiciais e de honorários advocatícios, autorizar abatimentos e demais condições de recebimento dos valores da comissão de corretagem, respeitando sempre e necessariamente a previsão contida na cláusula acima.</w:t>
-      </w:r>
-    </w:p>
-    <w:p>
-      <w:pPr>
-        <w:pStyle w:val="Corpodetexto"/>
-        <w:spacing w:before="92" w:line="320" w:lineRule="exact"/>
-        <w:rPr>
-          <w:color w:val="000000"/>
-          <w:sz w:val="22"/>
-          <w:szCs w:val="22"/>
-        </w:rPr>
-      </w:pPr>
-      <w:r>
-        <w:rPr>
-          <w:color w:val="000000"/>
-          <w:sz w:val="22"/>
-          <w:szCs w:val="22"/>
-        </w:rPr>
-        <w:lastRenderedPageBreak/>
-        <w:t> </w:t>
-      </w:r>
-      <w:r>
-        <w:rPr>
-          <w:b/>
-          <w:bCs/>
-          <w:color w:val="000000"/>
-          <w:sz w:val="22"/>
-          <w:szCs w:val="22"/>
-        </w:rPr>
-        <w:t>4.1.1</w:t>
-      </w:r>
-      <w:r>
-        <w:rPr>
-          <w:color w:val="000000"/>
-          <w:sz w:val="22"/>
-          <w:szCs w:val="22"/>
-        </w:rPr>
-        <w:t xml:space="preserve"> O </w:t>
-      </w:r>
-      <w:r>
-        <w:rPr>
-          <w:b/>
-          <w:bCs/>
-          <w:color w:val="000000"/>
-          <w:sz w:val="22"/>
-          <w:szCs w:val="22"/>
-        </w:rPr>
-        <w:t>CORRETOR</w:t>
-      </w:r>
-      <w:r>
-        <w:rPr>
-          <w:color w:val="000000"/>
-          <w:sz w:val="22"/>
-          <w:szCs w:val="22"/>
-        </w:rPr>
-        <w:t xml:space="preserve"> procurador responderá, perante os demais </w:t>
-      </w:r>
-      <w:r>
-        <w:rPr>
-          <w:b/>
-          <w:bCs/>
-          <w:color w:val="000000"/>
-          <w:sz w:val="22"/>
-          <w:szCs w:val="22"/>
-        </w:rPr>
-        <w:t>CONTRATADOS</w:t>
-      </w:r>
-      <w:r>
-        <w:rPr>
-          <w:color w:val="000000"/>
-          <w:sz w:val="22"/>
-          <w:szCs w:val="22"/>
-        </w:rPr>
-        <w:t>, pelos atos praticados na condição de mandatário em desacordo com as instruções recebidas, nos termos da lei civil.</w:t>
-      </w:r>
-    </w:p>
-    <w:p>
-      <w:pPr>
-        <w:pStyle w:val="Corpodetexto"/>
-        <w:spacing w:before="92" w:line="320" w:lineRule="exact"/>
-        <w:rPr>
-          <w:color w:val="000000"/>
-        </w:rPr>
-      </w:pPr>
-    </w:p>
-    <w:p>
-      <w:pPr>
-        <w:widowControl w:val="0"/>
-        <w:spacing w:line="320" w:lineRule="exact"/>
-        <w:ind w:right="-102"/>
-        <w:jc w:val="both"/>
-        <w:rPr>
-          <w:color w:val="000000"/>
-        </w:rPr>
-      </w:pPr>
-      <w:r>
-        <w:rPr>
-          <w:color w:val="000000"/>
-        </w:rPr>
-        <w:t> </w:t>
-      </w:r>
-      <w:r>
-        <w:rPr>
-          <w:b/>
-          <w:bCs/>
-          <w:color w:val="000000"/>
-        </w:rPr>
-        <w:t>4.1.2</w:t>
-      </w:r>
-      <w:r>
-        <w:rPr>
-          <w:color w:val="000000"/>
-        </w:rPr>
-        <w:t xml:space="preserve"> Os serviços prestados pelo(s) </w:t>
-      </w:r>
-      <w:r>
-        <w:rPr>
-          <w:b/>
-          <w:bCs/>
-          <w:color w:val="000000"/>
-        </w:rPr>
-        <w:t>CO</w:t>
-      </w:r>
-      <w:r>
-        <w:rPr>
-          <w:b/>
-          <w:bCs/>
-          <w:color w:val="000000"/>
-        </w:rPr>
-        <w:t>NTRATADO(</w:t>
-      </w:r>
-      <w:r>
-        <w:rPr>
-          <w:b/>
-          <w:bCs/>
-          <w:color w:val="000000"/>
-        </w:rPr>
-        <w:t>S</w:t>
-      </w:r>
-      <w:r>
-        <w:rPr>
-          <w:b/>
-          <w:bCs/>
-          <w:color w:val="000000"/>
-        </w:rPr>
-        <w:t>)</w:t>
-      </w:r>
-      <w:r>
-        <w:rPr>
-          <w:color w:val="000000"/>
-        </w:rPr>
-        <w:t xml:space="preserve"> e devidamente pagos pelo(s)</w:t>
-      </w:r>
-      <w:r>
-        <w:rPr>
-          <w:b/>
-          <w:bCs/>
-          <w:color w:val="000000"/>
-        </w:rPr>
-        <w:t xml:space="preserve"> CONTRATANTE(S)</w:t>
-      </w:r>
-      <w:r>
-        <w:rPr>
-          <w:color w:val="000000"/>
-        </w:rPr>
-        <w:t xml:space="preserve">, nos termos do presente instrumento, serão objeto da emissão das respectivas Notas Fiscais de Serviço, a serem entregues pelo(s) </w:t>
-      </w:r>
-      <w:r>
-        <w:rPr>
-          <w:b/>
-          <w:bCs/>
-          <w:color w:val="000000"/>
-        </w:rPr>
-        <w:t>CO</w:t>
-      </w:r>
-      <w:r>
-        <w:rPr>
-          <w:b/>
-          <w:bCs/>
-          <w:color w:val="000000"/>
-        </w:rPr>
-        <w:t>NTRATADO(</w:t>
-      </w:r>
-      <w:r>
-        <w:rPr>
-          <w:b/>
-          <w:bCs/>
-          <w:color w:val="000000"/>
-        </w:rPr>
-        <w:t>S</w:t>
-      </w:r>
-      <w:r>
-        <w:rPr>
-          <w:b/>
-          <w:bCs/>
-          <w:color w:val="000000"/>
-        </w:rPr>
-        <w:t>)</w:t>
-      </w:r>
-      <w:r>
-        <w:rPr>
-          <w:color w:val="000000"/>
-        </w:rPr>
-        <w:t xml:space="preserve"> ao(s) </w:t>
-      </w:r>
-      <w:r>
-        <w:rPr>
-          <w:b/>
-          <w:bCs/>
-          <w:color w:val="000000"/>
-        </w:rPr>
-        <w:t>CONTRATANTE</w:t>
-      </w:r>
-      <w:r>
-        <w:rPr>
-          <w:b/>
-          <w:bCs/>
-          <w:color w:val="000000"/>
-        </w:rPr>
-        <w:t>(</w:t>
-      </w:r>
-      <w:r>
-        <w:rPr>
-          <w:b/>
-          <w:bCs/>
-          <w:color w:val="000000"/>
-        </w:rPr>
-        <w:t>S</w:t>
-      </w:r>
-      <w:r>
-        <w:rPr>
-          <w:b/>
-          <w:bCs/>
-          <w:color w:val="000000"/>
-        </w:rPr>
-        <w:t>)</w:t>
-      </w:r>
-      <w:r>
-        <w:rPr>
-          <w:color w:val="000000"/>
-        </w:rPr>
-        <w:t xml:space="preserve"> ou encaminhadas para os endereços constantes do preâmbulo, obrigando-se o(s) </w:t>
-      </w:r>
-      <w:r>
-        <w:rPr>
-          <w:b/>
-          <w:bCs/>
-          <w:color w:val="000000"/>
-        </w:rPr>
-        <w:t>CONTRATANTE</w:t>
-      </w:r>
-      <w:r>
-        <w:rPr>
-          <w:b/>
-          <w:bCs/>
-          <w:color w:val="000000"/>
-        </w:rPr>
-        <w:t>(</w:t>
-      </w:r>
-      <w:r>
-        <w:rPr>
-          <w:b/>
-          <w:bCs/>
-          <w:color w:val="000000"/>
-        </w:rPr>
-        <w:t>S</w:t>
-      </w:r>
-      <w:r>
-        <w:rPr>
-          <w:b/>
-          <w:bCs/>
-          <w:color w:val="000000"/>
-        </w:rPr>
-        <w:t>)</w:t>
-      </w:r>
-      <w:r>
-        <w:rPr>
-          <w:color w:val="000000"/>
-        </w:rPr>
-        <w:t xml:space="preserve"> informar ao(s) </w:t>
-      </w:r>
-      <w:r>
-        <w:rPr>
-          <w:b/>
-          <w:bCs/>
-          <w:color w:val="000000"/>
-        </w:rPr>
-        <w:t>C</w:t>
-      </w:r>
-      <w:r>
-        <w:rPr>
-          <w:b/>
-          <w:bCs/>
-          <w:color w:val="000000"/>
-        </w:rPr>
-        <w:t>ONTRATADO(</w:t>
-      </w:r>
-      <w:r>
-        <w:rPr>
-          <w:b/>
-          <w:bCs/>
-          <w:color w:val="000000"/>
-        </w:rPr>
-        <w:t>S</w:t>
-      </w:r>
-      <w:r>
-        <w:rPr>
-          <w:b/>
-          <w:bCs/>
-          <w:color w:val="000000"/>
-        </w:rPr>
-        <w:t>)</w:t>
-      </w:r>
-      <w:r>
-        <w:rPr>
-          <w:color w:val="000000"/>
-        </w:rPr>
-        <w:t xml:space="preserve"> qualquer mudança de endereço ocorrida a partir da presente data.</w:t>
-      </w:r>
-    </w:p>
-    <w:p>
-      <w:pPr>
-        <w:widowControl w:val="0"/>
-        <w:spacing w:line="320" w:lineRule="exact"/>
-        <w:ind w:right="-102"/>
-        <w:jc w:val="both"/>
-      </w:pPr>
-    </w:p>
-    <w:p>
-      <w:pPr>
-        <w:pStyle w:val="Corpodetexto"/>
-        <w:spacing w:before="96" w:line="320" w:lineRule="exact"/>
-        <w:rPr>
-          <w:color w:val="000000"/>
-          <w:sz w:val="22"/>
-          <w:szCs w:val="22"/>
-        </w:rPr>
-      </w:pPr>
-      <w:r>
-        <w:rPr>
-          <w:color w:val="000000"/>
-          <w:sz w:val="22"/>
-          <w:szCs w:val="22"/>
-        </w:rPr>
-        <w:t> </w:t>
-      </w:r>
-      <w:r>
-        <w:rPr>
-          <w:b/>
-          <w:bCs/>
-          <w:color w:val="000000"/>
-          <w:sz w:val="22"/>
-          <w:szCs w:val="22"/>
-        </w:rPr>
-        <w:t>5</w:t>
-      </w:r>
-      <w:r>
-        <w:rPr>
-          <w:color w:val="000000"/>
-          <w:sz w:val="22"/>
-          <w:szCs w:val="22"/>
-        </w:rPr>
-        <w:t xml:space="preserve">. Os honorários de corretagem pagos pelo(s) </w:t>
-      </w:r>
-      <w:r>
-        <w:rPr>
-          <w:b/>
-          <w:bCs/>
-          <w:color w:val="000000"/>
-          <w:sz w:val="22"/>
-          <w:szCs w:val="22"/>
-        </w:rPr>
-        <w:t xml:space="preserve">CONTRATANTE(S) </w:t>
-      </w:r>
-      <w:r>
-        <w:rPr>
-          <w:color w:val="000000"/>
-          <w:sz w:val="22"/>
-          <w:szCs w:val="22"/>
-        </w:rPr>
-        <w:t xml:space="preserve">relativos a compromisso ou contrato de promessa de compra e venda do Imóvel concluído pode(m) integrar o valor total do negócio imobiliário para fins de imposto de renda na Declaração de Ajuste Anual. Para tanto, o(s) </w:t>
-      </w:r>
-      <w:r>
-        <w:rPr>
-          <w:b/>
-          <w:bCs/>
-          <w:color w:val="000000"/>
-          <w:sz w:val="22"/>
-          <w:szCs w:val="22"/>
-        </w:rPr>
-        <w:t xml:space="preserve">CONTRATANTE(S) </w:t>
-      </w:r>
-      <w:r>
-        <w:rPr>
-          <w:color w:val="000000"/>
-          <w:sz w:val="22"/>
-          <w:szCs w:val="22"/>
-        </w:rPr>
-        <w:t>deverá(</w:t>
-      </w:r>
-      <w:proofErr w:type="spellStart"/>
-      <w:r>
-        <w:rPr>
-          <w:color w:val="000000"/>
-          <w:sz w:val="22"/>
-          <w:szCs w:val="22"/>
-        </w:rPr>
-        <w:t>ão</w:t>
-      </w:r>
-      <w:proofErr w:type="spellEnd"/>
-      <w:r>
-        <w:rPr>
-          <w:color w:val="000000"/>
-          <w:sz w:val="22"/>
-          <w:szCs w:val="22"/>
-        </w:rPr>
-        <w:t xml:space="preserve">) manter as respectivas Notas Fiscais de Serviços, conforme o caso, a serem entregues pelo(s) </w:t>
-      </w:r>
-      <w:r>
-        <w:rPr>
-          <w:b/>
-          <w:bCs/>
-          <w:color w:val="000000"/>
-          <w:sz w:val="22"/>
-          <w:szCs w:val="22"/>
-        </w:rPr>
-        <w:t>CONTRATADO</w:t>
-      </w:r>
-      <w:r>
-        <w:rPr>
-          <w:b/>
-          <w:bCs/>
-          <w:color w:val="000000"/>
-          <w:sz w:val="22"/>
-          <w:szCs w:val="22"/>
-        </w:rPr>
-        <w:t>(</w:t>
-      </w:r>
-      <w:r>
-        <w:rPr>
-          <w:b/>
-          <w:bCs/>
-          <w:color w:val="000000"/>
-          <w:sz w:val="22"/>
-          <w:szCs w:val="22"/>
-        </w:rPr>
-        <w:t>S</w:t>
-      </w:r>
-      <w:r>
-        <w:rPr>
-          <w:b/>
-          <w:bCs/>
-          <w:color w:val="000000"/>
-          <w:sz w:val="22"/>
-          <w:szCs w:val="22"/>
-        </w:rPr>
-        <w:t>)</w:t>
-      </w:r>
-      <w:r>
-        <w:rPr>
-          <w:color w:val="000000"/>
-          <w:sz w:val="22"/>
-          <w:szCs w:val="22"/>
-        </w:rPr>
-        <w:t xml:space="preserve"> ao(s) </w:t>
-      </w:r>
-      <w:r>
-        <w:rPr>
-          <w:b/>
-          <w:bCs/>
-          <w:color w:val="000000"/>
-          <w:sz w:val="22"/>
-          <w:szCs w:val="22"/>
-        </w:rPr>
-        <w:t xml:space="preserve">CONTRATANTE(S) </w:t>
-      </w:r>
-      <w:r>
-        <w:rPr>
-          <w:color w:val="000000"/>
-          <w:sz w:val="22"/>
-          <w:szCs w:val="22"/>
-        </w:rPr>
-        <w:t xml:space="preserve">ou encaminhadas para os endereços constantes do preâmbulo, obrigando-se o(s) </w:t>
-      </w:r>
-      <w:r>
-        <w:rPr>
-          <w:b/>
-          <w:bCs/>
-          <w:color w:val="000000"/>
-          <w:sz w:val="22"/>
-          <w:szCs w:val="22"/>
-        </w:rPr>
-        <w:t xml:space="preserve">CONTRATANTE(S) </w:t>
-      </w:r>
-      <w:r>
-        <w:rPr>
-          <w:color w:val="000000"/>
-          <w:sz w:val="22"/>
-          <w:szCs w:val="22"/>
-        </w:rPr>
-        <w:t xml:space="preserve">a informar ao(s) </w:t>
-      </w:r>
-      <w:r>
-        <w:rPr>
-          <w:b/>
-          <w:bCs/>
-          <w:color w:val="000000"/>
-          <w:sz w:val="22"/>
-          <w:szCs w:val="22"/>
-        </w:rPr>
-        <w:t>CONTRATADO(S)</w:t>
-      </w:r>
-      <w:r>
-        <w:rPr>
-          <w:color w:val="000000"/>
-          <w:sz w:val="22"/>
-          <w:szCs w:val="22"/>
-        </w:rPr>
-        <w:t xml:space="preserve"> qualquer mudança de endereço ocorrida a partir da presente data.</w:t>
-      </w:r>
-    </w:p>
-    <w:p>
-      <w:pPr>
-        <w:pStyle w:val="Corpodetexto"/>
-        <w:spacing w:before="96" w:line="320" w:lineRule="exact"/>
-      </w:pPr>
-    </w:p>
-    <w:p>
-      <w:pPr>
-        <w:pStyle w:val="Corpodetexto"/>
-        <w:spacing w:before="96" w:line="320" w:lineRule="exact"/>
-        <w:rPr>
-          <w:color w:val="000000"/>
-          <w:sz w:val="22"/>
-          <w:szCs w:val="22"/>
-        </w:rPr>
-      </w:pPr>
-      <w:r>
-        <w:rPr>
-          <w:color w:val="000000"/>
-          <w:sz w:val="22"/>
-          <w:szCs w:val="22"/>
-        </w:rPr>
-        <w:t> </w:t>
-      </w:r>
-      <w:r>
-        <w:rPr>
-          <w:b/>
-          <w:bCs/>
-          <w:color w:val="000000"/>
-          <w:sz w:val="22"/>
-          <w:szCs w:val="22"/>
-        </w:rPr>
-        <w:t>6.</w:t>
-      </w:r>
-      <w:r>
-        <w:rPr>
-          <w:color w:val="000000"/>
-          <w:sz w:val="22"/>
-          <w:szCs w:val="22"/>
-        </w:rPr>
-        <w:t xml:space="preserve"> Este Contrato, é título executivo extrajudicial, sendo os valores de honorários de corretagem considerados dívida líquida, certa e exigível, uma vez que o compromisso ou contrato de compra e venda do Imóvel esteja concluído.</w:t>
-      </w:r>
-    </w:p>
-    <w:p>
-      <w:pPr>
-        <w:pStyle w:val="Corpodetexto"/>
-        <w:spacing w:before="96" w:line="320" w:lineRule="exact"/>
-      </w:pPr>
-    </w:p>
-    <w:p>
-      <w:pPr>
-        <w:pStyle w:val="Corpodetexto"/>
-        <w:spacing w:before="96" w:line="320" w:lineRule="exact"/>
-      </w:pPr>
-      <w:r>
-        <w:rPr>
-          <w:color w:val="000000"/>
-          <w:sz w:val="22"/>
-          <w:szCs w:val="22"/>
-        </w:rPr>
-        <w:t> </w:t>
-      </w:r>
-      <w:r>
-        <w:rPr>
-          <w:b/>
-          <w:bCs/>
-          <w:color w:val="000000"/>
-          <w:sz w:val="22"/>
-          <w:szCs w:val="22"/>
-        </w:rPr>
-        <w:t>7.</w:t>
-      </w:r>
-      <w:r>
-        <w:rPr>
-          <w:color w:val="000000"/>
-          <w:sz w:val="22"/>
-          <w:szCs w:val="22"/>
-        </w:rPr>
-        <w:t xml:space="preserve"> O(s) </w:t>
-      </w:r>
-      <w:r>
-        <w:rPr>
-          <w:b/>
-          <w:bCs/>
-          <w:color w:val="000000"/>
-          <w:sz w:val="22"/>
-          <w:szCs w:val="22"/>
-        </w:rPr>
-        <w:t xml:space="preserve">CONTRATANTE(S) </w:t>
-      </w:r>
-      <w:r>
-        <w:rPr>
-          <w:color w:val="000000"/>
-          <w:sz w:val="22"/>
-          <w:szCs w:val="22"/>
-        </w:rPr>
-        <w:t xml:space="preserve">se comprometem a ler detidamente todas as condições dos instrumentos jurídicos do negócio imobiliário ANTES de assiná-los, </w:t>
-      </w:r>
-      <w:r>
-        <w:rPr>
-          <w:sz w:val="22"/>
-          <w:szCs w:val="22"/>
-        </w:rPr>
-        <w:t>principalmente: o compromisso ou contrato de promessa de compra e venda do Imóvel, sobretudo no que diz respeito à descrição do Imóvel, condições de pagamento e eventual necessidade de tomada de financiamento para a quitação do imóvel, atualização monetária das parcelas e juros aplicáveis, prazo de entrega, cláusulas de rescisão, bem como as plantas e memorial descritivo, se for o caso.</w:t>
-      </w:r>
-    </w:p>
-    <w:p>
-      <w:pPr>
-        <w:widowControl w:val="0"/>
-        <w:spacing w:line="320" w:lineRule="exact"/>
-        <w:ind w:right="-102"/>
-        <w:jc w:val="both"/>
-        <w:rPr>
-          <w:color w:val="000000"/>
-        </w:rPr>
-      </w:pPr>
-    </w:p>
-    <w:p>
-      <w:pPr>
-        <w:pStyle w:val="Corpodetexto"/>
-        <w:spacing w:before="96" w:line="320" w:lineRule="exact"/>
-        <w:rPr>
-          <w:color w:val="000000"/>
-          <w:sz w:val="22"/>
-          <w:szCs w:val="22"/>
-        </w:rPr>
-      </w:pPr>
-      <w:r>
-        <w:rPr>
-          <w:color w:val="000000"/>
-          <w:sz w:val="22"/>
-          <w:szCs w:val="22"/>
-        </w:rPr>
-        <w:t> </w:t>
-      </w:r>
-      <w:r>
-        <w:rPr>
-          <w:color w:val="000000"/>
-          <w:sz w:val="22"/>
-          <w:szCs w:val="22"/>
-        </w:rPr>
-        <w:t>8</w:t>
-      </w:r>
-      <w:r>
-        <w:rPr>
-          <w:b/>
-          <w:bCs/>
-          <w:color w:val="000000"/>
-          <w:sz w:val="22"/>
-          <w:szCs w:val="22"/>
-        </w:rPr>
-        <w:t>.</w:t>
-      </w:r>
-      <w:r>
-        <w:rPr>
-          <w:color w:val="000000"/>
-          <w:sz w:val="22"/>
-          <w:szCs w:val="22"/>
-        </w:rPr>
-        <w:t xml:space="preserve"> O(s) </w:t>
-      </w:r>
-      <w:r>
-        <w:rPr>
-          <w:b/>
-          <w:bCs/>
-          <w:color w:val="000000"/>
-          <w:sz w:val="22"/>
-          <w:szCs w:val="22"/>
-        </w:rPr>
-        <w:t>CONTRATANTE(S)</w:t>
-      </w:r>
-      <w:r>
-        <w:rPr>
-          <w:color w:val="000000"/>
-          <w:sz w:val="22"/>
-          <w:szCs w:val="22"/>
-        </w:rPr>
-        <w:t xml:space="preserve"> autoriza(m) </w:t>
-      </w:r>
-      <w:r>
-        <w:rPr>
-          <w:color w:val="000000"/>
-          <w:sz w:val="22"/>
-          <w:szCs w:val="22"/>
-        </w:rPr>
-        <w:t xml:space="preserve">o(s) </w:t>
-      </w:r>
-      <w:r>
-        <w:rPr>
-          <w:b/>
-          <w:bCs/>
-          <w:color w:val="000000"/>
-          <w:sz w:val="22"/>
-          <w:szCs w:val="22"/>
-        </w:rPr>
-        <w:t>CONTRATADO(S)</w:t>
-      </w:r>
-      <w:r>
-        <w:rPr>
-          <w:color w:val="000000"/>
-          <w:sz w:val="22"/>
-          <w:szCs w:val="22"/>
-        </w:rPr>
-        <w:t xml:space="preserve"> </w:t>
-      </w:r>
-      <w:r>
-        <w:rPr>
-          <w:color w:val="000000"/>
-          <w:sz w:val="22"/>
-          <w:szCs w:val="22"/>
-        </w:rPr>
-        <w:t xml:space="preserve">a realizar consultas junto aos órgãos de proteção ao crédito, assim como encaminhar-lhe(s) as pendências eventualmente apontadas em seu nome. </w:t>
-      </w:r>
-    </w:p>
-    <w:p>
-      <w:pPr>
-        <w:pStyle w:val="Corpodetexto"/>
-        <w:spacing w:before="96" w:line="320" w:lineRule="exact"/>
-      </w:pPr>
-    </w:p>
-    <w:p>
-      <w:pPr>
-        <w:spacing w:line="320" w:lineRule="exact"/>
-        <w:jc w:val="both"/>
-        <w:rPr>
-          <w:color w:val="000000"/>
-        </w:rPr>
-      </w:pPr>
-      <w:r>
-        <w:rPr>
-          <w:b/>
-          <w:bCs/>
-          <w:color w:val="000000"/>
-        </w:rPr>
-        <w:t>9</w:t>
-      </w:r>
-      <w:r>
-        <w:rPr>
-          <w:b/>
-          <w:bCs/>
-          <w:color w:val="000000"/>
-        </w:rPr>
-        <w:t>.</w:t>
-      </w:r>
-      <w:r>
-        <w:rPr>
-          <w:color w:val="000000"/>
-        </w:rPr>
-        <w:t xml:space="preserve"> O(s) </w:t>
-      </w:r>
-      <w:r>
-        <w:rPr>
-          <w:b/>
-          <w:bCs/>
-          <w:color w:val="000000"/>
-        </w:rPr>
-        <w:t xml:space="preserve">CONTRATANTE(S) </w:t>
-      </w:r>
-      <w:r>
-        <w:rPr>
-          <w:color w:val="000000"/>
-        </w:rPr>
-        <w:t xml:space="preserve">reconhecem que, salvo na hipótese de desistência da compra prevista no artigo 49 da Lei nº 8.078/90 (Código de Defesa do Consumidor), o distrato do compromisso de venda e compra ou contrato similar não ensejará, em nenhuma hipótese, a devolução dos valores pagos a título de honorários de corretagem prestada, conforme previsto na lei civil, ficando ainda ciente o(s) </w:t>
-      </w:r>
-      <w:r>
-        <w:rPr>
-          <w:b/>
-          <w:bCs/>
-          <w:color w:val="000000"/>
-        </w:rPr>
-        <w:t xml:space="preserve">CONTRATANTE(S) </w:t>
-      </w:r>
-      <w:r>
-        <w:rPr>
-          <w:color w:val="000000"/>
-        </w:rPr>
-        <w:t>que no caso de distrato do compromisso de venda e compra o presente contrato permanece válido, assim como a obrigação de pagamento dos honorários de corretagem aqui previstos, visto que a prestação de serviço foi realizada.</w:t>
-      </w:r>
-    </w:p>
-    <w:p>
-      <w:pPr>
-        <w:spacing w:line="320" w:lineRule="exact"/>
-        <w:jc w:val="both"/>
-        <w:rPr>
-          <w:color w:val="000000"/>
-        </w:rPr>
-      </w:pPr>
-    </w:p>
-    <w:p>
-      <w:pPr>
-        <w:spacing w:line="320" w:lineRule="exact"/>
-        <w:jc w:val="both"/>
-        <w:rPr>
-          <w:color w:val="000000"/>
-        </w:rPr>
-      </w:pPr>
-    </w:p>
-    <w:p>
-      <w:pPr>
-        <w:spacing w:line="320" w:lineRule="exact"/>
-        <w:jc w:val="both"/>
-        <w:rPr>
-          <w:color w:val="000000"/>
-        </w:rPr>
-      </w:pPr>
-      <w:r>
-        <w:rPr>
-          <w:b/>
-          <w:bCs/>
-          <w:color w:val="000000"/>
-        </w:rPr>
-        <w:t>10.</w:t>
-      </w:r>
-      <w:r>
-        <w:rPr>
-          <w:color w:val="000000"/>
-        </w:rPr>
-        <w:t xml:space="preserve"> As Partes elegem o Foro da Comarca da Capital do Estado do Local que consta do preâmbulo onde foi firmado este Contrato para conhecer e dirimir quaisquer questões a ele relacionadas.</w:t>
-      </w:r>
-    </w:p>
-    <w:p>
-      <w:pPr>
-        <w:spacing w:line="320" w:lineRule="exact"/>
-        <w:jc w:val="both"/>
-      </w:pPr>
-    </w:p>
-    <w:p>
-      <w:pPr>
-        <w:widowControl w:val="0"/>
-        <w:spacing w:line="320" w:lineRule="exact"/>
-        <w:ind w:right="-102"/>
-        <w:jc w:val="both"/>
-      </w:pPr>
       <w:r>
         <w:rPr>
           <w:color w:val="000000"/>
@@ -2572,15 +2330,7 @@
         <w:jc w:val="both"/>
       </w:pPr>
       <w:r>
-        <w:t>{</w:t>
-      </w:r>
-      <w:proofErr w:type="spellStart"/>
-      <w:r>
-        <w:t>assinatura_prop</w:t>
-      </w:r>
-      <w:proofErr w:type="spellEnd"/>
-      <w:r>
-        <w:t>}</w:t>
+        <w:t>{assinatura_prop}</w:t>
       </w:r>
     </w:p>
     <w:p>
@@ -2619,25 +2369,7 @@
           <w:sz w:val="24"/>
           <w:szCs w:val="24"/>
         </w:rPr>
-        <w:t>{</w:t>
-      </w:r>
-      <w:proofErr w:type="spellStart"/>
-      <w:r>
-        <w:rPr>
-          <w:rFonts w:ascii="Times New Roman" w:eastAsia="Times New Roman" w:hAnsi="Times New Roman" w:cs="Times New Roman"/>
-          <w:sz w:val="24"/>
-          <w:szCs w:val="24"/>
-        </w:rPr>
-        <w:t>assinatura_corretor</w:t>
-      </w:r>
-      <w:proofErr w:type="spellEnd"/>
-      <w:r>
-        <w:rPr>
-          <w:rFonts w:ascii="Times New Roman" w:eastAsia="Times New Roman" w:hAnsi="Times New Roman" w:cs="Times New Roman"/>
-          <w:sz w:val="24"/>
-          <w:szCs w:val="24"/>
-        </w:rPr>
-        <w:t>}</w:t>
+        <w:t>{assinatura_corretor}</w:t>
       </w:r>
       <w:r>
         <w:rPr>
@@ -2703,6 +2435,7 @@
               <w:jc w:val="both"/>
             </w:pPr>
             <w:r>
+              <w:lastRenderedPageBreak/>
               <w:t>1.__________________________________</w:t>
             </w:r>
           </w:p>

</xml_diff>

<commit_message>
[09/04] Contrato de corretagem Linux #3
</commit_message>
<xml_diff>
--- a/templates/contrato-de-corretagem.docx
+++ b/templates/contrato-de-corretagem.docx
@@ -7,10 +7,19 @@
         <w:pStyle w:val="Ttulo1"/>
         <w:spacing w:before="85"/>
         <w:jc w:val="center"/>
+        <w:rPr>
+          <w:rFonts w:ascii="Montserrat" w:hAnsi="Montserrat" w:cs="Arial"/>
+          <w:b/>
+          <w:bCs/>
+          <w:sz w:val="22"/>
+          <w:szCs w:val="22"/>
+        </w:rPr>
       </w:pPr>
       <w:r>
         <w:rPr>
-          <w:rFonts w:eastAsia="Times New Roman"/>
+          <w:rFonts w:ascii="Montserrat" w:eastAsia="Times New Roman" w:hAnsi="Montserrat" w:cs="Arial"/>
+          <w:b/>
+          <w:bCs/>
           <w:color w:val="000000"/>
           <w:spacing w:val="-3"/>
           <w:sz w:val="22"/>
@@ -21,7 +30,9 @@
       </w:r>
       <w:r>
         <w:rPr>
-          <w:rFonts w:eastAsia="Times New Roman"/>
+          <w:rFonts w:ascii="Montserrat" w:eastAsia="Times New Roman" w:hAnsi="Montserrat" w:cs="Arial"/>
+          <w:b/>
+          <w:bCs/>
           <w:color w:val="000000"/>
           <w:sz w:val="22"/>
           <w:szCs w:val="22"/>
@@ -32,29 +43,23 @@
     </w:p>
     <w:p>
       <w:pPr>
-        <w:pStyle w:val="Ttulo1"/>
-        <w:spacing w:before="85"/>
-        <w:jc w:val="center"/>
+        <w:rPr>
+          <w:lang w:eastAsia="en-US"/>
+        </w:rPr>
       </w:pPr>
-      <w:r>
-        <w:rPr>
-          <w:rFonts w:eastAsia="Times New Roman"/>
-          <w:color w:val="000000"/>
-          <w:sz w:val="22"/>
-          <w:szCs w:val="22"/>
-          <w:lang w:val="en-US"/>
-        </w:rPr>
-        <w:t> </w:t>
-      </w:r>
     </w:p>
     <w:tbl>
       <w:tblPr>
         <w:tblW w:w="5000" w:type="pct"/>
         <w:tblCellSpacing w:w="15" w:type="dxa"/>
+        <w:tblBorders>
+          <w:insideH w:val="single" w:sz="4" w:space="0" w:color="auto"/>
+          <w:insideV w:val="single" w:sz="4" w:space="0" w:color="auto"/>
+        </w:tblBorders>
         <w:tblLook w:val="04A0" w:firstRow="1" w:lastRow="0" w:firstColumn="1" w:lastColumn="0" w:noHBand="0" w:noVBand="1"/>
       </w:tblPr>
       <w:tblGrid>
-        <w:gridCol w:w="9010"/>
+        <w:gridCol w:w="9026"/>
       </w:tblGrid>
       <w:tr>
         <w:trPr>
@@ -63,12 +68,6 @@
         <w:tc>
           <w:tcPr>
             <w:tcW w:w="4969" w:type="pct"/>
-            <w:tcBorders>
-              <w:top w:val="single" w:sz="6" w:space="0" w:color="000000"/>
-              <w:left w:val="single" w:sz="6" w:space="0" w:color="000000"/>
-              <w:bottom w:val="single" w:sz="6" w:space="0" w:color="000000"/>
-              <w:right w:val="single" w:sz="6" w:space="0" w:color="000000"/>
-            </w:tcBorders>
             <w:shd w:val="clear" w:color="auto" w:fill="auto"/>
             <w:tcMar>
               <w:top w:w="0" w:type="dxa"/>
@@ -80,24 +79,84 @@
             <w:hideMark/>
           </w:tcPr>
           <w:p>
-            <w:r>
-              <w:rPr>
+            <w:pPr>
+              <w:spacing w:before="40" w:after="40" w:line="240" w:lineRule="auto"/>
+              <w:rPr>
+                <w:rFonts w:ascii="Montserrat" w:hAnsi="Montserrat" w:cs="Arial"/>
+                <w:sz w:val="18"/>
+                <w:szCs w:val="18"/>
+              </w:rPr>
+            </w:pPr>
+            <w:r>
+              <w:rPr>
+                <w:rFonts w:ascii="Montserrat" w:hAnsi="Montserrat" w:cs="Arial"/>
                 <w:b/>
                 <w:bCs/>
+                <w:sz w:val="18"/>
+                <w:szCs w:val="18"/>
+              </w:rPr>
+              <w:t xml:space="preserve"> </w:t>
+            </w:r>
+            <w:r>
+              <w:rPr>
+                <w:rFonts w:ascii="Montserrat" w:hAnsi="Montserrat" w:cs="Arial"/>
+                <w:b/>
+                <w:bCs/>
+                <w:sz w:val="18"/>
+                <w:szCs w:val="18"/>
               </w:rPr>
               <w:t>IMÓVEL</w:t>
             </w:r>
             <w:r>
+              <w:rPr>
+                <w:rFonts w:ascii="Montserrat" w:hAnsi="Montserrat" w:cs="Arial"/>
+                <w:sz w:val="18"/>
+                <w:szCs w:val="18"/>
+              </w:rPr>
               <w:t xml:space="preserve"> </w:t>
             </w:r>
-            <w:r>
-              <w:br/>
-              <w:t xml:space="preserve"> {</w:t>
-            </w:r>
-            <w:r>
+          </w:p>
+          <w:p>
+            <w:pPr>
+              <w:spacing w:before="40" w:after="40" w:line="240" w:lineRule="auto"/>
+              <w:rPr>
+                <w:rFonts w:ascii="Montserrat" w:hAnsi="Montserrat" w:cs="Arial"/>
+                <w:sz w:val="18"/>
+                <w:szCs w:val="18"/>
+              </w:rPr>
+            </w:pPr>
+            <w:r>
+              <w:rPr>
+                <w:rFonts w:ascii="Montserrat" w:hAnsi="Montserrat" w:cs="Arial"/>
+                <w:sz w:val="18"/>
+                <w:szCs w:val="18"/>
+              </w:rPr>
+              <w:t xml:space="preserve"> </w:t>
+            </w:r>
+            <w:r>
+              <w:rPr>
+                <w:rFonts w:ascii="Montserrat" w:hAnsi="Montserrat" w:cs="Arial"/>
+                <w:sz w:val="18"/>
+                <w:szCs w:val="18"/>
+              </w:rPr>
+              <w:t>{</w:t>
+            </w:r>
+            <w:proofErr w:type="spellStart"/>
+            <w:r>
+              <w:rPr>
+                <w:rFonts w:ascii="Montserrat" w:hAnsi="Montserrat" w:cs="Arial"/>
+                <w:sz w:val="18"/>
+                <w:szCs w:val="18"/>
+              </w:rPr>
               <w:t>endereco_imovel</w:t>
             </w:r>
-            <w:r>
+            <w:proofErr w:type="spellEnd"/>
+            <w:r>
+              <w:rPr>
+                <w:rFonts w:ascii="Montserrat" w:hAnsi="Montserrat" w:cs="Arial"/>
+                <w:sz w:val="18"/>
+                <w:szCs w:val="18"/>
+              </w:rPr>
               <w:t>}</w:t>
             </w:r>
           </w:p>
@@ -105,19 +164,29 @@
       </w:tr>
     </w:tbl>
     <w:p>
-      <w:r>
+      <w:pPr>
+        <w:rPr>
+          <w:rFonts w:ascii="Montserrat" w:hAnsi="Montserrat" w:cs="Arial"/>
+        </w:rPr>
+      </w:pPr>
+      <w:r>
+        <w:rPr>
+          <w:rFonts w:ascii="Montserrat" w:hAnsi="Montserrat" w:cs="Arial"/>
+        </w:rPr>
         <w:t> </w:t>
       </w:r>
     </w:p>
     <w:p>
       <w:pPr>
         <w:rPr>
+          <w:rFonts w:ascii="Montserrat" w:hAnsi="Montserrat" w:cs="Arial"/>
           <w:b/>
           <w:bCs/>
         </w:rPr>
       </w:pPr>
       <w:r>
         <w:rPr>
+          <w:rFonts w:ascii="Montserrat" w:hAnsi="Montserrat" w:cs="Arial"/>
           <w:b/>
           <w:bCs/>
         </w:rPr>
@@ -128,12 +197,16 @@
       <w:tblPr>
         <w:tblW w:w="5000" w:type="pct"/>
         <w:tblCellSpacing w:w="15" w:type="dxa"/>
+        <w:tblBorders>
+          <w:insideH w:val="single" w:sz="4" w:space="0" w:color="auto"/>
+          <w:insideV w:val="single" w:sz="4" w:space="0" w:color="auto"/>
+        </w:tblBorders>
         <w:tblLook w:val="04A0" w:firstRow="1" w:lastRow="0" w:firstColumn="1" w:lastColumn="0" w:noHBand="0" w:noVBand="1"/>
       </w:tblPr>
       <w:tblGrid>
-        <w:gridCol w:w="3923"/>
-        <w:gridCol w:w="2215"/>
-        <w:gridCol w:w="2872"/>
+        <w:gridCol w:w="3898"/>
+        <w:gridCol w:w="2262"/>
+        <w:gridCol w:w="2866"/>
       </w:tblGrid>
       <w:tr>
         <w:trPr>
@@ -143,296 +216,6 @@
           <w:tcPr>
             <w:tcW w:w="0" w:type="auto"/>
             <w:gridSpan w:val="2"/>
-            <w:tcBorders>
-              <w:top w:val="single" w:sz="6" w:space="0" w:color="000000"/>
-              <w:left w:val="single" w:sz="6" w:space="0" w:color="000000"/>
-              <w:bottom w:val="single" w:sz="6" w:space="0" w:color="000000"/>
-              <w:right w:val="single" w:sz="6" w:space="0" w:color="000000"/>
-            </w:tcBorders>
-            <w:tcMar>
-              <w:top w:w="0" w:type="dxa"/>
-              <w:left w:w="0" w:type="dxa"/>
-              <w:bottom w:w="0" w:type="dxa"/>
-              <w:right w:w="0" w:type="dxa"/>
-            </w:tcMar>
-            <w:vAlign w:val="center"/>
-            <w:hideMark/>
-          </w:tcPr>
-          <w:p>
-            <w:r>
-              <w:t>Nome</w:t>
-            </w:r>
-            <w:r>
-              <w:rPr>
-                <w:b/>
-                <w:bCs/>
-              </w:rPr>
-              <w:t xml:space="preserve">: </w:t>
-            </w:r>
-            <w:r>
-              <w:t>nome_prop</w:t>
-            </w:r>
-          </w:p>
-        </w:tc>
-        <w:tc>
-          <w:tcPr>
-            <w:tcW w:w="0" w:type="auto"/>
-            <w:tcBorders>
-              <w:top w:val="single" w:sz="6" w:space="0" w:color="000000"/>
-              <w:left w:val="single" w:sz="6" w:space="0" w:color="000000"/>
-              <w:bottom w:val="single" w:sz="6" w:space="0" w:color="000000"/>
-              <w:right w:val="single" w:sz="6" w:space="0" w:color="000000"/>
-            </w:tcBorders>
-            <w:tcMar>
-              <w:top w:w="0" w:type="dxa"/>
-              <w:left w:w="0" w:type="dxa"/>
-              <w:bottom w:w="0" w:type="dxa"/>
-              <w:right w:w="0" w:type="dxa"/>
-            </w:tcMar>
-            <w:vAlign w:val="center"/>
-            <w:hideMark/>
-          </w:tcPr>
-          <w:p>
-            <w:r>
-              <w:t>E-mail:</w:t>
-            </w:r>
-            <w:r>
-              <w:t xml:space="preserve"> email_prop</w:t>
-            </w:r>
-          </w:p>
-        </w:tc>
-      </w:tr>
-      <w:tr>
-        <w:trPr>
-          <w:tblCellSpacing w:w="15" w:type="dxa"/>
-        </w:trPr>
-        <w:tc>
-          <w:tcPr>
-            <w:tcW w:w="0" w:type="auto"/>
-            <w:tcBorders>
-              <w:top w:val="single" w:sz="6" w:space="0" w:color="000000"/>
-              <w:left w:val="single" w:sz="6" w:space="0" w:color="000000"/>
-              <w:bottom w:val="single" w:sz="6" w:space="0" w:color="000000"/>
-              <w:right w:val="single" w:sz="6" w:space="0" w:color="000000"/>
-            </w:tcBorders>
-            <w:tcMar>
-              <w:top w:w="0" w:type="dxa"/>
-              <w:left w:w="0" w:type="dxa"/>
-              <w:bottom w:w="0" w:type="dxa"/>
-              <w:right w:w="0" w:type="dxa"/>
-            </w:tcMar>
-            <w:vAlign w:val="center"/>
-            <w:hideMark/>
-          </w:tcPr>
-          <w:p>
-            <w:r>
-              <w:t xml:space="preserve">Endereço: </w:t>
-            </w:r>
-            <w:r>
-              <w:t>endereco_prop</w:t>
-            </w:r>
-          </w:p>
-        </w:tc>
-        <w:tc>
-          <w:tcPr>
-            <w:tcW w:w="0" w:type="auto"/>
-            <w:tcBorders>
-              <w:top w:val="single" w:sz="6" w:space="0" w:color="000000"/>
-              <w:left w:val="single" w:sz="6" w:space="0" w:color="000000"/>
-              <w:bottom w:val="single" w:sz="6" w:space="0" w:color="000000"/>
-              <w:right w:val="single" w:sz="6" w:space="0" w:color="000000"/>
-            </w:tcBorders>
-            <w:tcMar>
-              <w:top w:w="0" w:type="dxa"/>
-              <w:left w:w="0" w:type="dxa"/>
-              <w:bottom w:w="0" w:type="dxa"/>
-              <w:right w:w="0" w:type="dxa"/>
-            </w:tcMar>
-            <w:vAlign w:val="center"/>
-            <w:hideMark/>
-          </w:tcPr>
-          <w:p>
-            <w:r>
-              <w:t xml:space="preserve">CPF: </w:t>
-            </w:r>
-            <w:r>
-              <w:t xml:space="preserve"> </w:t>
-            </w:r>
-            <w:r>
-              <w:t>cpf_prop</w:t>
-            </w:r>
-            <w:r>
-              <w:t xml:space="preserve"> </w:t>
-            </w:r>
-          </w:p>
-        </w:tc>
-        <w:tc>
-          <w:tcPr>
-            <w:tcW w:w="0" w:type="auto"/>
-            <w:tcBorders>
-              <w:top w:val="single" w:sz="6" w:space="0" w:color="000000"/>
-              <w:left w:val="single" w:sz="6" w:space="0" w:color="000000"/>
-              <w:bottom w:val="single" w:sz="6" w:space="0" w:color="000000"/>
-              <w:right w:val="single" w:sz="6" w:space="0" w:color="000000"/>
-            </w:tcBorders>
-            <w:tcMar>
-              <w:top w:w="0" w:type="dxa"/>
-              <w:left w:w="0" w:type="dxa"/>
-              <w:bottom w:w="0" w:type="dxa"/>
-              <w:right w:w="0" w:type="dxa"/>
-            </w:tcMar>
-            <w:vAlign w:val="center"/>
-            <w:hideMark/>
-          </w:tcPr>
-          <w:p>
-            <w:r>
-              <w:t xml:space="preserve">Fone: </w:t>
-            </w:r>
-            <w:r>
-              <w:t>tel_prop</w:t>
-            </w:r>
-          </w:p>
-        </w:tc>
-      </w:tr>
-      <w:tr>
-        <w:trPr>
-          <w:tblCellSpacing w:w="15" w:type="dxa"/>
-        </w:trPr>
-        <w:tc>
-          <w:tcPr>
-            <w:tcW w:w="0" w:type="auto"/>
-            <w:tcBorders>
-              <w:top w:val="single" w:sz="6" w:space="0" w:color="000000"/>
-              <w:left w:val="single" w:sz="6" w:space="0" w:color="000000"/>
-              <w:bottom w:val="single" w:sz="6" w:space="0" w:color="000000"/>
-              <w:right w:val="single" w:sz="6" w:space="0" w:color="000000"/>
-            </w:tcBorders>
-            <w:tcMar>
-              <w:top w:w="0" w:type="dxa"/>
-              <w:left w:w="0" w:type="dxa"/>
-              <w:bottom w:w="0" w:type="dxa"/>
-              <w:right w:w="0" w:type="dxa"/>
-            </w:tcMar>
-            <w:vAlign w:val="center"/>
-            <w:hideMark/>
-          </w:tcPr>
-          <w:p>
-            <w:r>
-              <w:t xml:space="preserve">Cidade: </w:t>
-            </w:r>
-            <w:r>
-              <w:t>cidade_prop</w:t>
-            </w:r>
-          </w:p>
-        </w:tc>
-        <w:tc>
-          <w:tcPr>
-            <w:tcW w:w="0" w:type="auto"/>
-            <w:tcBorders>
-              <w:top w:val="single" w:sz="6" w:space="0" w:color="000000"/>
-              <w:left w:val="single" w:sz="6" w:space="0" w:color="000000"/>
-              <w:bottom w:val="single" w:sz="6" w:space="0" w:color="000000"/>
-              <w:right w:val="single" w:sz="6" w:space="0" w:color="000000"/>
-            </w:tcBorders>
-            <w:tcMar>
-              <w:top w:w="0" w:type="dxa"/>
-              <w:left w:w="0" w:type="dxa"/>
-              <w:bottom w:w="0" w:type="dxa"/>
-              <w:right w:w="0" w:type="dxa"/>
-            </w:tcMar>
-            <w:vAlign w:val="center"/>
-            <w:hideMark/>
-          </w:tcPr>
-          <w:p>
-            <w:r>
-              <w:t xml:space="preserve">CEP: </w:t>
-            </w:r>
-            <w:r>
-              <w:t>cep_prop</w:t>
-            </w:r>
-          </w:p>
-        </w:tc>
-        <w:tc>
-          <w:tcPr>
-            <w:tcW w:w="0" w:type="auto"/>
-            <w:tcBorders>
-              <w:top w:val="single" w:sz="6" w:space="0" w:color="000000"/>
-              <w:left w:val="single" w:sz="6" w:space="0" w:color="000000"/>
-              <w:bottom w:val="single" w:sz="6" w:space="0" w:color="000000"/>
-              <w:right w:val="single" w:sz="6" w:space="0" w:color="000000"/>
-            </w:tcBorders>
-            <w:tcMar>
-              <w:top w:w="0" w:type="dxa"/>
-              <w:left w:w="0" w:type="dxa"/>
-              <w:bottom w:w="0" w:type="dxa"/>
-              <w:right w:w="0" w:type="dxa"/>
-            </w:tcMar>
-            <w:vAlign w:val="center"/>
-            <w:hideMark/>
-          </w:tcPr>
-          <w:p>
-            <w:r>
-              <w:t xml:space="preserve">UF: </w:t>
-            </w:r>
-            <w:r>
-              <w:t>uf_prop</w:t>
-            </w:r>
-          </w:p>
-        </w:tc>
-      </w:tr>
-    </w:tbl>
-    <w:p>
-      <w:r>
-        <w:t>{contratante_table}</w:t>
-      </w:r>
-    </w:p>
-    <w:p>
-      <w:pPr>
-        <w:rPr>
-          <w:b/>
-          <w:bCs/>
-          <w:color w:val="000000" w:themeColor="text1"/>
-        </w:rPr>
-      </w:pPr>
-      <w:r>
-        <w:rPr>
-          <w:b/>
-          <w:bCs/>
-        </w:rPr>
-        <w:t xml:space="preserve">II – </w:t>
-      </w:r>
-      <w:r>
-        <w:rPr>
-          <w:b/>
-          <w:bCs/>
-          <w:color w:val="000000" w:themeColor="text1"/>
-        </w:rPr>
-        <w:t xml:space="preserve">CONTRATADO(S): </w:t>
-      </w:r>
-    </w:p>
-    <w:tbl>
-      <w:tblPr>
-        <w:tblW w:w="5000" w:type="pct"/>
-        <w:tblCellSpacing w:w="15" w:type="dxa"/>
-        <w:tblLook w:val="04A0" w:firstRow="1" w:lastRow="0" w:firstColumn="1" w:lastColumn="0" w:noHBand="0" w:noVBand="1"/>
-      </w:tblPr>
-      <w:tblGrid>
-        <w:gridCol w:w="4663"/>
-        <w:gridCol w:w="4347"/>
-      </w:tblGrid>
-      <w:tr>
-        <w:trPr>
-          <w:tblCellSpacing w:w="15" w:type="dxa"/>
-        </w:trPr>
-        <w:tc>
-          <w:tcPr>
-            <w:tcW w:w="0" w:type="auto"/>
-            <w:tcBorders>
-              <w:top w:val="single" w:sz="6" w:space="0" w:color="000000"/>
-              <w:left w:val="single" w:sz="6" w:space="0" w:color="000000"/>
-              <w:bottom w:val="single" w:sz="6" w:space="0" w:color="000000"/>
-              <w:right w:val="single" w:sz="6" w:space="0" w:color="000000"/>
-            </w:tcBorders>
             <w:tcMar>
               <w:top w:w="0" w:type="dxa"/>
               <w:left w:w="0" w:type="dxa"/>
@@ -444,40 +227,54 @@
           </w:tcPr>
           <w:p>
             <w:pPr>
-              <w:rPr>
+              <w:spacing w:before="40" w:after="40" w:line="240" w:lineRule="auto"/>
+              <w:rPr>
+                <w:rFonts w:ascii="Montserrat" w:hAnsi="Montserrat" w:cs="Arial"/>
+                <w:sz w:val="18"/>
+                <w:szCs w:val="18"/>
+              </w:rPr>
+            </w:pPr>
+            <w:r>
+              <w:rPr>
+                <w:rFonts w:ascii="Montserrat" w:hAnsi="Montserrat" w:cs="Arial"/>
+                <w:sz w:val="18"/>
+                <w:szCs w:val="18"/>
+              </w:rPr>
+              <w:t xml:space="preserve"> </w:t>
+            </w:r>
+            <w:r>
+              <w:rPr>
+                <w:rFonts w:ascii="Montserrat" w:hAnsi="Montserrat" w:cs="Arial"/>
+                <w:sz w:val="18"/>
+                <w:szCs w:val="18"/>
+              </w:rPr>
+              <w:t>Nome:</w:t>
+            </w:r>
+            <w:r>
+              <w:rPr>
+                <w:rFonts w:ascii="Montserrat" w:hAnsi="Montserrat" w:cs="Arial"/>
                 <w:b/>
                 <w:bCs/>
-              </w:rPr>
-            </w:pPr>
-            <w:r>
-              <w:rPr>
-                <w:rStyle w:val="Forte"/>
-                <w:b w:val="0"/>
-                <w:bCs w:val="0"/>
-              </w:rPr>
-              <w:t>Nome:</w:t>
-            </w:r>
-            <w:r>
-              <w:rPr>
-                <w:b/>
-                <w:bCs/>
+                <w:sz w:val="18"/>
+                <w:szCs w:val="18"/>
               </w:rPr>
               <w:t xml:space="preserve"> </w:t>
             </w:r>
-            <w:r>
-              <w:t>nome_corretor</w:t>
-            </w:r>
+            <w:proofErr w:type="spellStart"/>
+            <w:r>
+              <w:rPr>
+                <w:rFonts w:ascii="Montserrat" w:hAnsi="Montserrat" w:cs="Arial"/>
+                <w:sz w:val="18"/>
+                <w:szCs w:val="18"/>
+              </w:rPr>
+              <w:t>nome_prop</w:t>
+            </w:r>
+            <w:proofErr w:type="spellEnd"/>
           </w:p>
         </w:tc>
         <w:tc>
           <w:tcPr>
             <w:tcW w:w="0" w:type="auto"/>
-            <w:tcBorders>
-              <w:top w:val="single" w:sz="6" w:space="0" w:color="000000"/>
-              <w:left w:val="single" w:sz="6" w:space="0" w:color="000000"/>
-              <w:bottom w:val="single" w:sz="6" w:space="0" w:color="000000"/>
-              <w:right w:val="single" w:sz="6" w:space="0" w:color="000000"/>
-            </w:tcBorders>
             <w:tcMar>
               <w:top w:w="0" w:type="dxa"/>
               <w:left w:w="0" w:type="dxa"/>
@@ -489,33 +286,47 @@
           </w:tcPr>
           <w:p>
             <w:pPr>
-              <w:rPr>
-                <w:b/>
-                <w:bCs/>
+              <w:spacing w:before="40" w:after="40" w:line="240" w:lineRule="auto"/>
+              <w:rPr>
+                <w:rFonts w:ascii="Montserrat" w:hAnsi="Montserrat" w:cs="Arial"/>
+                <w:sz w:val="18"/>
+                <w:szCs w:val="18"/>
               </w:rPr>
             </w:pPr>
             <w:r>
               <w:rPr>
-                <w:rStyle w:val="Forte"/>
-                <w:b w:val="0"/>
-                <w:bCs w:val="0"/>
-              </w:rPr>
-              <w:t>CNPJ:</w:t>
-            </w:r>
-            <w:r>
-              <w:rPr>
-                <w:rFonts w:ascii="Century Gothic" w:eastAsia="Century Gothic" w:hAnsi="Century Gothic" w:cs="Century Gothic"/>
-                <w:b/>
-                <w:bCs/>
+                <w:rFonts w:ascii="Montserrat" w:hAnsi="Montserrat" w:cs="Arial"/>
+                <w:sz w:val="18"/>
+                <w:szCs w:val="18"/>
               </w:rPr>
               <w:t xml:space="preserve"> </w:t>
             </w:r>
             <w:r>
               <w:rPr>
-                <w:rFonts w:ascii="Century Gothic" w:eastAsia="Century Gothic" w:hAnsi="Century Gothic" w:cs="Century Gothic"/>
-              </w:rPr>
-              <w:t>cnpj_corretor</w:t>
-            </w:r>
+                <w:rFonts w:ascii="Montserrat" w:hAnsi="Montserrat" w:cs="Arial"/>
+                <w:sz w:val="18"/>
+                <w:szCs w:val="18"/>
+              </w:rPr>
+              <w:t>E-mail:</w:t>
+            </w:r>
+            <w:r>
+              <w:rPr>
+                <w:rFonts w:ascii="Montserrat" w:hAnsi="Montserrat" w:cs="Arial"/>
+                <w:sz w:val="18"/>
+                <w:szCs w:val="18"/>
+              </w:rPr>
+              <w:t xml:space="preserve"> </w:t>
+            </w:r>
+            <w:proofErr w:type="spellStart"/>
+            <w:r>
+              <w:rPr>
+                <w:rFonts w:ascii="Montserrat" w:hAnsi="Montserrat" w:cs="Arial"/>
+                <w:sz w:val="18"/>
+                <w:szCs w:val="18"/>
+              </w:rPr>
+              <w:t>email_prop</w:t>
+            </w:r>
+            <w:proofErr w:type="spellEnd"/>
           </w:p>
         </w:tc>
       </w:tr>
@@ -526,12 +337,6 @@
         <w:tc>
           <w:tcPr>
             <w:tcW w:w="0" w:type="auto"/>
-            <w:tcBorders>
-              <w:top w:val="single" w:sz="6" w:space="0" w:color="000000"/>
-              <w:left w:val="single" w:sz="6" w:space="0" w:color="000000"/>
-              <w:bottom w:val="single" w:sz="6" w:space="0" w:color="000000"/>
-              <w:right w:val="single" w:sz="6" w:space="0" w:color="000000"/>
-            </w:tcBorders>
             <w:tcMar>
               <w:top w:w="0" w:type="dxa"/>
               <w:left w:w="0" w:type="dxa"/>
@@ -543,80 +348,44 @@
           </w:tcPr>
           <w:p>
             <w:pPr>
-              <w:rPr>
-                <w:b/>
-                <w:bCs/>
+              <w:spacing w:before="40" w:after="40" w:line="240" w:lineRule="auto"/>
+              <w:rPr>
+                <w:rFonts w:ascii="Montserrat" w:hAnsi="Montserrat" w:cs="Arial"/>
+                <w:sz w:val="18"/>
+                <w:szCs w:val="18"/>
               </w:rPr>
             </w:pPr>
             <w:r>
               <w:rPr>
-                <w:rStyle w:val="Forte"/>
-                <w:b w:val="0"/>
-                <w:bCs w:val="0"/>
-              </w:rPr>
-              <w:t>End:</w:t>
-            </w:r>
-            <w:r>
-              <w:rPr>
-                <w:b/>
-                <w:bCs/>
+                <w:rFonts w:ascii="Montserrat" w:hAnsi="Montserrat" w:cs="Arial"/>
+                <w:sz w:val="18"/>
+                <w:szCs w:val="18"/>
               </w:rPr>
               <w:t xml:space="preserve"> </w:t>
             </w:r>
             <w:r>
-              <w:t>endereco_corretor</w:t>
-            </w:r>
+              <w:rPr>
+                <w:rFonts w:ascii="Montserrat" w:hAnsi="Montserrat" w:cs="Arial"/>
+                <w:sz w:val="18"/>
+                <w:szCs w:val="18"/>
+              </w:rPr>
+              <w:t xml:space="preserve">Endereço: </w:t>
+            </w:r>
+            <w:proofErr w:type="spellStart"/>
+            <w:r>
+              <w:rPr>
+                <w:rFonts w:ascii="Montserrat" w:hAnsi="Montserrat" w:cs="Arial"/>
+                <w:sz w:val="18"/>
+                <w:szCs w:val="18"/>
+              </w:rPr>
+              <w:t>endereco_prop</w:t>
+            </w:r>
+            <w:proofErr w:type="spellEnd"/>
           </w:p>
         </w:tc>
         <w:tc>
           <w:tcPr>
             <w:tcW w:w="0" w:type="auto"/>
-            <w:tcBorders>
-              <w:top w:val="single" w:sz="6" w:space="0" w:color="000000"/>
-              <w:left w:val="single" w:sz="6" w:space="0" w:color="000000"/>
-              <w:bottom w:val="single" w:sz="6" w:space="0" w:color="000000"/>
-              <w:right w:val="single" w:sz="6" w:space="0" w:color="000000"/>
-            </w:tcBorders>
-            <w:tcMar>
-              <w:top w:w="0" w:type="dxa"/>
-              <w:left w:w="0" w:type="dxa"/>
-              <w:bottom w:w="0" w:type="dxa"/>
-              <w:right w:w="0" w:type="dxa"/>
-            </w:tcMar>
-            <w:vAlign w:val="center"/>
-            <w:hideMark/>
-          </w:tcPr>
-          <w:p>
-            <w:r>
-              <w:rPr>
-                <w:rStyle w:val="Forte"/>
-                <w:b w:val="0"/>
-                <w:bCs w:val="0"/>
-              </w:rPr>
-              <w:t>Fone:</w:t>
-            </w:r>
-            <w:r>
-              <w:t xml:space="preserve"> </w:t>
-            </w:r>
-            <w:r>
-              <w:t>tel_corretor</w:t>
-            </w:r>
-          </w:p>
-        </w:tc>
-      </w:tr>
-      <w:tr>
-        <w:trPr>
-          <w:tblCellSpacing w:w="15" w:type="dxa"/>
-        </w:trPr>
-        <w:tc>
-          <w:tcPr>
-            <w:tcW w:w="0" w:type="auto"/>
-            <w:tcBorders>
-              <w:top w:val="single" w:sz="6" w:space="0" w:color="000000"/>
-              <w:left w:val="single" w:sz="6" w:space="0" w:color="000000"/>
-              <w:bottom w:val="single" w:sz="6" w:space="0" w:color="000000"/>
-              <w:right w:val="single" w:sz="6" w:space="0" w:color="000000"/>
-            </w:tcBorders>
             <w:tcMar>
               <w:top w:w="0" w:type="dxa"/>
               <w:left w:w="0" w:type="dxa"/>
@@ -628,26 +397,54 @@
           </w:tcPr>
           <w:p>
             <w:pPr>
-              <w:rPr>
-                <w:b/>
-                <w:bCs/>
+              <w:spacing w:before="40" w:after="40" w:line="240" w:lineRule="auto"/>
+              <w:rPr>
+                <w:rFonts w:ascii="Montserrat" w:hAnsi="Montserrat" w:cs="Arial"/>
+                <w:sz w:val="18"/>
+                <w:szCs w:val="18"/>
               </w:rPr>
             </w:pPr>
             <w:r>
               <w:rPr>
-                <w:rStyle w:val="Forte"/>
-                <w:b w:val="0"/>
-                <w:bCs w:val="0"/>
-              </w:rPr>
-              <w:t xml:space="preserve">CRECI: </w:t>
-            </w:r>
-            <w:r>
-              <w:rPr>
-                <w:rStyle w:val="Forte"/>
-                <w:b w:val="0"/>
-                <w:bCs w:val="0"/>
-              </w:rPr>
-              <w:t>creci_corretor</w:t>
+                <w:rFonts w:ascii="Montserrat" w:hAnsi="Montserrat" w:cs="Arial"/>
+                <w:sz w:val="18"/>
+                <w:szCs w:val="18"/>
+              </w:rPr>
+              <w:t xml:space="preserve"> </w:t>
+            </w:r>
+            <w:r>
+              <w:rPr>
+                <w:rFonts w:ascii="Montserrat" w:hAnsi="Montserrat" w:cs="Arial"/>
+                <w:sz w:val="18"/>
+                <w:szCs w:val="18"/>
+              </w:rPr>
+              <w:t xml:space="preserve">CPF: </w:t>
+            </w:r>
+            <w:r>
+              <w:rPr>
+                <w:rFonts w:ascii="Montserrat" w:hAnsi="Montserrat" w:cs="Arial"/>
+                <w:sz w:val="18"/>
+                <w:szCs w:val="18"/>
+              </w:rPr>
+              <w:t xml:space="preserve"> </w:t>
+            </w:r>
+            <w:proofErr w:type="spellStart"/>
+            <w:r>
+              <w:rPr>
+                <w:rFonts w:ascii="Montserrat" w:hAnsi="Montserrat" w:cs="Arial"/>
+                <w:sz w:val="18"/>
+                <w:szCs w:val="18"/>
+              </w:rPr>
+              <w:t>cpf_prop</w:t>
+            </w:r>
+            <w:proofErr w:type="spellEnd"/>
+            <w:r>
+              <w:rPr>
+                <w:rFonts w:ascii="Montserrat" w:hAnsi="Montserrat" w:cs="Arial"/>
+                <w:sz w:val="18"/>
+                <w:szCs w:val="18"/>
+              </w:rPr>
+              <w:t xml:space="preserve"> </w:t>
             </w:r>
           </w:p>
         </w:tc>
@@ -655,37 +452,661 @@
           <w:tcPr>
             <w:tcW w:w="0" w:type="auto"/>
             <w:tcMar>
-              <w:top w:w="15" w:type="dxa"/>
-              <w:left w:w="15" w:type="dxa"/>
-              <w:bottom w:w="15" w:type="dxa"/>
-              <w:right w:w="15" w:type="dxa"/>
+              <w:top w:w="0" w:type="dxa"/>
+              <w:left w:w="0" w:type="dxa"/>
+              <w:bottom w:w="0" w:type="dxa"/>
+              <w:right w:w="0" w:type="dxa"/>
             </w:tcMar>
             <w:vAlign w:val="center"/>
             <w:hideMark/>
           </w:tcPr>
-          <w:p/>
+          <w:p>
+            <w:pPr>
+              <w:spacing w:before="40" w:after="40" w:line="240" w:lineRule="auto"/>
+              <w:rPr>
+                <w:rFonts w:ascii="Montserrat" w:hAnsi="Montserrat" w:cs="Arial"/>
+                <w:sz w:val="18"/>
+                <w:szCs w:val="18"/>
+              </w:rPr>
+            </w:pPr>
+            <w:r>
+              <w:rPr>
+                <w:rFonts w:ascii="Montserrat" w:hAnsi="Montserrat" w:cs="Arial"/>
+                <w:sz w:val="18"/>
+                <w:szCs w:val="18"/>
+              </w:rPr>
+              <w:t xml:space="preserve"> </w:t>
+            </w:r>
+            <w:r>
+              <w:rPr>
+                <w:rFonts w:ascii="Montserrat" w:hAnsi="Montserrat" w:cs="Arial"/>
+                <w:sz w:val="18"/>
+                <w:szCs w:val="18"/>
+              </w:rPr>
+              <w:t xml:space="preserve">Fone: </w:t>
+            </w:r>
+            <w:proofErr w:type="spellStart"/>
+            <w:r>
+              <w:rPr>
+                <w:rFonts w:ascii="Montserrat" w:hAnsi="Montserrat" w:cs="Arial"/>
+                <w:sz w:val="18"/>
+                <w:szCs w:val="18"/>
+              </w:rPr>
+              <w:t>tel_prop</w:t>
+            </w:r>
+            <w:proofErr w:type="spellEnd"/>
+          </w:p>
+        </w:tc>
+      </w:tr>
+      <w:tr>
+        <w:trPr>
+          <w:tblCellSpacing w:w="15" w:type="dxa"/>
+        </w:trPr>
+        <w:tc>
+          <w:tcPr>
+            <w:tcW w:w="0" w:type="auto"/>
+            <w:tcMar>
+              <w:top w:w="0" w:type="dxa"/>
+              <w:left w:w="0" w:type="dxa"/>
+              <w:bottom w:w="0" w:type="dxa"/>
+              <w:right w:w="0" w:type="dxa"/>
+            </w:tcMar>
+            <w:vAlign w:val="center"/>
+            <w:hideMark/>
+          </w:tcPr>
+          <w:p>
+            <w:pPr>
+              <w:spacing w:before="40" w:after="40" w:line="240" w:lineRule="auto"/>
+              <w:rPr>
+                <w:rFonts w:ascii="Montserrat" w:hAnsi="Montserrat" w:cs="Arial"/>
+                <w:sz w:val="18"/>
+                <w:szCs w:val="18"/>
+              </w:rPr>
+            </w:pPr>
+            <w:r>
+              <w:rPr>
+                <w:rFonts w:ascii="Montserrat" w:hAnsi="Montserrat" w:cs="Arial"/>
+                <w:sz w:val="18"/>
+                <w:szCs w:val="18"/>
+              </w:rPr>
+              <w:t xml:space="preserve"> </w:t>
+            </w:r>
+            <w:r>
+              <w:rPr>
+                <w:rFonts w:ascii="Montserrat" w:hAnsi="Montserrat" w:cs="Arial"/>
+                <w:sz w:val="18"/>
+                <w:szCs w:val="18"/>
+              </w:rPr>
+              <w:t xml:space="preserve">Cidade: </w:t>
+            </w:r>
+            <w:proofErr w:type="spellStart"/>
+            <w:r>
+              <w:rPr>
+                <w:rFonts w:ascii="Montserrat" w:hAnsi="Montserrat" w:cs="Arial"/>
+                <w:sz w:val="18"/>
+                <w:szCs w:val="18"/>
+              </w:rPr>
+              <w:t>cidade_prop</w:t>
+            </w:r>
+            <w:proofErr w:type="spellEnd"/>
+          </w:p>
+        </w:tc>
+        <w:tc>
+          <w:tcPr>
+            <w:tcW w:w="0" w:type="auto"/>
+            <w:tcMar>
+              <w:top w:w="0" w:type="dxa"/>
+              <w:left w:w="0" w:type="dxa"/>
+              <w:bottom w:w="0" w:type="dxa"/>
+              <w:right w:w="0" w:type="dxa"/>
+            </w:tcMar>
+            <w:vAlign w:val="center"/>
+            <w:hideMark/>
+          </w:tcPr>
+          <w:p>
+            <w:pPr>
+              <w:spacing w:before="40" w:after="40" w:line="240" w:lineRule="auto"/>
+              <w:rPr>
+                <w:rFonts w:ascii="Montserrat" w:hAnsi="Montserrat" w:cs="Arial"/>
+                <w:sz w:val="18"/>
+                <w:szCs w:val="18"/>
+              </w:rPr>
+            </w:pPr>
+            <w:r>
+              <w:rPr>
+                <w:rFonts w:ascii="Montserrat" w:hAnsi="Montserrat" w:cs="Arial"/>
+                <w:sz w:val="18"/>
+                <w:szCs w:val="18"/>
+              </w:rPr>
+              <w:t xml:space="preserve"> </w:t>
+            </w:r>
+            <w:r>
+              <w:rPr>
+                <w:rFonts w:ascii="Montserrat" w:hAnsi="Montserrat" w:cs="Arial"/>
+                <w:sz w:val="18"/>
+                <w:szCs w:val="18"/>
+              </w:rPr>
+              <w:t xml:space="preserve">CEP: </w:t>
+            </w:r>
+            <w:proofErr w:type="spellStart"/>
+            <w:r>
+              <w:rPr>
+                <w:rFonts w:ascii="Montserrat" w:hAnsi="Montserrat" w:cs="Arial"/>
+                <w:sz w:val="18"/>
+                <w:szCs w:val="18"/>
+              </w:rPr>
+              <w:t>cep_prop</w:t>
+            </w:r>
+            <w:proofErr w:type="spellEnd"/>
+          </w:p>
+        </w:tc>
+        <w:tc>
+          <w:tcPr>
+            <w:tcW w:w="0" w:type="auto"/>
+            <w:tcMar>
+              <w:top w:w="0" w:type="dxa"/>
+              <w:left w:w="0" w:type="dxa"/>
+              <w:bottom w:w="0" w:type="dxa"/>
+              <w:right w:w="0" w:type="dxa"/>
+            </w:tcMar>
+            <w:vAlign w:val="center"/>
+            <w:hideMark/>
+          </w:tcPr>
+          <w:p>
+            <w:pPr>
+              <w:spacing w:before="40" w:after="40" w:line="240" w:lineRule="auto"/>
+              <w:rPr>
+                <w:rFonts w:ascii="Montserrat" w:hAnsi="Montserrat" w:cs="Arial"/>
+                <w:sz w:val="18"/>
+                <w:szCs w:val="18"/>
+              </w:rPr>
+            </w:pPr>
+            <w:r>
+              <w:rPr>
+                <w:rFonts w:ascii="Montserrat" w:hAnsi="Montserrat" w:cs="Arial"/>
+                <w:sz w:val="18"/>
+                <w:szCs w:val="18"/>
+              </w:rPr>
+              <w:t xml:space="preserve"> </w:t>
+            </w:r>
+            <w:r>
+              <w:rPr>
+                <w:rFonts w:ascii="Montserrat" w:hAnsi="Montserrat" w:cs="Arial"/>
+                <w:sz w:val="18"/>
+                <w:szCs w:val="18"/>
+              </w:rPr>
+              <w:t xml:space="preserve">UF: </w:t>
+            </w:r>
+            <w:proofErr w:type="spellStart"/>
+            <w:r>
+              <w:rPr>
+                <w:rFonts w:ascii="Montserrat" w:hAnsi="Montserrat" w:cs="Arial"/>
+                <w:sz w:val="18"/>
+                <w:szCs w:val="18"/>
+              </w:rPr>
+              <w:t>uf_prop</w:t>
+            </w:r>
+            <w:proofErr w:type="spellEnd"/>
+          </w:p>
         </w:tc>
       </w:tr>
     </w:tbl>
     <w:p>
-      <w:r>
-        <w:t>{contratado_table}</w:t>
+      <w:pPr>
+        <w:rPr>
+          <w:rFonts w:ascii="Montserrat" w:hAnsi="Montserrat" w:cs="Arial"/>
+        </w:rPr>
+      </w:pPr>
+      <w:r>
+        <w:rPr>
+          <w:rFonts w:ascii="Montserrat" w:hAnsi="Montserrat" w:cs="Arial"/>
+        </w:rPr>
+        <w:t>{</w:t>
+      </w:r>
+      <w:proofErr w:type="spellStart"/>
+      <w:r>
+        <w:rPr>
+          <w:rFonts w:ascii="Montserrat" w:hAnsi="Montserrat" w:cs="Arial"/>
+        </w:rPr>
+        <w:t>contratante_table</w:t>
+      </w:r>
+      <w:proofErr w:type="spellEnd"/>
+      <w:r>
+        <w:rPr>
+          <w:rFonts w:ascii="Montserrat" w:hAnsi="Montserrat" w:cs="Arial"/>
+        </w:rPr>
+        <w:t>}</w:t>
+      </w:r>
+    </w:p>
+    <w:p>
+      <w:pPr>
+        <w:rPr>
+          <w:rFonts w:ascii="Montserrat" w:hAnsi="Montserrat" w:cs="Arial"/>
+          <w:b/>
+          <w:bCs/>
+          <w:color w:val="000000" w:themeColor="text1"/>
+        </w:rPr>
+      </w:pPr>
+      <w:r>
+        <w:rPr>
+          <w:rFonts w:ascii="Montserrat" w:hAnsi="Montserrat" w:cs="Arial"/>
+          <w:b/>
+          <w:bCs/>
+        </w:rPr>
+        <w:t xml:space="preserve">II – </w:t>
+      </w:r>
+      <w:r>
+        <w:rPr>
+          <w:rFonts w:ascii="Montserrat" w:hAnsi="Montserrat" w:cs="Arial"/>
+          <w:b/>
+          <w:bCs/>
+          <w:color w:val="000000" w:themeColor="text1"/>
+        </w:rPr>
+        <w:t xml:space="preserve">CONTRATADO(S): </w:t>
+      </w:r>
+    </w:p>
+    <w:tbl>
+      <w:tblPr>
+        <w:tblW w:w="5000" w:type="pct"/>
+        <w:tblCellSpacing w:w="15" w:type="dxa"/>
+        <w:tblBorders>
+          <w:insideH w:val="single" w:sz="4" w:space="0" w:color="auto"/>
+          <w:insideV w:val="single" w:sz="4" w:space="0" w:color="auto"/>
+        </w:tblBorders>
+        <w:tblLook w:val="04A0" w:firstRow="1" w:lastRow="0" w:firstColumn="1" w:lastColumn="0" w:noHBand="0" w:noVBand="1"/>
+      </w:tblPr>
+      <w:tblGrid>
+        <w:gridCol w:w="4880"/>
+        <w:gridCol w:w="4146"/>
+      </w:tblGrid>
+      <w:tr>
+        <w:trPr>
+          <w:tblCellSpacing w:w="15" w:type="dxa"/>
+        </w:trPr>
+        <w:tc>
+          <w:tcPr>
+            <w:tcW w:w="0" w:type="auto"/>
+            <w:tcMar>
+              <w:top w:w="0" w:type="dxa"/>
+              <w:left w:w="0" w:type="dxa"/>
+              <w:bottom w:w="0" w:type="dxa"/>
+              <w:right w:w="0" w:type="dxa"/>
+            </w:tcMar>
+            <w:vAlign w:val="center"/>
+            <w:hideMark/>
+          </w:tcPr>
+          <w:p>
+            <w:pPr>
+              <w:spacing w:before="40" w:after="40" w:line="240" w:lineRule="auto"/>
+              <w:rPr>
+                <w:rFonts w:ascii="Montserrat" w:hAnsi="Montserrat" w:cs="Arial"/>
+                <w:b/>
+                <w:bCs/>
+                <w:sz w:val="18"/>
+                <w:szCs w:val="18"/>
+              </w:rPr>
+            </w:pPr>
+            <w:r>
+              <w:rPr>
+                <w:rStyle w:val="Forte"/>
+                <w:rFonts w:ascii="Montserrat" w:hAnsi="Montserrat" w:cs="Arial"/>
+                <w:b w:val="0"/>
+                <w:bCs w:val="0"/>
+                <w:sz w:val="18"/>
+                <w:szCs w:val="18"/>
+              </w:rPr>
+              <w:t xml:space="preserve"> </w:t>
+            </w:r>
+            <w:r>
+              <w:rPr>
+                <w:rStyle w:val="Forte"/>
+                <w:rFonts w:ascii="Montserrat" w:hAnsi="Montserrat" w:cs="Arial"/>
+                <w:b w:val="0"/>
+                <w:bCs w:val="0"/>
+                <w:sz w:val="18"/>
+                <w:szCs w:val="18"/>
+              </w:rPr>
+              <w:t>Nome:</w:t>
+            </w:r>
+            <w:r>
+              <w:rPr>
+                <w:rFonts w:ascii="Montserrat" w:hAnsi="Montserrat" w:cs="Arial"/>
+                <w:b/>
+                <w:bCs/>
+                <w:sz w:val="18"/>
+                <w:szCs w:val="18"/>
+              </w:rPr>
+              <w:t xml:space="preserve"> </w:t>
+            </w:r>
+            <w:proofErr w:type="spellStart"/>
+            <w:r>
+              <w:rPr>
+                <w:rFonts w:ascii="Montserrat" w:hAnsi="Montserrat" w:cs="Arial"/>
+                <w:sz w:val="18"/>
+                <w:szCs w:val="18"/>
+              </w:rPr>
+              <w:t>nome_corretor</w:t>
+            </w:r>
+            <w:proofErr w:type="spellEnd"/>
+          </w:p>
+        </w:tc>
+        <w:tc>
+          <w:tcPr>
+            <w:tcW w:w="0" w:type="auto"/>
+            <w:tcMar>
+              <w:top w:w="0" w:type="dxa"/>
+              <w:left w:w="0" w:type="dxa"/>
+              <w:bottom w:w="0" w:type="dxa"/>
+              <w:right w:w="0" w:type="dxa"/>
+            </w:tcMar>
+            <w:vAlign w:val="center"/>
+            <w:hideMark/>
+          </w:tcPr>
+          <w:p>
+            <w:pPr>
+              <w:spacing w:before="40" w:after="40" w:line="240" w:lineRule="auto"/>
+              <w:rPr>
+                <w:rFonts w:ascii="Montserrat" w:hAnsi="Montserrat" w:cs="Arial"/>
+                <w:b/>
+                <w:bCs/>
+                <w:sz w:val="18"/>
+                <w:szCs w:val="18"/>
+              </w:rPr>
+            </w:pPr>
+            <w:r>
+              <w:rPr>
+                <w:rStyle w:val="Forte"/>
+                <w:rFonts w:ascii="Montserrat" w:hAnsi="Montserrat" w:cs="Arial"/>
+                <w:b w:val="0"/>
+                <w:bCs w:val="0"/>
+                <w:sz w:val="18"/>
+                <w:szCs w:val="18"/>
+              </w:rPr>
+              <w:t xml:space="preserve"> </w:t>
+            </w:r>
+            <w:r>
+              <w:rPr>
+                <w:rStyle w:val="Forte"/>
+                <w:rFonts w:ascii="Montserrat" w:hAnsi="Montserrat" w:cs="Arial"/>
+                <w:b w:val="0"/>
+                <w:bCs w:val="0"/>
+                <w:sz w:val="18"/>
+                <w:szCs w:val="18"/>
+              </w:rPr>
+              <w:t>CNPJ:</w:t>
+            </w:r>
+            <w:r>
+              <w:rPr>
+                <w:rFonts w:ascii="Montserrat" w:eastAsia="Century Gothic" w:hAnsi="Montserrat" w:cs="Arial"/>
+                <w:b/>
+                <w:bCs/>
+                <w:sz w:val="18"/>
+                <w:szCs w:val="18"/>
+              </w:rPr>
+              <w:t xml:space="preserve"> </w:t>
+            </w:r>
+            <w:proofErr w:type="spellStart"/>
+            <w:r>
+              <w:rPr>
+                <w:rFonts w:ascii="Montserrat" w:eastAsia="Century Gothic" w:hAnsi="Montserrat" w:cs="Arial"/>
+                <w:sz w:val="18"/>
+                <w:szCs w:val="18"/>
+              </w:rPr>
+              <w:t>cnpj_corretor</w:t>
+            </w:r>
+            <w:proofErr w:type="spellEnd"/>
+          </w:p>
+        </w:tc>
+      </w:tr>
+      <w:tr>
+        <w:trPr>
+          <w:tblCellSpacing w:w="15" w:type="dxa"/>
+        </w:trPr>
+        <w:tc>
+          <w:tcPr>
+            <w:tcW w:w="0" w:type="auto"/>
+            <w:tcMar>
+              <w:top w:w="0" w:type="dxa"/>
+              <w:left w:w="0" w:type="dxa"/>
+              <w:bottom w:w="0" w:type="dxa"/>
+              <w:right w:w="0" w:type="dxa"/>
+            </w:tcMar>
+            <w:vAlign w:val="center"/>
+            <w:hideMark/>
+          </w:tcPr>
+          <w:p>
+            <w:pPr>
+              <w:spacing w:before="40" w:after="40" w:line="240" w:lineRule="auto"/>
+              <w:rPr>
+                <w:rFonts w:ascii="Montserrat" w:hAnsi="Montserrat" w:cs="Arial"/>
+                <w:b/>
+                <w:bCs/>
+                <w:sz w:val="18"/>
+                <w:szCs w:val="18"/>
+              </w:rPr>
+            </w:pPr>
+            <w:r>
+              <w:rPr>
+                <w:rStyle w:val="Forte"/>
+                <w:rFonts w:ascii="Montserrat" w:hAnsi="Montserrat" w:cs="Arial"/>
+                <w:b w:val="0"/>
+                <w:bCs w:val="0"/>
+                <w:sz w:val="18"/>
+                <w:szCs w:val="18"/>
+              </w:rPr>
+              <w:t xml:space="preserve"> </w:t>
+            </w:r>
+            <w:proofErr w:type="spellStart"/>
+            <w:r>
+              <w:rPr>
+                <w:rStyle w:val="Forte"/>
+                <w:rFonts w:ascii="Montserrat" w:hAnsi="Montserrat" w:cs="Arial"/>
+                <w:b w:val="0"/>
+                <w:bCs w:val="0"/>
+                <w:sz w:val="18"/>
+                <w:szCs w:val="18"/>
+              </w:rPr>
+              <w:t>End</w:t>
+            </w:r>
+            <w:proofErr w:type="spellEnd"/>
+            <w:r>
+              <w:rPr>
+                <w:rStyle w:val="Forte"/>
+                <w:rFonts w:ascii="Montserrat" w:hAnsi="Montserrat" w:cs="Arial"/>
+                <w:b w:val="0"/>
+                <w:bCs w:val="0"/>
+                <w:sz w:val="18"/>
+                <w:szCs w:val="18"/>
+              </w:rPr>
+              <w:t>:</w:t>
+            </w:r>
+            <w:r>
+              <w:rPr>
+                <w:rFonts w:ascii="Montserrat" w:hAnsi="Montserrat" w:cs="Arial"/>
+                <w:b/>
+                <w:bCs/>
+                <w:sz w:val="18"/>
+                <w:szCs w:val="18"/>
+              </w:rPr>
+              <w:t xml:space="preserve"> </w:t>
+            </w:r>
+            <w:proofErr w:type="spellStart"/>
+            <w:r>
+              <w:rPr>
+                <w:rFonts w:ascii="Montserrat" w:hAnsi="Montserrat" w:cs="Arial"/>
+                <w:sz w:val="18"/>
+                <w:szCs w:val="18"/>
+              </w:rPr>
+              <w:t>endereco_corretor</w:t>
+            </w:r>
+            <w:proofErr w:type="spellEnd"/>
+          </w:p>
+        </w:tc>
+        <w:tc>
+          <w:tcPr>
+            <w:tcW w:w="0" w:type="auto"/>
+            <w:tcMar>
+              <w:top w:w="0" w:type="dxa"/>
+              <w:left w:w="0" w:type="dxa"/>
+              <w:bottom w:w="0" w:type="dxa"/>
+              <w:right w:w="0" w:type="dxa"/>
+            </w:tcMar>
+            <w:vAlign w:val="center"/>
+            <w:hideMark/>
+          </w:tcPr>
+          <w:p>
+            <w:pPr>
+              <w:spacing w:before="40" w:after="40" w:line="240" w:lineRule="auto"/>
+              <w:rPr>
+                <w:rFonts w:ascii="Montserrat" w:hAnsi="Montserrat" w:cs="Arial"/>
+                <w:sz w:val="18"/>
+                <w:szCs w:val="18"/>
+              </w:rPr>
+            </w:pPr>
+            <w:r>
+              <w:rPr>
+                <w:rStyle w:val="Forte"/>
+                <w:rFonts w:ascii="Montserrat" w:hAnsi="Montserrat" w:cs="Arial"/>
+                <w:b w:val="0"/>
+                <w:bCs w:val="0"/>
+                <w:sz w:val="18"/>
+                <w:szCs w:val="18"/>
+              </w:rPr>
+              <w:t xml:space="preserve"> </w:t>
+            </w:r>
+            <w:r>
+              <w:rPr>
+                <w:rStyle w:val="Forte"/>
+                <w:rFonts w:ascii="Montserrat" w:hAnsi="Montserrat" w:cs="Arial"/>
+                <w:b w:val="0"/>
+                <w:bCs w:val="0"/>
+                <w:sz w:val="18"/>
+                <w:szCs w:val="18"/>
+              </w:rPr>
+              <w:t>Fone:</w:t>
+            </w:r>
+            <w:r>
+              <w:rPr>
+                <w:rFonts w:ascii="Montserrat" w:hAnsi="Montserrat" w:cs="Arial"/>
+                <w:sz w:val="18"/>
+                <w:szCs w:val="18"/>
+              </w:rPr>
+              <w:t xml:space="preserve"> </w:t>
+            </w:r>
+            <w:proofErr w:type="spellStart"/>
+            <w:r>
+              <w:rPr>
+                <w:rFonts w:ascii="Montserrat" w:hAnsi="Montserrat" w:cs="Arial"/>
+                <w:sz w:val="18"/>
+                <w:szCs w:val="18"/>
+              </w:rPr>
+              <w:t>tel_corretor</w:t>
+            </w:r>
+            <w:proofErr w:type="spellEnd"/>
+          </w:p>
+        </w:tc>
+      </w:tr>
+      <w:tr>
+        <w:trPr>
+          <w:gridAfter w:val="1"/>
+          <w:tblCellSpacing w:w="15" w:type="dxa"/>
+        </w:trPr>
+        <w:tc>
+          <w:tcPr>
+            <w:tcW w:w="0" w:type="auto"/>
+            <w:tcMar>
+              <w:top w:w="0" w:type="dxa"/>
+              <w:left w:w="0" w:type="dxa"/>
+              <w:bottom w:w="0" w:type="dxa"/>
+              <w:right w:w="0" w:type="dxa"/>
+            </w:tcMar>
+            <w:vAlign w:val="center"/>
+            <w:hideMark/>
+          </w:tcPr>
+          <w:p>
+            <w:pPr>
+              <w:spacing w:before="40" w:after="40" w:line="240" w:lineRule="auto"/>
+              <w:rPr>
+                <w:rFonts w:ascii="Montserrat" w:hAnsi="Montserrat" w:cs="Arial"/>
+                <w:b/>
+                <w:bCs/>
+                <w:sz w:val="18"/>
+                <w:szCs w:val="18"/>
+              </w:rPr>
+            </w:pPr>
+            <w:r>
+              <w:rPr>
+                <w:rStyle w:val="Forte"/>
+                <w:rFonts w:ascii="Montserrat" w:hAnsi="Montserrat" w:cs="Arial"/>
+                <w:b w:val="0"/>
+                <w:bCs w:val="0"/>
+                <w:sz w:val="18"/>
+                <w:szCs w:val="18"/>
+              </w:rPr>
+              <w:t xml:space="preserve"> CRECI: </w:t>
+            </w:r>
+            <w:proofErr w:type="spellStart"/>
+            <w:r>
+              <w:rPr>
+                <w:rStyle w:val="Forte"/>
+                <w:rFonts w:ascii="Montserrat" w:hAnsi="Montserrat" w:cs="Arial"/>
+                <w:b w:val="0"/>
+                <w:bCs w:val="0"/>
+                <w:sz w:val="18"/>
+                <w:szCs w:val="18"/>
+              </w:rPr>
+              <w:t>creci_corretor</w:t>
+            </w:r>
+            <w:proofErr w:type="spellEnd"/>
+          </w:p>
+        </w:tc>
+      </w:tr>
+    </w:tbl>
+    <w:p>
+      <w:pPr>
+        <w:rPr>
+          <w:rFonts w:ascii="Montserrat" w:hAnsi="Montserrat" w:cs="Arial"/>
+        </w:rPr>
+      </w:pPr>
+      <w:r>
+        <w:rPr>
+          <w:rFonts w:ascii="Montserrat" w:hAnsi="Montserrat" w:cs="Arial"/>
+        </w:rPr>
+        <w:t>{</w:t>
+      </w:r>
+      <w:proofErr w:type="spellStart"/>
+      <w:r>
+        <w:rPr>
+          <w:rFonts w:ascii="Montserrat" w:hAnsi="Montserrat" w:cs="Arial"/>
+        </w:rPr>
+        <w:t>contratado_table</w:t>
+      </w:r>
+      <w:proofErr w:type="spellEnd"/>
+      <w:r>
+        <w:rPr>
+          <w:rFonts w:ascii="Montserrat" w:hAnsi="Montserrat" w:cs="Arial"/>
+        </w:rPr>
+        <w:t>}</w:t>
       </w:r>
     </w:p>
     <w:p>
       <w:pPr>
         <w:spacing w:after="0"/>
         <w:rPr>
-          <w:rFonts w:ascii="Times New Roman" w:eastAsia="Times New Roman" w:hAnsi="Times New Roman" w:cs="Times New Roman"/>
+          <w:rFonts w:ascii="Montserrat" w:eastAsia="Times New Roman" w:hAnsi="Montserrat" w:cs="Arial"/>
         </w:rPr>
       </w:pPr>
     </w:p>
     <w:p>
       <w:pPr>
         <w:spacing w:after="0"/>
+        <w:rPr>
+          <w:rFonts w:ascii="Montserrat" w:hAnsi="Montserrat" w:cs="Arial"/>
+        </w:rPr>
       </w:pPr>
       <w:r>
         <w:rPr>
+          <w:rFonts w:ascii="Montserrat" w:hAnsi="Montserrat" w:cs="Arial"/>
           <w:color w:val="000000"/>
         </w:rPr>
         <w:t>CONSIDERANDO QUE:</w:t>
@@ -695,9 +1116,13 @@
       <w:pPr>
         <w:spacing w:before="92" w:line="240" w:lineRule="auto"/>
         <w:jc w:val="both"/>
+        <w:rPr>
+          <w:rFonts w:ascii="Montserrat" w:hAnsi="Montserrat" w:cs="Arial"/>
+        </w:rPr>
       </w:pPr>
       <w:r>
         <w:rPr>
+          <w:rFonts w:ascii="Montserrat" w:hAnsi="Montserrat" w:cs="Arial"/>
           <w:color w:val="000000"/>
         </w:rPr>
         <w:t> </w:t>
@@ -706,12 +1131,16 @@
     <w:p>
       <w:pPr>
         <w:widowControl w:val="0"/>
-        <w:spacing w:line="312" w:lineRule="auto"/>
+        <w:spacing w:after="0" w:line="360" w:lineRule="auto"/>
         <w:ind w:right="-102"/>
         <w:jc w:val="both"/>
+        <w:rPr>
+          <w:rFonts w:ascii="Montserrat" w:hAnsi="Montserrat" w:cs="Arial"/>
+        </w:rPr>
       </w:pPr>
       <w:r>
         <w:rPr>
+          <w:rFonts w:ascii="Montserrat" w:hAnsi="Montserrat" w:cs="Arial"/>
           <w:b/>
           <w:bCs/>
           <w:color w:val="000000"/>
@@ -721,6 +1150,7 @@
       </w:r>
       <w:r>
         <w:rPr>
+          <w:rFonts w:ascii="Montserrat" w:hAnsi="Montserrat" w:cs="Arial"/>
           <w:color w:val="000000"/>
           <w:spacing w:val="-3"/>
         </w:rPr>
@@ -728,6 +1158,7 @@
       </w:r>
       <w:r>
         <w:rPr>
+          <w:rFonts w:ascii="Montserrat" w:hAnsi="Montserrat" w:cs="Arial"/>
           <w:b/>
           <w:bCs/>
           <w:color w:val="000000"/>
@@ -737,28 +1168,26 @@
       </w:r>
       <w:r>
         <w:rPr>
+          <w:rFonts w:ascii="Montserrat" w:hAnsi="Montserrat" w:cs="Arial"/>
           <w:color w:val="000000"/>
           <w:spacing w:val="-3"/>
         </w:rPr>
-        <w:t>é(são) o(s) proprietário(s) da</w:t>
-      </w:r>
-      <w:r>
-        <w:rPr>
-          <w:color w:val="000000"/>
-          <w:spacing w:val="-3"/>
-        </w:rPr>
-        <w:t xml:space="preserve"> unidade imobiliária indicada no preâmbulo (“Imóvel”) e deseja(m) vendê-la;</w:t>
+        <w:t>é(são) o(s) proprietário(s) da unidade imobiliária indicada no preâmbulo (“Imóvel”) e deseja(m) vendê-la;</w:t>
       </w:r>
     </w:p>
     <w:p>
       <w:pPr>
         <w:widowControl w:val="0"/>
-        <w:spacing w:line="312" w:lineRule="auto"/>
+        <w:spacing w:after="0" w:line="360" w:lineRule="auto"/>
         <w:ind w:right="-102"/>
         <w:jc w:val="both"/>
+        <w:rPr>
+          <w:rFonts w:ascii="Montserrat" w:hAnsi="Montserrat" w:cs="Arial"/>
+        </w:rPr>
       </w:pPr>
       <w:r>
         <w:rPr>
+          <w:rFonts w:ascii="Montserrat" w:hAnsi="Montserrat" w:cs="Arial"/>
           <w:b/>
           <w:bCs/>
           <w:color w:val="000000"/>
@@ -768,6 +1197,7 @@
       </w:r>
       <w:r>
         <w:rPr>
+          <w:rFonts w:ascii="Montserrat" w:hAnsi="Montserrat" w:cs="Arial"/>
           <w:color w:val="000000"/>
           <w:spacing w:val="-3"/>
         </w:rPr>
@@ -777,43 +1207,56 @@
     <w:p>
       <w:pPr>
         <w:widowControl w:val="0"/>
-        <w:spacing w:before="120" w:line="312" w:lineRule="auto"/>
+        <w:spacing w:before="120" w:after="0" w:line="360" w:lineRule="auto"/>
         <w:ind w:right="-23"/>
         <w:jc w:val="both"/>
+        <w:rPr>
+          <w:rFonts w:ascii="Montserrat" w:hAnsi="Montserrat" w:cs="Arial"/>
+        </w:rPr>
       </w:pPr>
       <w:r>
         <w:rPr>
+          <w:rFonts w:ascii="Montserrat" w:hAnsi="Montserrat" w:cs="Arial"/>
           <w:color w:val="000000"/>
           <w:spacing w:val="-3"/>
         </w:rPr>
         <w:t> </w:t>
       </w:r>
       <w:r>
+        <w:rPr>
+          <w:rFonts w:ascii="Montserrat" w:hAnsi="Montserrat" w:cs="Arial"/>
+        </w:rPr>
         <w:t xml:space="preserve">As partes nomeadas e qualificadas no preâmbulo, têm entre si justo e contratado firmar o presente </w:t>
       </w:r>
       <w:r>
         <w:rPr>
+          <w:rFonts w:ascii="Montserrat" w:hAnsi="Montserrat" w:cs="Arial"/>
           <w:b/>
         </w:rPr>
         <w:t>CONTRATO DE CORRETAGEM IMOBILIÁRIA</w:t>
       </w:r>
       <w:r>
+        <w:rPr>
+          <w:rFonts w:ascii="Montserrat" w:hAnsi="Montserrat" w:cs="Arial"/>
+        </w:rPr>
         <w:t>, regido pelas normas legais e regulamentares pertinentes e, em especial, pelas cláusulas e condições adiante acordadas. </w:t>
       </w:r>
     </w:p>
     <w:p>
       <w:pPr>
         <w:widowControl w:val="0"/>
-        <w:spacing w:before="120" w:line="312" w:lineRule="auto"/>
+        <w:spacing w:before="120" w:after="0" w:line="360" w:lineRule="auto"/>
         <w:ind w:right="-23"/>
         <w:jc w:val="center"/>
         <w:rPr>
+          <w:rFonts w:ascii="Montserrat" w:hAnsi="Montserrat" w:cs="Arial"/>
           <w:b/>
           <w:bCs/>
         </w:rPr>
       </w:pPr>
       <w:r>
         <w:rPr>
+          <w:rFonts w:ascii="Montserrat" w:hAnsi="Montserrat" w:cs="Arial"/>
           <w:b/>
           <w:bCs/>
         </w:rPr>
@@ -823,82 +1266,107 @@
     <w:p>
       <w:pPr>
         <w:widowControl w:val="0"/>
-        <w:spacing w:before="120" w:line="312" w:lineRule="auto"/>
+        <w:spacing w:before="120" w:after="0" w:line="360" w:lineRule="auto"/>
         <w:ind w:right="-23"/>
         <w:jc w:val="both"/>
+        <w:rPr>
+          <w:rFonts w:ascii="Montserrat" w:hAnsi="Montserrat" w:cs="Arial"/>
+        </w:rPr>
       </w:pPr>
       <w:r>
         <w:rPr>
+          <w:rFonts w:ascii="Montserrat" w:hAnsi="Montserrat" w:cs="Arial"/>
           <w:b/>
           <w:bCs/>
         </w:rPr>
         <w:t>1.</w:t>
       </w:r>
       <w:r>
+        <w:rPr>
+          <w:rFonts w:ascii="Montserrat" w:hAnsi="Montserrat" w:cs="Arial"/>
+        </w:rPr>
         <w:t xml:space="preserve"> Assim, pelo presente instrumento particular e na melhor forma de direito, tendo sido cumprido o objeto descrito no item 1 supra, o(s) </w:t>
       </w:r>
       <w:r>
         <w:rPr>
+          <w:rFonts w:ascii="Montserrat" w:hAnsi="Montserrat" w:cs="Arial"/>
           <w:b/>
           <w:bCs/>
         </w:rPr>
         <w:t xml:space="preserve">CONTRATANTE(S) </w:t>
       </w:r>
       <w:r>
+        <w:rPr>
+          <w:rFonts w:ascii="Montserrat" w:hAnsi="Montserrat" w:cs="Arial"/>
+        </w:rPr>
         <w:t xml:space="preserve">se compromete(m) a pagar aos CONTRATADO(S), ora credores, a importância líquida certa e exigível de </w:t>
       </w:r>
       <w:r>
         <w:rPr>
-          <w:b/>
-          <w:bCs/>
-        </w:rPr>
-        <w:t xml:space="preserve">R$ </w:t>
-      </w:r>
-      <w:r>
-        <w:rPr>
-          <w:b/>
-          <w:bCs/>
-        </w:rPr>
-        <w:t>{valor_comissao}</w:t>
-      </w:r>
-      <w:r>
-        <w:rPr>
-          <w:b/>
-          <w:bCs/>
-        </w:rPr>
-        <w:t xml:space="preserve"> (</w:t>
-      </w:r>
-      <w:r>
-        <w:rPr>
-          <w:b/>
-          <w:bCs/>
-        </w:rPr>
-        <w:t>{valor_comissao_texto}</w:t>
-      </w:r>
-      <w:r>
-        <w:rPr>
-          <w:b/>
-          <w:bCs/>
-        </w:rPr>
-        <w:t xml:space="preserve">) </w:t>
-      </w:r>
-      <w:r>
+          <w:rFonts w:ascii="Montserrat" w:hAnsi="Montserrat" w:cs="Arial"/>
+          <w:b/>
+          <w:bCs/>
+        </w:rPr>
+        <w:t>R$ {</w:t>
+      </w:r>
+      <w:proofErr w:type="spellStart"/>
+      <w:r>
+        <w:rPr>
+          <w:rFonts w:ascii="Montserrat" w:hAnsi="Montserrat" w:cs="Arial"/>
+          <w:b/>
+          <w:bCs/>
+        </w:rPr>
+        <w:t>valor_comissao</w:t>
+      </w:r>
+      <w:proofErr w:type="spellEnd"/>
+      <w:r>
+        <w:rPr>
+          <w:rFonts w:ascii="Montserrat" w:hAnsi="Montserrat" w:cs="Arial"/>
+          <w:b/>
+          <w:bCs/>
+        </w:rPr>
+        <w:t>} ({</w:t>
+      </w:r>
+      <w:proofErr w:type="spellStart"/>
+      <w:r>
+        <w:rPr>
+          <w:rFonts w:ascii="Montserrat" w:hAnsi="Montserrat" w:cs="Arial"/>
+          <w:b/>
+          <w:bCs/>
+        </w:rPr>
+        <w:t>valor_comissao_texto</w:t>
+      </w:r>
+      <w:proofErr w:type="spellEnd"/>
+      <w:r>
+        <w:rPr>
+          <w:rFonts w:ascii="Montserrat" w:hAnsi="Montserrat" w:cs="Arial"/>
+          <w:b/>
+          <w:bCs/>
+        </w:rPr>
+        <w:t xml:space="preserve">}) </w:t>
+      </w:r>
+      <w:r>
+        <w:rPr>
+          <w:rFonts w:ascii="Montserrat" w:hAnsi="Montserrat" w:cs="Arial"/>
+        </w:rPr>
         <w:t>correspondente à comissão de intermediação da compra e venda do imóvel realizada, da seguinte forma:</w:t>
       </w:r>
     </w:p>
     <w:p>
       <w:pPr>
         <w:widowControl w:val="0"/>
-        <w:spacing w:before="120" w:line="312" w:lineRule="auto"/>
+        <w:spacing w:before="120" w:after="0" w:line="360" w:lineRule="auto"/>
         <w:ind w:right="-23"/>
         <w:jc w:val="both"/>
         <w:rPr>
+          <w:rFonts w:ascii="Montserrat" w:hAnsi="Montserrat" w:cs="Arial"/>
           <w:b/>
           <w:bCs/>
         </w:rPr>
       </w:pPr>
       <w:r>
         <w:rPr>
+          <w:rFonts w:ascii="Montserrat" w:hAnsi="Montserrat" w:cs="Arial"/>
           <w:b/>
           <w:bCs/>
         </w:rPr>
@@ -917,13 +1385,14 @@
           <w:insideH w:val="single" w:sz="4" w:space="0" w:color="auto"/>
           <w:insideV w:val="single" w:sz="4" w:space="0" w:color="auto"/>
         </w:tblBorders>
+        <w:tblLayout w:type="fixed"/>
         <w:tblLook w:val="04A0" w:firstRow="1" w:lastRow="0" w:firstColumn="1" w:lastColumn="0" w:noHBand="0" w:noVBand="1"/>
       </w:tblPr>
       <w:tblGrid>
-        <w:gridCol w:w="2725"/>
-        <w:gridCol w:w="2262"/>
-        <w:gridCol w:w="2309"/>
-        <w:gridCol w:w="1720"/>
+        <w:gridCol w:w="2405"/>
+        <w:gridCol w:w="2835"/>
+        <w:gridCol w:w="1764"/>
+        <w:gridCol w:w="2012"/>
       </w:tblGrid>
       <w:tr>
         <w:trPr>
@@ -931,7 +1400,7 @@
         </w:trPr>
         <w:tc>
           <w:tcPr>
-            <w:tcW w:w="1619" w:type="pct"/>
+            <w:tcW w:w="1334" w:type="pct"/>
             <w:shd w:val="clear" w:color="auto" w:fill="BFBFBF" w:themeFill="background1" w:themeFillShade="BF"/>
             <w:tcMar>
               <w:top w:w="45" w:type="dxa"/>
@@ -949,14 +1418,20 @@
               <w:ind w:right="-23"/>
               <w:jc w:val="both"/>
               <w:rPr>
+                <w:rFonts w:ascii="Montserrat" w:hAnsi="Montserrat" w:cs="Arial"/>
                 <w:b/>
                 <w:bCs/>
+                <w:sz w:val="18"/>
+                <w:szCs w:val="18"/>
               </w:rPr>
             </w:pPr>
             <w:r>
               <w:rPr>
+                <w:rFonts w:ascii="Montserrat" w:hAnsi="Montserrat" w:cs="Arial"/>
                 <w:b/>
                 <w:bCs/>
+                <w:sz w:val="18"/>
+                <w:szCs w:val="18"/>
               </w:rPr>
               <w:t>Nome</w:t>
             </w:r>
@@ -964,7 +1439,7 @@
         </w:tc>
         <w:tc>
           <w:tcPr>
-            <w:tcW w:w="1041" w:type="pct"/>
+            <w:tcW w:w="1572" w:type="pct"/>
             <w:shd w:val="clear" w:color="auto" w:fill="BFBFBF" w:themeFill="background1" w:themeFillShade="BF"/>
             <w:tcMar>
               <w:top w:w="45" w:type="dxa"/>
@@ -982,14 +1457,20 @@
               <w:ind w:right="-23"/>
               <w:jc w:val="both"/>
               <w:rPr>
+                <w:rFonts w:ascii="Montserrat" w:hAnsi="Montserrat" w:cs="Arial"/>
                 <w:b/>
                 <w:bCs/>
+                <w:sz w:val="18"/>
+                <w:szCs w:val="18"/>
               </w:rPr>
             </w:pPr>
             <w:r>
               <w:rPr>
+                <w:rFonts w:ascii="Montserrat" w:hAnsi="Montserrat" w:cs="Arial"/>
                 <w:b/>
                 <w:bCs/>
+                <w:sz w:val="18"/>
+                <w:szCs w:val="18"/>
               </w:rPr>
               <w:t>CNPJ</w:t>
             </w:r>
@@ -997,7 +1478,7 @@
         </w:tc>
         <w:tc>
           <w:tcPr>
-            <w:tcW w:w="1388" w:type="pct"/>
+            <w:tcW w:w="978" w:type="pct"/>
             <w:shd w:val="clear" w:color="auto" w:fill="BFBFBF" w:themeFill="background1" w:themeFillShade="BF"/>
             <w:tcMar>
               <w:top w:w="45" w:type="dxa"/>
@@ -1015,14 +1496,20 @@
               <w:ind w:right="-23"/>
               <w:jc w:val="both"/>
               <w:rPr>
+                <w:rFonts w:ascii="Montserrat" w:hAnsi="Montserrat" w:cs="Arial"/>
                 <w:b/>
                 <w:bCs/>
+                <w:sz w:val="18"/>
+                <w:szCs w:val="18"/>
               </w:rPr>
             </w:pPr>
             <w:r>
               <w:rPr>
+                <w:rFonts w:ascii="Montserrat" w:hAnsi="Montserrat" w:cs="Arial"/>
                 <w:b/>
                 <w:bCs/>
+                <w:sz w:val="18"/>
+                <w:szCs w:val="18"/>
               </w:rPr>
               <w:t>Participação</w:t>
             </w:r>
@@ -1030,7 +1517,7 @@
         </w:tc>
         <w:tc>
           <w:tcPr>
-            <w:tcW w:w="953" w:type="pct"/>
+            <w:tcW w:w="1116" w:type="pct"/>
             <w:shd w:val="clear" w:color="auto" w:fill="BFBFBF" w:themeFill="background1" w:themeFillShade="BF"/>
             <w:tcMar>
               <w:top w:w="45" w:type="dxa"/>
@@ -1048,14 +1535,20 @@
               <w:ind w:right="-23"/>
               <w:jc w:val="both"/>
               <w:rPr>
+                <w:rFonts w:ascii="Montserrat" w:hAnsi="Montserrat" w:cs="Arial"/>
                 <w:b/>
                 <w:bCs/>
+                <w:sz w:val="18"/>
+                <w:szCs w:val="18"/>
               </w:rPr>
             </w:pPr>
             <w:r>
               <w:rPr>
+                <w:rFonts w:ascii="Montserrat" w:hAnsi="Montserrat" w:cs="Arial"/>
                 <w:b/>
                 <w:bCs/>
+                <w:sz w:val="18"/>
+                <w:szCs w:val="18"/>
               </w:rPr>
               <w:t>Valor</w:t>
             </w:r>
@@ -1065,7 +1558,7 @@
       <w:tr>
         <w:tc>
           <w:tcPr>
-            <w:tcW w:w="1619" w:type="pct"/>
+            <w:tcW w:w="1334" w:type="pct"/>
             <w:tcMar>
               <w:top w:w="45" w:type="dxa"/>
               <w:left w:w="45" w:type="dxa"/>
@@ -1082,22 +1575,30 @@
               <w:ind w:right="-23"/>
               <w:jc w:val="both"/>
               <w:rPr>
+                <w:rFonts w:ascii="Montserrat" w:hAnsi="Montserrat" w:cs="Arial"/>
                 <w:b/>
                 <w:bCs/>
+                <w:sz w:val="18"/>
+                <w:szCs w:val="18"/>
               </w:rPr>
             </w:pPr>
-            <w:r>
-              <w:rPr>
+            <w:proofErr w:type="spellStart"/>
+            <w:r>
+              <w:rPr>
+                <w:rFonts w:ascii="Montserrat" w:hAnsi="Montserrat" w:cs="Arial"/>
                 <w:b/>
                 <w:bCs/>
+                <w:sz w:val="18"/>
+                <w:szCs w:val="18"/>
               </w:rPr>
               <w:t>name_corretor</w:t>
             </w:r>
+            <w:proofErr w:type="spellEnd"/>
           </w:p>
         </w:tc>
         <w:tc>
           <w:tcPr>
-            <w:tcW w:w="1041" w:type="pct"/>
+            <w:tcW w:w="1572" w:type="pct"/>
             <w:tcMar>
               <w:top w:w="45" w:type="dxa"/>
               <w:left w:w="45" w:type="dxa"/>
@@ -1114,36 +1615,50 @@
               <w:ind w:right="-23"/>
               <w:jc w:val="both"/>
               <w:rPr>
+                <w:rFonts w:ascii="Montserrat" w:hAnsi="Montserrat" w:cs="Arial"/>
                 <w:b/>
                 <w:bCs/>
+                <w:sz w:val="18"/>
+                <w:szCs w:val="18"/>
               </w:rPr>
             </w:pPr>
-            <w:r>
-              <w:rPr>
+            <w:proofErr w:type="spellStart"/>
+            <w:r>
+              <w:rPr>
+                <w:rFonts w:ascii="Montserrat" w:hAnsi="Montserrat" w:cs="Arial"/>
                 <w:b/>
                 <w:bCs/>
+                <w:sz w:val="18"/>
+                <w:szCs w:val="18"/>
               </w:rPr>
               <w:t>cnpj_</w:t>
             </w:r>
             <w:r>
               <w:rPr>
+                <w:rFonts w:ascii="Montserrat" w:hAnsi="Montserrat" w:cs="Arial"/>
                 <w:b/>
                 <w:bCs/>
+                <w:sz w:val="18"/>
+                <w:szCs w:val="18"/>
               </w:rPr>
               <w:t>number</w:t>
             </w:r>
             <w:r>
               <w:rPr>
+                <w:rFonts w:ascii="Montserrat" w:hAnsi="Montserrat" w:cs="Arial"/>
                 <w:b/>
                 <w:bCs/>
+                <w:sz w:val="18"/>
+                <w:szCs w:val="18"/>
               </w:rPr>
               <w:t>_comissao</w:t>
             </w:r>
+            <w:proofErr w:type="spellEnd"/>
           </w:p>
         </w:tc>
         <w:tc>
           <w:tcPr>
-            <w:tcW w:w="1388" w:type="pct"/>
+            <w:tcW w:w="978" w:type="pct"/>
             <w:tcMar>
               <w:top w:w="45" w:type="dxa"/>
               <w:left w:w="45" w:type="dxa"/>
@@ -1160,36 +1675,50 @@
               <w:ind w:right="-23"/>
               <w:jc w:val="both"/>
               <w:rPr>
+                <w:rFonts w:ascii="Montserrat" w:hAnsi="Montserrat" w:cs="Arial"/>
                 <w:b/>
                 <w:bCs/>
+                <w:sz w:val="18"/>
+                <w:szCs w:val="18"/>
               </w:rPr>
             </w:pPr>
-            <w:r>
-              <w:rPr>
+            <w:proofErr w:type="spellStart"/>
+            <w:r>
+              <w:rPr>
+                <w:rFonts w:ascii="Montserrat" w:hAnsi="Montserrat" w:cs="Arial"/>
                 <w:b/>
                 <w:bCs/>
+                <w:sz w:val="18"/>
+                <w:szCs w:val="18"/>
               </w:rPr>
               <w:t>c</w:t>
             </w:r>
             <w:r>
               <w:rPr>
+                <w:rFonts w:ascii="Montserrat" w:hAnsi="Montserrat" w:cs="Arial"/>
                 <w:b/>
                 <w:bCs/>
+                <w:sz w:val="18"/>
+                <w:szCs w:val="18"/>
               </w:rPr>
               <w:t>orretagem</w:t>
             </w:r>
             <w:r>
               <w:rPr>
+                <w:rFonts w:ascii="Montserrat" w:hAnsi="Montserrat" w:cs="Arial"/>
                 <w:b/>
                 <w:bCs/>
+                <w:sz w:val="18"/>
+                <w:szCs w:val="18"/>
               </w:rPr>
               <w:t>_percentual</w:t>
             </w:r>
+            <w:proofErr w:type="spellEnd"/>
           </w:p>
         </w:tc>
         <w:tc>
           <w:tcPr>
-            <w:tcW w:w="953" w:type="pct"/>
+            <w:tcW w:w="1116" w:type="pct"/>
             <w:tcMar>
               <w:top w:w="45" w:type="dxa"/>
               <w:left w:w="45" w:type="dxa"/>
@@ -1206,17 +1735,25 @@
               <w:ind w:right="-23"/>
               <w:jc w:val="both"/>
               <w:rPr>
+                <w:rFonts w:ascii="Montserrat" w:hAnsi="Montserrat" w:cs="Arial"/>
                 <w:b/>
                 <w:bCs/>
+                <w:sz w:val="18"/>
+                <w:szCs w:val="18"/>
               </w:rPr>
             </w:pPr>
-            <w:r>
-              <w:rPr>
+            <w:proofErr w:type="spellStart"/>
+            <w:r>
+              <w:rPr>
+                <w:rFonts w:ascii="Montserrat" w:hAnsi="Montserrat" w:cs="Arial"/>
                 <w:b/>
                 <w:bCs/>
+                <w:sz w:val="18"/>
+                <w:szCs w:val="18"/>
               </w:rPr>
               <w:t>valor_corretagem</w:t>
             </w:r>
+            <w:proofErr w:type="spellEnd"/>
           </w:p>
         </w:tc>
       </w:tr>
@@ -1227,17 +1764,34 @@
         <w:spacing w:before="120" w:line="312" w:lineRule="auto"/>
         <w:ind w:right="-23"/>
         <w:jc w:val="both"/>
+        <w:rPr>
+          <w:rFonts w:ascii="Montserrat" w:hAnsi="Montserrat" w:cs="Arial"/>
+        </w:rPr>
       </w:pPr>
       <w:r>
+        <w:rPr>
+          <w:rFonts w:ascii="Montserrat" w:hAnsi="Montserrat" w:cs="Arial"/>
+        </w:rPr>
         <w:t>{</w:t>
       </w:r>
-      <w:r>
+      <w:proofErr w:type="spellStart"/>
+      <w:r>
+        <w:rPr>
+          <w:rFonts w:ascii="Montserrat" w:hAnsi="Montserrat" w:cs="Arial"/>
+        </w:rPr>
         <w:t>comissao</w:t>
       </w:r>
       <w:r>
+        <w:rPr>
+          <w:rFonts w:ascii="Montserrat" w:hAnsi="Montserrat" w:cs="Arial"/>
+        </w:rPr>
         <w:t>_table</w:t>
       </w:r>
-      <w:r>
+      <w:proofErr w:type="spellEnd"/>
+      <w:r>
+        <w:rPr>
+          <w:rFonts w:ascii="Montserrat" w:hAnsi="Montserrat" w:cs="Arial"/>
+        </w:rPr>
         <w:t>}</w:t>
       </w:r>
     </w:p>
@@ -1247,193 +1801,253 @@
         <w:spacing w:before="120" w:line="312" w:lineRule="auto"/>
         <w:ind w:right="-23"/>
         <w:jc w:val="both"/>
+        <w:rPr>
+          <w:rFonts w:ascii="Montserrat" w:hAnsi="Montserrat" w:cs="Arial"/>
+        </w:rPr>
       </w:pPr>
-      <w:r>
-        <w:rPr>
-          <w:b/>
-          <w:bCs/>
-        </w:rPr>
-        <w:t>2.</w:t>
-      </w:r>
-      <w:r>
-        <w:t xml:space="preserve"> Em vista dos </w:t>
-      </w:r>
-      <w:r>
-        <w:rPr>
-          <w:i/>
-        </w:rPr>
-        <w:t>considerandos</w:t>
-      </w:r>
-      <w:r>
-        <w:t xml:space="preserve"> acima, neste ato, o(s) </w:t>
-      </w:r>
-      <w:r>
-        <w:rPr>
-          <w:b/>
-          <w:bCs/>
-        </w:rPr>
-        <w:t xml:space="preserve">CONTRATANTE(S) </w:t>
-      </w:r>
-      <w:r>
-        <w:t xml:space="preserve">contrata(m) o(s) </w:t>
-      </w:r>
-      <w:r>
-        <w:rPr>
-          <w:b/>
-          <w:bCs/>
-        </w:rPr>
-        <w:t>CONTRATADO(s)</w:t>
-      </w:r>
-      <w:r>
-        <w:t xml:space="preserve"> para realização da intermediação da compra do Imóvel, assumindo, assim, o compromisso de pagar pela corretagem prestada os valores dos respectivos honorários listados na </w:t>
-      </w:r>
-      <w:r>
-        <w:rPr>
-          <w:u w:val="single"/>
-        </w:rPr>
-        <w:t>planilha de comissões</w:t>
-      </w:r>
-      <w:r>
-        <w:t>, obedecidas as datas de vencimento.</w:t>
-      </w:r>
     </w:p>
     <w:p>
       <w:pPr>
         <w:widowControl w:val="0"/>
-        <w:spacing w:line="320" w:lineRule="exact"/>
-        <w:ind w:right="-102"/>
+        <w:spacing w:before="120" w:line="360" w:lineRule="auto"/>
+        <w:ind w:right="-23"/>
         <w:jc w:val="both"/>
         <w:rPr>
-          <w:spacing w:val="-3"/>
+          <w:rFonts w:ascii="Montserrat" w:hAnsi="Montserrat" w:cs="Arial"/>
         </w:rPr>
       </w:pPr>
       <w:r>
         <w:rPr>
-          <w:b/>
-          <w:bCs/>
-          <w:color w:val="000000"/>
-          <w:spacing w:val="-5"/>
-        </w:rPr>
-        <w:t>3.</w:t>
-      </w:r>
-      <w:r>
-        <w:rPr>
-          <w:color w:val="000000"/>
-          <w:spacing w:val="-5"/>
-        </w:rPr>
-        <w:t xml:space="preserve"> </w:t>
-      </w:r>
-      <w:r>
-        <w:rPr>
-          <w:spacing w:val="-3"/>
-        </w:rPr>
-        <w:t xml:space="preserve">Nos termos da lei, o(s) </w:t>
-      </w:r>
-      <w:r>
-        <w:rPr>
-          <w:b/>
-          <w:bCs/>
-          <w:spacing w:val="-3"/>
+          <w:rFonts w:ascii="Montserrat" w:hAnsi="Montserrat" w:cs="Arial"/>
+          <w:b/>
+          <w:bCs/>
+        </w:rPr>
+        <w:t>2.</w:t>
+      </w:r>
+      <w:r>
+        <w:rPr>
+          <w:rFonts w:ascii="Montserrat" w:hAnsi="Montserrat" w:cs="Arial"/>
+        </w:rPr>
+        <w:t xml:space="preserve"> Em vista dos </w:t>
+      </w:r>
+      <w:proofErr w:type="spellStart"/>
+      <w:r>
+        <w:rPr>
+          <w:rFonts w:ascii="Montserrat" w:hAnsi="Montserrat" w:cs="Arial"/>
+          <w:i/>
+        </w:rPr>
+        <w:t>considerandos</w:t>
+      </w:r>
+      <w:proofErr w:type="spellEnd"/>
+      <w:r>
+        <w:rPr>
+          <w:rFonts w:ascii="Montserrat" w:hAnsi="Montserrat" w:cs="Arial"/>
+        </w:rPr>
+        <w:t xml:space="preserve"> acima, neste ato, o(s) </w:t>
+      </w:r>
+      <w:r>
+        <w:rPr>
+          <w:rFonts w:ascii="Montserrat" w:hAnsi="Montserrat" w:cs="Arial"/>
+          <w:b/>
+          <w:bCs/>
         </w:rPr>
         <w:t xml:space="preserve">CONTRATANTE(S) </w:t>
       </w:r>
       <w:r>
         <w:rPr>
-          <w:spacing w:val="-3"/>
-        </w:rPr>
-        <w:t xml:space="preserve">se declaram cientes de que o compromisso ou contrato de promessa de compra e venda do Imóvel somente obrigará o proprietário depois de aceito e assinado pelo(s) comprador(es). </w:t>
+          <w:rFonts w:ascii="Montserrat" w:hAnsi="Montserrat" w:cs="Arial"/>
+        </w:rPr>
+        <w:t xml:space="preserve">contrata(m) o(s) </w:t>
+      </w:r>
+      <w:r>
+        <w:rPr>
+          <w:rFonts w:ascii="Montserrat" w:hAnsi="Montserrat" w:cs="Arial"/>
+          <w:b/>
+          <w:bCs/>
+        </w:rPr>
+        <w:t>CONTRATADO(s)</w:t>
+      </w:r>
+      <w:r>
+        <w:rPr>
+          <w:rFonts w:ascii="Montserrat" w:hAnsi="Montserrat" w:cs="Arial"/>
+        </w:rPr>
+        <w:t xml:space="preserve"> para realização da intermediação da compra do Imóvel, assumindo, assim, o compromisso de pagar pela corretagem prestada os valores dos respectivos honorários listados na </w:t>
+      </w:r>
+      <w:r>
+        <w:rPr>
+          <w:rFonts w:ascii="Montserrat" w:hAnsi="Montserrat" w:cs="Arial"/>
+          <w:u w:val="single"/>
+        </w:rPr>
+        <w:t>planilha de comissões</w:t>
+      </w:r>
+      <w:r>
+        <w:rPr>
+          <w:rFonts w:ascii="Montserrat" w:hAnsi="Montserrat" w:cs="Arial"/>
+        </w:rPr>
+        <w:t>, obedecidas as datas de vencimento.</w:t>
       </w:r>
     </w:p>
     <w:p>
       <w:pPr>
         <w:widowControl w:val="0"/>
-        <w:spacing w:line="320" w:lineRule="exact"/>
+        <w:spacing w:line="360" w:lineRule="auto"/>
         <w:ind w:right="-102"/>
         <w:jc w:val="both"/>
         <w:rPr>
-          <w:color w:val="000000"/>
+          <w:rFonts w:ascii="Montserrat" w:hAnsi="Montserrat" w:cs="Arial"/>
+          <w:spacing w:val="-3"/>
         </w:rPr>
       </w:pPr>
       <w:r>
         <w:rPr>
-          <w:b/>
-          <w:bCs/>
-          <w:color w:val="000000"/>
-        </w:rPr>
-        <w:t>4</w:t>
-      </w:r>
-      <w:r>
-        <w:rPr>
-          <w:b/>
-          <w:bCs/>
-        </w:rPr>
-        <w:t>.</w:t>
-      </w:r>
-      <w:r>
-        <w:t xml:space="preserve"> No caso de inadimplemento </w:t>
-      </w:r>
-      <w:r>
-        <w:rPr>
-          <w:color w:val="000000"/>
-        </w:rPr>
-        <w:t xml:space="preserve">por parte do(s) </w:t>
-      </w:r>
-      <w:r>
-        <w:rPr>
-          <w:b/>
-          <w:bCs/>
-          <w:color w:val="000000"/>
+          <w:rFonts w:ascii="Montserrat" w:hAnsi="Montserrat" w:cs="Arial"/>
+          <w:b/>
+          <w:bCs/>
+          <w:color w:val="000000"/>
+          <w:spacing w:val="-5"/>
+        </w:rPr>
+        <w:t>3.</w:t>
+      </w:r>
+      <w:r>
+        <w:rPr>
+          <w:rFonts w:ascii="Montserrat" w:hAnsi="Montserrat" w:cs="Arial"/>
+          <w:color w:val="000000"/>
+          <w:spacing w:val="-5"/>
+        </w:rPr>
+        <w:t xml:space="preserve"> </w:t>
+      </w:r>
+      <w:r>
+        <w:rPr>
+          <w:rFonts w:ascii="Montserrat" w:hAnsi="Montserrat" w:cs="Arial"/>
+          <w:spacing w:val="-3"/>
+        </w:rPr>
+        <w:t xml:space="preserve">Nos termos da lei, o(s) </w:t>
+      </w:r>
+      <w:r>
+        <w:rPr>
+          <w:rFonts w:ascii="Montserrat" w:hAnsi="Montserrat" w:cs="Arial"/>
+          <w:b/>
+          <w:bCs/>
+          <w:spacing w:val="-3"/>
         </w:rPr>
         <w:t xml:space="preserve">CONTRATANTE(S) </w:t>
       </w:r>
       <w:r>
         <w:rPr>
-          <w:color w:val="000000"/>
-        </w:rPr>
-        <w:t xml:space="preserve">no pagamento dos honorários de corretagem indicados na </w:t>
-      </w:r>
-      <w:r>
-        <w:rPr>
-          <w:color w:val="000000"/>
-          <w:u w:val="single"/>
-        </w:rPr>
-        <w:t>planilha de comissões</w:t>
-      </w:r>
-      <w:r>
-        <w:rPr>
-          <w:color w:val="000000"/>
-        </w:rPr>
-        <w:t xml:space="preserve">, este instrumento será considerado como título executivo extrajudicial, aplicando-se ainda correção monetária utilizando-se a variação positiva do IGPM-FGV, a partir do inadimplemento da obrigação até o dia do seu efetivo pagamento, </w:t>
-      </w:r>
-      <w:r>
-        <w:rPr>
-          <w:color w:val="000000"/>
-          <w:spacing w:val="-1"/>
-        </w:rPr>
-        <w:t xml:space="preserve">juros de mora de 1% (um por cento) ao mês, além de multa de </w:t>
-      </w:r>
-      <w:r>
-        <w:rPr>
-          <w:color w:val="000000"/>
-        </w:rPr>
-        <w:t>2% (dois por cento) sobre o valor do débito corrigido até a data do pagamento e demais cominações aplicáveis.</w:t>
+          <w:rFonts w:ascii="Montserrat" w:hAnsi="Montserrat" w:cs="Arial"/>
+          <w:spacing w:val="-3"/>
+        </w:rPr>
+        <w:t xml:space="preserve">se declaram cientes de que o compromisso ou contrato de promessa de compra e venda do Imóvel somente obrigará o proprietário depois de aceito e assinado pelo(s) comprador(es). </w:t>
       </w:r>
     </w:p>
     <w:p>
       <w:pPr>
         <w:widowControl w:val="0"/>
-        <w:spacing w:line="320" w:lineRule="exact"/>
+        <w:spacing w:line="360" w:lineRule="auto"/>
         <w:ind w:right="-102"/>
         <w:jc w:val="both"/>
+        <w:rPr>
+          <w:rFonts w:ascii="Montserrat" w:hAnsi="Montserrat" w:cs="Arial"/>
+          <w:color w:val="000000"/>
+        </w:rPr>
       </w:pPr>
       <w:r>
         <w:rPr>
+          <w:rFonts w:ascii="Montserrat" w:hAnsi="Montserrat" w:cs="Arial"/>
+          <w:b/>
+          <w:bCs/>
+          <w:color w:val="000000"/>
+        </w:rPr>
+        <w:t>4</w:t>
+      </w:r>
+      <w:r>
+        <w:rPr>
+          <w:rFonts w:ascii="Montserrat" w:hAnsi="Montserrat" w:cs="Arial"/>
+          <w:b/>
+          <w:bCs/>
+        </w:rPr>
+        <w:t>.</w:t>
+      </w:r>
+      <w:r>
+        <w:rPr>
+          <w:rFonts w:ascii="Montserrat" w:hAnsi="Montserrat" w:cs="Arial"/>
+        </w:rPr>
+        <w:t xml:space="preserve"> No caso de inadimplemento </w:t>
+      </w:r>
+      <w:r>
+        <w:rPr>
+          <w:rFonts w:ascii="Montserrat" w:hAnsi="Montserrat" w:cs="Arial"/>
+          <w:color w:val="000000"/>
+        </w:rPr>
+        <w:t xml:space="preserve">por parte do(s) </w:t>
+      </w:r>
+      <w:r>
+        <w:rPr>
+          <w:rFonts w:ascii="Montserrat" w:hAnsi="Montserrat" w:cs="Arial"/>
+          <w:b/>
+          <w:bCs/>
+          <w:color w:val="000000"/>
+        </w:rPr>
+        <w:t xml:space="preserve">CONTRATANTE(S) </w:t>
+      </w:r>
+      <w:r>
+        <w:rPr>
+          <w:rFonts w:ascii="Montserrat" w:hAnsi="Montserrat" w:cs="Arial"/>
+          <w:color w:val="000000"/>
+        </w:rPr>
+        <w:t xml:space="preserve">no pagamento dos honorários de corretagem indicados na </w:t>
+      </w:r>
+      <w:r>
+        <w:rPr>
+          <w:rFonts w:ascii="Montserrat" w:hAnsi="Montserrat" w:cs="Arial"/>
+          <w:color w:val="000000"/>
+          <w:u w:val="single"/>
+        </w:rPr>
+        <w:t>planilha de comissões</w:t>
+      </w:r>
+      <w:r>
+        <w:rPr>
+          <w:rFonts w:ascii="Montserrat" w:hAnsi="Montserrat" w:cs="Arial"/>
+          <w:color w:val="000000"/>
+        </w:rPr>
+        <w:t xml:space="preserve">, este instrumento será considerado como título executivo extrajudicial, aplicando-se ainda correção monetária utilizando-se a variação positiva do IGPM-FGV, a partir do inadimplemento da obrigação até o dia do seu efetivo pagamento, </w:t>
+      </w:r>
+      <w:r>
+        <w:rPr>
+          <w:rFonts w:ascii="Montserrat" w:hAnsi="Montserrat" w:cs="Arial"/>
+          <w:color w:val="000000"/>
+          <w:spacing w:val="-1"/>
+        </w:rPr>
+        <w:t xml:space="preserve">juros de mora de 1% (um por cento) ao mês, além de multa de </w:t>
+      </w:r>
+      <w:r>
+        <w:rPr>
+          <w:rFonts w:ascii="Montserrat" w:hAnsi="Montserrat" w:cs="Arial"/>
+          <w:color w:val="000000"/>
+        </w:rPr>
+        <w:t>2% (dois por cento) sobre o valor do débito corrigido até a data do pagamento e demais cominações aplicáveis.</w:t>
+      </w:r>
+    </w:p>
+    <w:p>
+      <w:pPr>
+        <w:widowControl w:val="0"/>
+        <w:spacing w:line="360" w:lineRule="auto"/>
+        <w:ind w:right="-102"/>
+        <w:jc w:val="both"/>
+        <w:rPr>
+          <w:rFonts w:ascii="Montserrat" w:hAnsi="Montserrat" w:cs="Arial"/>
+        </w:rPr>
+      </w:pPr>
+      <w:r>
+        <w:rPr>
+          <w:rFonts w:ascii="Montserrat" w:hAnsi="Montserrat" w:cs="Arial"/>
           <w:color w:val="000000"/>
         </w:rPr>
         <w:t> </w:t>
       </w:r>
       <w:r>
         <w:rPr>
+          <w:rFonts w:ascii="Montserrat" w:hAnsi="Montserrat" w:cs="Arial"/>
           <w:b/>
           <w:bCs/>
           <w:color w:val="000000"/>
@@ -1442,12 +2056,14 @@
       </w:r>
       <w:r>
         <w:rPr>
+          <w:rFonts w:ascii="Montserrat" w:hAnsi="Montserrat" w:cs="Arial"/>
           <w:color w:val="000000"/>
         </w:rPr>
         <w:t xml:space="preserve"> Em casos de atraso de pagamento, substituição do meio de pagamento, ou qualquer outra situação a ser negociada entre os </w:t>
       </w:r>
       <w:r>
         <w:rPr>
+          <w:rFonts w:ascii="Montserrat" w:hAnsi="Montserrat" w:cs="Arial"/>
           <w:b/>
           <w:bCs/>
           <w:color w:val="000000"/>
@@ -1456,12 +2072,14 @@
       </w:r>
       <w:r>
         <w:rPr>
+          <w:rFonts w:ascii="Montserrat" w:hAnsi="Montserrat" w:cs="Arial"/>
           <w:color w:val="000000"/>
         </w:rPr>
         <w:t xml:space="preserve"> e os </w:t>
       </w:r>
       <w:r>
         <w:rPr>
+          <w:rFonts w:ascii="Montserrat" w:hAnsi="Montserrat" w:cs="Arial"/>
           <w:b/>
           <w:bCs/>
           <w:color w:val="000000"/>
@@ -1470,12 +2088,14 @@
       </w:r>
       <w:r>
         <w:rPr>
+          <w:rFonts w:ascii="Montserrat" w:hAnsi="Montserrat" w:cs="Arial"/>
           <w:color w:val="000000"/>
         </w:rPr>
         <w:t xml:space="preserve">, os </w:t>
       </w:r>
       <w:r>
         <w:rPr>
+          <w:rFonts w:ascii="Montserrat" w:hAnsi="Montserrat" w:cs="Arial"/>
           <w:b/>
           <w:bCs/>
           <w:color w:val="000000"/>
@@ -1484,16 +2104,26 @@
       </w:r>
       <w:r>
         <w:rPr>
-          <w:color w:val="000000"/>
-        </w:rPr>
-        <w:t xml:space="preserve"> neste ato, e por esta cláusula mandato nomeiam-se um ao outro como procurador bastante, em caráter irrevogável e irretratável, com poderes expressos para negociar a substituição dos meios de pagamento, a modificação do cronograma de vencimentos da comissão de corretagem, a contratação de escritório de cobrança para proceder a cobrança extrajudicial da comissão de corretagem, a contração de escritório de advocacia para a propositura de eventuais medidas necessárias para o recebimento da comissão de corretagem inadimplida, podendo ajustar preços de serviços extrajudiciais e de honorários advocatícios, autorizar abatimentos e demais condições de recebimento dos valores da comissão de corretagem, respeitando sempre e necessariamente a previsão contida na cláusula acima.</w:t>
+          <w:rFonts w:ascii="Montserrat" w:hAnsi="Montserrat" w:cs="Arial"/>
+          <w:color w:val="000000"/>
+        </w:rPr>
+        <w:t xml:space="preserve"> neste ato, e por esta cláusula mandato nomeiam-se um ao outro como procurador bastante, em caráter irrevogável e irretratável, com poderes expressos para negociar a substituição dos meios de pagamento, a modificação do cronograma de vencimentos da comissão de corretagem, a contratação de escritório de cobrança para proceder a cobrança extrajudicial da comissão de corretagem, a contração de escritório de advocacia para a propositura de eventuais medidas necessárias para o recebimento da comissão de corretagem inadimplida, podendo ajustar preços de serviços </w:t>
+      </w:r>
+      <w:r>
+        <w:rPr>
+          <w:rFonts w:ascii="Montserrat" w:hAnsi="Montserrat" w:cs="Arial"/>
+          <w:color w:val="000000"/>
+        </w:rPr>
+        <w:lastRenderedPageBreak/>
+        <w:t>extrajudiciais e de honorários advocatícios, autorizar abatimentos e demais condições de recebimento dos valores da comissão de corretagem, respeitando sempre e necessariamente a previsão contida na cláusula acima.</w:t>
       </w:r>
     </w:p>
     <w:p>
       <w:pPr>
         <w:pStyle w:val="Corpodetexto"/>
-        <w:spacing w:before="92" w:line="320" w:lineRule="exact"/>
-        <w:rPr>
+        <w:spacing w:before="92" w:line="360" w:lineRule="auto"/>
+        <w:rPr>
+          <w:rFonts w:ascii="Montserrat" w:hAnsi="Montserrat" w:cs="Arial"/>
           <w:color w:val="000000"/>
           <w:sz w:val="22"/>
           <w:szCs w:val="22"/>
@@ -1501,6 +2131,7 @@
       </w:pPr>
       <w:r>
         <w:rPr>
+          <w:rFonts w:ascii="Montserrat" w:hAnsi="Montserrat" w:cs="Arial"/>
           <w:color w:val="000000"/>
           <w:sz w:val="22"/>
           <w:szCs w:val="22"/>
@@ -1509,6 +2140,7 @@
       </w:r>
       <w:r>
         <w:rPr>
+          <w:rFonts w:ascii="Montserrat" w:hAnsi="Montserrat" w:cs="Arial"/>
           <w:b/>
           <w:bCs/>
           <w:color w:val="000000"/>
@@ -1519,6 +2151,7 @@
       </w:r>
       <w:r>
         <w:rPr>
+          <w:rFonts w:ascii="Montserrat" w:hAnsi="Montserrat" w:cs="Arial"/>
           <w:color w:val="000000"/>
           <w:sz w:val="22"/>
           <w:szCs w:val="22"/>
@@ -1527,6 +2160,7 @@
       </w:r>
       <w:r>
         <w:rPr>
+          <w:rFonts w:ascii="Montserrat" w:hAnsi="Montserrat" w:cs="Arial"/>
           <w:b/>
           <w:bCs/>
           <w:color w:val="000000"/>
@@ -1537,6 +2171,7 @@
       </w:r>
       <w:r>
         <w:rPr>
+          <w:rFonts w:ascii="Montserrat" w:hAnsi="Montserrat" w:cs="Arial"/>
           <w:color w:val="000000"/>
           <w:sz w:val="22"/>
           <w:szCs w:val="22"/>
@@ -1545,6 +2180,7 @@
       </w:r>
       <w:r>
         <w:rPr>
+          <w:rFonts w:ascii="Montserrat" w:hAnsi="Montserrat" w:cs="Arial"/>
           <w:b/>
           <w:bCs/>
           <w:color w:val="000000"/>
@@ -1555,6 +2191,7 @@
       </w:r>
       <w:r>
         <w:rPr>
+          <w:rFonts w:ascii="Montserrat" w:hAnsi="Montserrat" w:cs="Arial"/>
           <w:color w:val="000000"/>
           <w:sz w:val="22"/>
           <w:szCs w:val="22"/>
@@ -1565,21 +2202,24 @@
     <w:p>
       <w:pPr>
         <w:widowControl w:val="0"/>
-        <w:spacing w:line="320" w:lineRule="exact"/>
+        <w:spacing w:line="360" w:lineRule="auto"/>
         <w:ind w:right="-102"/>
         <w:jc w:val="both"/>
         <w:rPr>
+          <w:rFonts w:ascii="Montserrat" w:hAnsi="Montserrat" w:cs="Arial"/>
           <w:color w:val="000000"/>
         </w:rPr>
       </w:pPr>
       <w:r>
         <w:rPr>
+          <w:rFonts w:ascii="Montserrat" w:hAnsi="Montserrat" w:cs="Arial"/>
           <w:color w:val="000000"/>
         </w:rPr>
         <w:t> </w:t>
       </w:r>
       <w:r>
         <w:rPr>
+          <w:rFonts w:ascii="Montserrat" w:hAnsi="Montserrat" w:cs="Arial"/>
           <w:b/>
           <w:bCs/>
           <w:color w:val="000000"/>
@@ -1588,50 +2228,30 @@
       </w:r>
       <w:r>
         <w:rPr>
+          <w:rFonts w:ascii="Montserrat" w:hAnsi="Montserrat" w:cs="Arial"/>
           <w:color w:val="000000"/>
         </w:rPr>
         <w:t xml:space="preserve"> Os serviços prestados pelo(s) </w:t>
       </w:r>
       <w:r>
         <w:rPr>
-          <w:b/>
-          <w:bCs/>
-          <w:color w:val="000000"/>
-        </w:rPr>
-        <w:t>CO</w:t>
-      </w:r>
-      <w:r>
-        <w:rPr>
-          <w:b/>
-          <w:bCs/>
-          <w:color w:val="000000"/>
-        </w:rPr>
-        <w:t>NTRATADO(</w:t>
-      </w:r>
-      <w:r>
-        <w:rPr>
-          <w:b/>
-          <w:bCs/>
-          <w:color w:val="000000"/>
-        </w:rPr>
-        <w:t>S</w:t>
-      </w:r>
-      <w:r>
-        <w:rPr>
-          <w:b/>
-          <w:bCs/>
-          <w:color w:val="000000"/>
-        </w:rPr>
-        <w:t>)</w:t>
-      </w:r>
-      <w:r>
-        <w:rPr>
+          <w:rFonts w:ascii="Montserrat" w:hAnsi="Montserrat" w:cs="Arial"/>
+          <w:b/>
+          <w:bCs/>
+          <w:color w:val="000000"/>
+        </w:rPr>
+        <w:t>CONTRATADO(S)</w:t>
+      </w:r>
+      <w:r>
+        <w:rPr>
+          <w:rFonts w:ascii="Montserrat" w:hAnsi="Montserrat" w:cs="Arial"/>
           <w:color w:val="000000"/>
         </w:rPr>
         <w:t xml:space="preserve"> e devidamente pagos pelo(s)</w:t>
       </w:r>
       <w:r>
         <w:rPr>
+          <w:rFonts w:ascii="Montserrat" w:hAnsi="Montserrat" w:cs="Arial"/>
           <w:b/>
           <w:bCs/>
           <w:color w:val="000000"/>
@@ -1640,158 +2260,71 @@
       </w:r>
       <w:r>
         <w:rPr>
+          <w:rFonts w:ascii="Montserrat" w:hAnsi="Montserrat" w:cs="Arial"/>
           <w:color w:val="000000"/>
         </w:rPr>
         <w:t xml:space="preserve">, nos termos do presente instrumento, serão objeto da emissão das respectivas Notas Fiscais de Serviço, a serem entregues pelo(s) </w:t>
       </w:r>
       <w:r>
         <w:rPr>
-          <w:b/>
-          <w:bCs/>
-          <w:color w:val="000000"/>
-        </w:rPr>
-        <w:t>CO</w:t>
-      </w:r>
-      <w:r>
-        <w:rPr>
-          <w:b/>
-          <w:bCs/>
-          <w:color w:val="000000"/>
-        </w:rPr>
-        <w:t>NTRATADO(</w:t>
-      </w:r>
-      <w:r>
-        <w:rPr>
-          <w:b/>
-          <w:bCs/>
-          <w:color w:val="000000"/>
-        </w:rPr>
-        <w:t>S</w:t>
-      </w:r>
-      <w:r>
-        <w:rPr>
-          <w:b/>
-          <w:bCs/>
-          <w:color w:val="000000"/>
-        </w:rPr>
-        <w:t>)</w:t>
-      </w:r>
-      <w:r>
-        <w:rPr>
+          <w:rFonts w:ascii="Montserrat" w:hAnsi="Montserrat" w:cs="Arial"/>
+          <w:b/>
+          <w:bCs/>
+          <w:color w:val="000000"/>
+        </w:rPr>
+        <w:t>CONTRATADO(S)</w:t>
+      </w:r>
+      <w:r>
+        <w:rPr>
+          <w:rFonts w:ascii="Montserrat" w:hAnsi="Montserrat" w:cs="Arial"/>
           <w:color w:val="000000"/>
         </w:rPr>
         <w:t xml:space="preserve"> ao(s) </w:t>
       </w:r>
       <w:r>
         <w:rPr>
-          <w:b/>
-          <w:bCs/>
-          <w:color w:val="000000"/>
-        </w:rPr>
-        <w:t>CONTRATANTE</w:t>
-      </w:r>
-      <w:r>
-        <w:rPr>
-          <w:b/>
-          <w:bCs/>
-          <w:color w:val="000000"/>
-        </w:rPr>
-        <w:t>(</w:t>
-      </w:r>
-      <w:r>
-        <w:rPr>
-          <w:b/>
-          <w:bCs/>
-          <w:color w:val="000000"/>
-        </w:rPr>
-        <w:t>S</w:t>
-      </w:r>
-      <w:r>
-        <w:rPr>
-          <w:b/>
-          <w:bCs/>
-          <w:color w:val="000000"/>
-        </w:rPr>
-        <w:t>)</w:t>
-      </w:r>
-      <w:r>
-        <w:rPr>
+          <w:rFonts w:ascii="Montserrat" w:hAnsi="Montserrat" w:cs="Arial"/>
+          <w:b/>
+          <w:bCs/>
+          <w:color w:val="000000"/>
+        </w:rPr>
+        <w:t>CONTRATANTE(S)</w:t>
+      </w:r>
+      <w:r>
+        <w:rPr>
+          <w:rFonts w:ascii="Montserrat" w:hAnsi="Montserrat" w:cs="Arial"/>
           <w:color w:val="000000"/>
         </w:rPr>
         <w:t xml:space="preserve"> ou encaminhadas para os endereços constantes do preâmbulo, obrigando-se o(s) </w:t>
       </w:r>
       <w:r>
         <w:rPr>
-          <w:b/>
-          <w:bCs/>
-          <w:color w:val="000000"/>
-        </w:rPr>
-        <w:t>CONTRATANTE</w:t>
-      </w:r>
-      <w:r>
-        <w:rPr>
-          <w:b/>
-          <w:bCs/>
-          <w:color w:val="000000"/>
-        </w:rPr>
-        <w:t>(</w:t>
-      </w:r>
-      <w:r>
-        <w:rPr>
-          <w:b/>
-          <w:bCs/>
-          <w:color w:val="000000"/>
-        </w:rPr>
-        <w:t>S</w:t>
-      </w:r>
-      <w:r>
-        <w:rPr>
-          <w:b/>
-          <w:bCs/>
-          <w:color w:val="000000"/>
-        </w:rPr>
-        <w:t>)</w:t>
-      </w:r>
-      <w:r>
-        <w:rPr>
+          <w:rFonts w:ascii="Montserrat" w:hAnsi="Montserrat" w:cs="Arial"/>
+          <w:b/>
+          <w:bCs/>
+          <w:color w:val="000000"/>
+        </w:rPr>
+        <w:t>CONTRATANTE(S)</w:t>
+      </w:r>
+      <w:r>
+        <w:rPr>
+          <w:rFonts w:ascii="Montserrat" w:hAnsi="Montserrat" w:cs="Arial"/>
           <w:color w:val="000000"/>
         </w:rPr>
         <w:t xml:space="preserve"> informar ao(s) </w:t>
       </w:r>
       <w:r>
         <w:rPr>
-          <w:b/>
-          <w:bCs/>
-          <w:color w:val="000000"/>
-        </w:rPr>
-        <w:t>C</w:t>
-      </w:r>
-      <w:r>
-        <w:rPr>
-          <w:b/>
-          <w:bCs/>
-          <w:color w:val="000000"/>
-        </w:rPr>
-        <w:t>ONTRATADO(</w:t>
-      </w:r>
-      <w:r>
-        <w:rPr>
-          <w:b/>
-          <w:bCs/>
-          <w:color w:val="000000"/>
-        </w:rPr>
-        <w:t>S</w:t>
-      </w:r>
-      <w:r>
-        <w:rPr>
-          <w:b/>
-          <w:bCs/>
-          <w:color w:val="000000"/>
-        </w:rPr>
-        <w:t>)</w:t>
-      </w:r>
-      <w:r>
-        <w:rPr>
+          <w:rFonts w:ascii="Montserrat" w:hAnsi="Montserrat" w:cs="Arial"/>
+          <w:b/>
+          <w:bCs/>
+          <w:color w:val="000000"/>
+        </w:rPr>
+        <w:t>CONTRATADO(S)</w:t>
+      </w:r>
+      <w:r>
+        <w:rPr>
+          <w:rFonts w:ascii="Montserrat" w:hAnsi="Montserrat" w:cs="Arial"/>
           <w:color w:val="000000"/>
         </w:rPr>
         <w:t xml:space="preserve"> qualquer mudança de endereço ocorrida a partir da presente data.</w:t>
@@ -1800,8 +2333,9 @@
     <w:p>
       <w:pPr>
         <w:pStyle w:val="Corpodetexto"/>
-        <w:spacing w:before="96" w:line="320" w:lineRule="exact"/>
-        <w:rPr>
+        <w:spacing w:before="96" w:line="360" w:lineRule="auto"/>
+        <w:rPr>
+          <w:rFonts w:ascii="Montserrat" w:hAnsi="Montserrat" w:cs="Arial"/>
           <w:color w:val="000000"/>
           <w:sz w:val="22"/>
           <w:szCs w:val="22"/>
@@ -1809,6 +2343,7 @@
       </w:pPr>
       <w:r>
         <w:rPr>
+          <w:rFonts w:ascii="Montserrat" w:hAnsi="Montserrat" w:cs="Arial"/>
           <w:color w:val="000000"/>
           <w:sz w:val="22"/>
           <w:szCs w:val="22"/>
@@ -1817,6 +2352,7 @@
       </w:r>
       <w:r>
         <w:rPr>
+          <w:rFonts w:ascii="Montserrat" w:hAnsi="Montserrat" w:cs="Arial"/>
           <w:b/>
           <w:bCs/>
           <w:color w:val="000000"/>
@@ -1827,6 +2363,7 @@
       </w:r>
       <w:r>
         <w:rPr>
+          <w:rFonts w:ascii="Montserrat" w:hAnsi="Montserrat" w:cs="Arial"/>
           <w:color w:val="000000"/>
           <w:sz w:val="22"/>
           <w:szCs w:val="22"/>
@@ -1835,6 +2372,7 @@
       </w:r>
       <w:r>
         <w:rPr>
+          <w:rFonts w:ascii="Montserrat" w:hAnsi="Montserrat" w:cs="Arial"/>
           <w:b/>
           <w:bCs/>
           <w:color w:val="000000"/>
@@ -1845,23 +2383,16 @@
       </w:r>
       <w:r>
         <w:rPr>
-          <w:color w:val="000000"/>
-          <w:sz w:val="22"/>
-          <w:szCs w:val="22"/>
-        </w:rPr>
-        <w:t xml:space="preserve">relativos a compromisso ou contrato de promessa de compra e venda do Imóvel concluído pode(m) integrar o valor total do negócio </w:t>
-      </w:r>
-      <w:r>
-        <w:rPr>
-          <w:color w:val="000000"/>
-          <w:sz w:val="22"/>
-          <w:szCs w:val="22"/>
-        </w:rPr>
-        <w:lastRenderedPageBreak/>
-        <w:t xml:space="preserve">imobiliário para fins de imposto de renda na Declaração de Ajuste Anual. Para tanto, o(s) </w:t>
-      </w:r>
-      <w:r>
-        <w:rPr>
+          <w:rFonts w:ascii="Montserrat" w:hAnsi="Montserrat" w:cs="Arial"/>
+          <w:color w:val="000000"/>
+          <w:sz w:val="22"/>
+          <w:szCs w:val="22"/>
+        </w:rPr>
+        <w:t xml:space="preserve">relativos a compromisso ou contrato de promessa de compra e venda do Imóvel concluído pode(m) integrar o valor total do negócio imobiliário para fins de imposto de renda na Declaração de Ajuste Anual. Para tanto, o(s) </w:t>
+      </w:r>
+      <w:r>
+        <w:rPr>
+          <w:rFonts w:ascii="Montserrat" w:hAnsi="Montserrat" w:cs="Arial"/>
           <w:b/>
           <w:bCs/>
           <w:color w:val="000000"/>
@@ -1872,54 +2403,47 @@
       </w:r>
       <w:r>
         <w:rPr>
-          <w:color w:val="000000"/>
-          <w:sz w:val="22"/>
-          <w:szCs w:val="22"/>
-        </w:rPr>
-        <w:t xml:space="preserve">deverá(ão) manter as respectivas Notas Fiscais de Serviços, conforme o caso, a serem entregues pelo(s) </w:t>
-      </w:r>
-      <w:r>
-        <w:rPr>
-          <w:b/>
-          <w:bCs/>
-          <w:color w:val="000000"/>
-          <w:sz w:val="22"/>
-          <w:szCs w:val="22"/>
-        </w:rPr>
-        <w:t>CONTRATADO</w:t>
-      </w:r>
-      <w:r>
-        <w:rPr>
-          <w:b/>
-          <w:bCs/>
-          <w:color w:val="000000"/>
-          <w:sz w:val="22"/>
-          <w:szCs w:val="22"/>
-        </w:rPr>
-        <w:t>(</w:t>
-      </w:r>
-      <w:r>
-        <w:rPr>
-          <w:b/>
-          <w:bCs/>
-          <w:color w:val="000000"/>
-          <w:sz w:val="22"/>
-          <w:szCs w:val="22"/>
-        </w:rPr>
-        <w:t>S</w:t>
-      </w:r>
-      <w:r>
-        <w:rPr>
-          <w:b/>
-          <w:bCs/>
-          <w:color w:val="000000"/>
-          <w:sz w:val="22"/>
-          <w:szCs w:val="22"/>
-        </w:rPr>
-        <w:t>)</w:t>
-      </w:r>
-      <w:r>
-        <w:rPr>
+          <w:rFonts w:ascii="Montserrat" w:hAnsi="Montserrat" w:cs="Arial"/>
+          <w:color w:val="000000"/>
+          <w:sz w:val="22"/>
+          <w:szCs w:val="22"/>
+        </w:rPr>
+        <w:t>deverá(</w:t>
+      </w:r>
+      <w:proofErr w:type="spellStart"/>
+      <w:r>
+        <w:rPr>
+          <w:rFonts w:ascii="Montserrat" w:hAnsi="Montserrat" w:cs="Arial"/>
+          <w:color w:val="000000"/>
+          <w:sz w:val="22"/>
+          <w:szCs w:val="22"/>
+        </w:rPr>
+        <w:t>ão</w:t>
+      </w:r>
+      <w:proofErr w:type="spellEnd"/>
+      <w:r>
+        <w:rPr>
+          <w:rFonts w:ascii="Montserrat" w:hAnsi="Montserrat" w:cs="Arial"/>
+          <w:color w:val="000000"/>
+          <w:sz w:val="22"/>
+          <w:szCs w:val="22"/>
+        </w:rPr>
+        <w:t xml:space="preserve">) manter as respectivas Notas Fiscais de Serviços, conforme o caso, a serem entregues pelo(s) </w:t>
+      </w:r>
+      <w:r>
+        <w:rPr>
+          <w:rFonts w:ascii="Montserrat" w:hAnsi="Montserrat" w:cs="Arial"/>
+          <w:b/>
+          <w:bCs/>
+          <w:color w:val="000000"/>
+          <w:sz w:val="22"/>
+          <w:szCs w:val="22"/>
+        </w:rPr>
+        <w:t>CONTRATADO(S)</w:t>
+      </w:r>
+      <w:r>
+        <w:rPr>
+          <w:rFonts w:ascii="Montserrat" w:hAnsi="Montserrat" w:cs="Arial"/>
           <w:color w:val="000000"/>
           <w:sz w:val="22"/>
           <w:szCs w:val="22"/>
@@ -1928,6 +2452,7 @@
       </w:r>
       <w:r>
         <w:rPr>
+          <w:rFonts w:ascii="Montserrat" w:hAnsi="Montserrat" w:cs="Arial"/>
           <w:b/>
           <w:bCs/>
           <w:color w:val="000000"/>
@@ -1938,6 +2463,7 @@
       </w:r>
       <w:r>
         <w:rPr>
+          <w:rFonts w:ascii="Montserrat" w:hAnsi="Montserrat" w:cs="Arial"/>
           <w:color w:val="000000"/>
           <w:sz w:val="22"/>
           <w:szCs w:val="22"/>
@@ -1946,6 +2472,7 @@
       </w:r>
       <w:r>
         <w:rPr>
+          <w:rFonts w:ascii="Montserrat" w:hAnsi="Montserrat" w:cs="Arial"/>
           <w:b/>
           <w:bCs/>
           <w:color w:val="000000"/>
@@ -1956,6 +2483,7 @@
       </w:r>
       <w:r>
         <w:rPr>
+          <w:rFonts w:ascii="Montserrat" w:hAnsi="Montserrat" w:cs="Arial"/>
           <w:color w:val="000000"/>
           <w:sz w:val="22"/>
           <w:szCs w:val="22"/>
@@ -1964,6 +2492,7 @@
       </w:r>
       <w:r>
         <w:rPr>
+          <w:rFonts w:ascii="Montserrat" w:hAnsi="Montserrat" w:cs="Arial"/>
           <w:b/>
           <w:bCs/>
           <w:color w:val="000000"/>
@@ -1974,6 +2503,7 @@
       </w:r>
       <w:r>
         <w:rPr>
+          <w:rFonts w:ascii="Montserrat" w:hAnsi="Montserrat" w:cs="Arial"/>
           <w:color w:val="000000"/>
           <w:sz w:val="22"/>
           <w:szCs w:val="22"/>
@@ -1984,8 +2514,9 @@
     <w:p>
       <w:pPr>
         <w:pStyle w:val="Corpodetexto"/>
-        <w:spacing w:before="96" w:line="320" w:lineRule="exact"/>
-        <w:rPr>
+        <w:spacing w:before="96" w:line="360" w:lineRule="auto"/>
+        <w:rPr>
+          <w:rFonts w:ascii="Montserrat" w:hAnsi="Montserrat" w:cs="Arial"/>
           <w:color w:val="000000"/>
           <w:sz w:val="22"/>
           <w:szCs w:val="22"/>
@@ -1993,6 +2524,7 @@
       </w:pPr>
       <w:r>
         <w:rPr>
+          <w:rFonts w:ascii="Montserrat" w:hAnsi="Montserrat" w:cs="Arial"/>
           <w:color w:val="000000"/>
           <w:sz w:val="22"/>
           <w:szCs w:val="22"/>
@@ -2001,6 +2533,7 @@
       </w:r>
       <w:r>
         <w:rPr>
+          <w:rFonts w:ascii="Montserrat" w:hAnsi="Montserrat" w:cs="Arial"/>
           <w:b/>
           <w:bCs/>
           <w:color w:val="000000"/>
@@ -2011,6 +2544,7 @@
       </w:r>
       <w:r>
         <w:rPr>
+          <w:rFonts w:ascii="Montserrat" w:hAnsi="Montserrat" w:cs="Arial"/>
           <w:color w:val="000000"/>
           <w:sz w:val="22"/>
           <w:szCs w:val="22"/>
@@ -2021,10 +2555,16 @@
     <w:p>
       <w:pPr>
         <w:pStyle w:val="Corpodetexto"/>
-        <w:spacing w:before="96" w:line="320" w:lineRule="exact"/>
+        <w:spacing w:before="96" w:line="360" w:lineRule="auto"/>
+        <w:rPr>
+          <w:rFonts w:ascii="Montserrat" w:hAnsi="Montserrat" w:cs="Arial"/>
+          <w:sz w:val="22"/>
+          <w:szCs w:val="22"/>
+        </w:rPr>
       </w:pPr>
       <w:r>
         <w:rPr>
+          <w:rFonts w:ascii="Montserrat" w:hAnsi="Montserrat" w:cs="Arial"/>
           <w:color w:val="000000"/>
           <w:sz w:val="22"/>
           <w:szCs w:val="22"/>
@@ -2033,6 +2573,7 @@
       </w:r>
       <w:r>
         <w:rPr>
+          <w:rFonts w:ascii="Montserrat" w:hAnsi="Montserrat" w:cs="Arial"/>
           <w:b/>
           <w:bCs/>
           <w:color w:val="000000"/>
@@ -2043,6 +2584,7 @@
       </w:r>
       <w:r>
         <w:rPr>
+          <w:rFonts w:ascii="Montserrat" w:hAnsi="Montserrat" w:cs="Arial"/>
           <w:color w:val="000000"/>
           <w:sz w:val="22"/>
           <w:szCs w:val="22"/>
@@ -2051,6 +2593,7 @@
       </w:r>
       <w:r>
         <w:rPr>
+          <w:rFonts w:ascii="Montserrat" w:hAnsi="Montserrat" w:cs="Arial"/>
           <w:b/>
           <w:bCs/>
           <w:color w:val="000000"/>
@@ -2061,6 +2604,7 @@
       </w:r>
       <w:r>
         <w:rPr>
+          <w:rFonts w:ascii="Montserrat" w:hAnsi="Montserrat" w:cs="Arial"/>
           <w:color w:val="000000"/>
           <w:sz w:val="22"/>
           <w:szCs w:val="22"/>
@@ -2069,6 +2613,7 @@
       </w:r>
       <w:r>
         <w:rPr>
+          <w:rFonts w:ascii="Montserrat" w:hAnsi="Montserrat" w:cs="Arial"/>
           <w:sz w:val="22"/>
           <w:szCs w:val="22"/>
         </w:rPr>
@@ -2078,8 +2623,9 @@
     <w:p>
       <w:pPr>
         <w:pStyle w:val="Corpodetexto"/>
-        <w:spacing w:before="96" w:line="320" w:lineRule="exact"/>
-        <w:rPr>
+        <w:spacing w:before="96" w:line="360" w:lineRule="auto"/>
+        <w:rPr>
+          <w:rFonts w:ascii="Montserrat" w:hAnsi="Montserrat" w:cs="Arial"/>
           <w:color w:val="000000"/>
           <w:sz w:val="22"/>
           <w:szCs w:val="22"/>
@@ -2087,32 +2633,19 @@
       </w:pPr>
       <w:r>
         <w:rPr>
-          <w:color w:val="000000"/>
-          <w:sz w:val="22"/>
-          <w:szCs w:val="22"/>
-        </w:rPr>
-        <w:t> </w:t>
-      </w:r>
-      <w:r>
-        <w:rPr>
-          <w:color w:val="000000"/>
-          <w:sz w:val="22"/>
-          <w:szCs w:val="22"/>
-        </w:rPr>
-        <w:t>8</w:t>
-      </w:r>
-      <w:r>
-        <w:rPr>
-          <w:b/>
-          <w:bCs/>
-          <w:color w:val="000000"/>
-          <w:sz w:val="22"/>
-          <w:szCs w:val="22"/>
-        </w:rPr>
-        <w:t>.</w:t>
-      </w:r>
-      <w:r>
-        <w:rPr>
+          <w:rFonts w:ascii="Montserrat" w:hAnsi="Montserrat" w:cs="Arial"/>
+          <w:b/>
+          <w:bCs/>
+          <w:color w:val="000000"/>
+          <w:sz w:val="22"/>
+          <w:szCs w:val="22"/>
+        </w:rPr>
+        <w:lastRenderedPageBreak/>
+        <w:t> 8.</w:t>
+      </w:r>
+      <w:r>
+        <w:rPr>
+          <w:rFonts w:ascii="Montserrat" w:hAnsi="Montserrat" w:cs="Arial"/>
           <w:color w:val="000000"/>
           <w:sz w:val="22"/>
           <w:szCs w:val="22"/>
@@ -2121,6 +2654,7 @@
       </w:r>
       <w:r>
         <w:rPr>
+          <w:rFonts w:ascii="Montserrat" w:hAnsi="Montserrat" w:cs="Arial"/>
           <w:b/>
           <w:bCs/>
           <w:color w:val="000000"/>
@@ -2131,22 +2665,16 @@
       </w:r>
       <w:r>
         <w:rPr>
-          <w:color w:val="000000"/>
-          <w:sz w:val="22"/>
-          <w:szCs w:val="22"/>
-        </w:rPr>
-        <w:t xml:space="preserve"> autoriza(m) </w:t>
-      </w:r>
-      <w:r>
-        <w:rPr>
-          <w:color w:val="000000"/>
-          <w:sz w:val="22"/>
-          <w:szCs w:val="22"/>
-        </w:rPr>
-        <w:t xml:space="preserve">o(s) </w:t>
-      </w:r>
-      <w:r>
-        <w:rPr>
+          <w:rFonts w:ascii="Montserrat" w:hAnsi="Montserrat" w:cs="Arial"/>
+          <w:color w:val="000000"/>
+          <w:sz w:val="22"/>
+          <w:szCs w:val="22"/>
+        </w:rPr>
+        <w:t xml:space="preserve"> autoriza(m) o(s) </w:t>
+      </w:r>
+      <w:r>
+        <w:rPr>
+          <w:rFonts w:ascii="Montserrat" w:hAnsi="Montserrat" w:cs="Arial"/>
           <w:b/>
           <w:bCs/>
           <w:color w:val="000000"/>
@@ -2157,53 +2685,42 @@
       </w:r>
       <w:r>
         <w:rPr>
-          <w:color w:val="000000"/>
-          <w:sz w:val="22"/>
-          <w:szCs w:val="22"/>
-        </w:rPr>
-        <w:t xml:space="preserve"> </w:t>
-      </w:r>
-      <w:r>
-        <w:rPr>
-          <w:color w:val="000000"/>
-          <w:sz w:val="22"/>
-          <w:szCs w:val="22"/>
-        </w:rPr>
-        <w:t xml:space="preserve">a realizar consultas junto aos órgãos de proteção ao crédito, assim como encaminhar-lhe(s) as pendências eventualmente apontadas em seu nome. </w:t>
+          <w:rFonts w:ascii="Montserrat" w:hAnsi="Montserrat" w:cs="Arial"/>
+          <w:color w:val="000000"/>
+          <w:sz w:val="22"/>
+          <w:szCs w:val="22"/>
+        </w:rPr>
+        <w:t xml:space="preserve"> a realizar consultas junto aos órgãos de proteção ao crédito, assim como encaminhar-lhe(s) as pendências eventualmente apontadas em seu nome. </w:t>
       </w:r>
     </w:p>
     <w:p>
       <w:pPr>
-        <w:spacing w:line="320" w:lineRule="exact"/>
+        <w:spacing w:line="360" w:lineRule="auto"/>
         <w:jc w:val="both"/>
         <w:rPr>
+          <w:rFonts w:ascii="Montserrat" w:hAnsi="Montserrat" w:cs="Arial"/>
           <w:color w:val="000000"/>
         </w:rPr>
       </w:pPr>
       <w:r>
         <w:rPr>
-          <w:b/>
-          <w:bCs/>
-          <w:color w:val="000000"/>
-        </w:rPr>
-        <w:t>9</w:t>
-      </w:r>
-      <w:r>
-        <w:rPr>
-          <w:b/>
-          <w:bCs/>
-          <w:color w:val="000000"/>
-        </w:rPr>
-        <w:t>.</w:t>
-      </w:r>
-      <w:r>
-        <w:rPr>
+          <w:rFonts w:ascii="Montserrat" w:hAnsi="Montserrat" w:cs="Arial"/>
+          <w:b/>
+          <w:bCs/>
+          <w:color w:val="000000"/>
+        </w:rPr>
+        <w:t>9.</w:t>
+      </w:r>
+      <w:r>
+        <w:rPr>
+          <w:rFonts w:ascii="Montserrat" w:hAnsi="Montserrat" w:cs="Arial"/>
           <w:color w:val="000000"/>
         </w:rPr>
         <w:t xml:space="preserve"> O(s) </w:t>
       </w:r>
       <w:r>
         <w:rPr>
+          <w:rFonts w:ascii="Montserrat" w:hAnsi="Montserrat" w:cs="Arial"/>
           <w:b/>
           <w:bCs/>
           <w:color w:val="000000"/>
@@ -2212,12 +2729,14 @@
       </w:r>
       <w:r>
         <w:rPr>
+          <w:rFonts w:ascii="Montserrat" w:hAnsi="Montserrat" w:cs="Arial"/>
           <w:color w:val="000000"/>
         </w:rPr>
         <w:t xml:space="preserve">reconhecem que, salvo na hipótese de desistência da compra prevista no artigo 49 da Lei nº 8.078/90 (Código de Defesa do Consumidor), o distrato do compromisso de venda e compra ou contrato similar não ensejará, em nenhuma hipótese, a devolução dos valores pagos a título de honorários de corretagem prestada, conforme previsto na lei civil, ficando ainda ciente o(s) </w:t>
       </w:r>
       <w:r>
         <w:rPr>
+          <w:rFonts w:ascii="Montserrat" w:hAnsi="Montserrat" w:cs="Arial"/>
           <w:b/>
           <w:bCs/>
           <w:color w:val="000000"/>
@@ -2226,6 +2745,7 @@
       </w:r>
       <w:r>
         <w:rPr>
+          <w:rFonts w:ascii="Montserrat" w:hAnsi="Montserrat" w:cs="Arial"/>
           <w:color w:val="000000"/>
         </w:rPr>
         <w:t>que no caso de distrato do compromisso de venda e compra o presente contrato permanece válido, assim como a obrigação de pagamento dos honorários de corretagem aqui previstos, visto que a prestação de serviço foi realizada.</w:t>
@@ -2233,14 +2753,16 @@
     </w:p>
     <w:p>
       <w:pPr>
-        <w:spacing w:line="320" w:lineRule="exact"/>
+        <w:spacing w:line="360" w:lineRule="auto"/>
         <w:jc w:val="both"/>
         <w:rPr>
+          <w:rFonts w:ascii="Montserrat" w:hAnsi="Montserrat" w:cs="Arial"/>
           <w:color w:val="000000"/>
         </w:rPr>
       </w:pPr>
       <w:r>
         <w:rPr>
+          <w:rFonts w:ascii="Montserrat" w:hAnsi="Montserrat" w:cs="Arial"/>
           <w:b/>
           <w:bCs/>
           <w:color w:val="000000"/>
@@ -2249,6 +2771,7 @@
       </w:r>
       <w:r>
         <w:rPr>
+          <w:rFonts w:ascii="Montserrat" w:hAnsi="Montserrat" w:cs="Arial"/>
           <w:color w:val="000000"/>
         </w:rPr>
         <w:t xml:space="preserve"> As Partes elegem o Foro da Comarca da Capital do Estado do Local que consta do preâmbulo onde foi firmado este Contrato para conhecer e dirimir quaisquer questões a ele relacionadas.</w:t>
@@ -2257,12 +2780,16 @@
     <w:p>
       <w:pPr>
         <w:widowControl w:val="0"/>
-        <w:spacing w:line="320" w:lineRule="exact"/>
+        <w:spacing w:line="360" w:lineRule="auto"/>
         <w:ind w:right="-102"/>
         <w:jc w:val="both"/>
+        <w:rPr>
+          <w:rFonts w:ascii="Montserrat" w:hAnsi="Montserrat" w:cs="Arial"/>
+        </w:rPr>
       </w:pPr>
       <w:r>
         <w:rPr>
+          <w:rFonts w:ascii="Montserrat" w:hAnsi="Montserrat" w:cs="Arial"/>
           <w:color w:val="000000"/>
         </w:rPr>
         <w:t>E, por estarem assim justas e contratadas, assinam as Partes o presente contrato em 03 (três) vias de igual teor, na presença de 2 (duas) testemunhas, no local e data indicados no preâmbulo. </w:t>
@@ -2272,9 +2799,15 @@
       <w:pPr>
         <w:pStyle w:val="Corpodetexto"/>
         <w:spacing w:before="96"/>
+        <w:rPr>
+          <w:rFonts w:ascii="Montserrat" w:hAnsi="Montserrat" w:cs="Arial"/>
+          <w:sz w:val="22"/>
+          <w:szCs w:val="22"/>
+        </w:rPr>
       </w:pPr>
       <w:r>
         <w:rPr>
+          <w:rFonts w:ascii="Montserrat" w:hAnsi="Montserrat" w:cs="Arial"/>
           <w:color w:val="000000"/>
           <w:sz w:val="22"/>
           <w:szCs w:val="22"/>
@@ -2287,9 +2820,15 @@
         <w:pStyle w:val="Corpodetexto"/>
         <w:spacing w:before="93"/>
         <w:jc w:val="right"/>
+        <w:rPr>
+          <w:rFonts w:ascii="Montserrat" w:hAnsi="Montserrat" w:cs="Arial"/>
+          <w:sz w:val="22"/>
+          <w:szCs w:val="22"/>
+        </w:rPr>
       </w:pPr>
       <w:r>
         <w:rPr>
+          <w:rFonts w:ascii="Montserrat" w:hAnsi="Montserrat" w:cs="Arial"/>
           <w:color w:val="000000"/>
           <w:sz w:val="22"/>
           <w:szCs w:val="22"/>
@@ -2300,9 +2839,13 @@
     <w:p>
       <w:pPr>
         <w:jc w:val="both"/>
+        <w:rPr>
+          <w:rFonts w:ascii="Montserrat" w:hAnsi="Montserrat" w:cs="Arial"/>
+        </w:rPr>
       </w:pPr>
       <w:r>
         <w:rPr>
+          <w:rFonts w:ascii="Montserrat" w:hAnsi="Montserrat" w:cs="Arial"/>
           <w:b/>
           <w:bCs/>
         </w:rPr>
@@ -2314,11 +2857,13 @@
         <w:spacing w:before="240"/>
         <w:jc w:val="both"/>
         <w:rPr>
+          <w:rFonts w:ascii="Montserrat" w:hAnsi="Montserrat" w:cs="Arial"/>
           <w:color w:val="00B0F0"/>
         </w:rPr>
       </w:pPr>
       <w:r>
         <w:rPr>
+          <w:rFonts w:ascii="Montserrat" w:hAnsi="Montserrat" w:cs="Arial"/>
           <w:b/>
           <w:bCs/>
         </w:rPr>
@@ -2328,26 +2873,51 @@
     <w:p>
       <w:pPr>
         <w:jc w:val="both"/>
+        <w:rPr>
+          <w:rFonts w:ascii="Montserrat" w:hAnsi="Montserrat" w:cs="Arial"/>
+        </w:rPr>
       </w:pPr>
       <w:r>
-        <w:t>{assinatura_prop}</w:t>
+        <w:rPr>
+          <w:rFonts w:ascii="Montserrat" w:hAnsi="Montserrat" w:cs="Arial"/>
+        </w:rPr>
+        <w:t>{</w:t>
+      </w:r>
+      <w:proofErr w:type="spellStart"/>
+      <w:r>
+        <w:rPr>
+          <w:rFonts w:ascii="Montserrat" w:hAnsi="Montserrat" w:cs="Arial"/>
+        </w:rPr>
+        <w:t>assinatura_prop</w:t>
+      </w:r>
+      <w:proofErr w:type="spellEnd"/>
+      <w:r>
+        <w:rPr>
+          <w:rFonts w:ascii="Montserrat" w:hAnsi="Montserrat" w:cs="Arial"/>
+        </w:rPr>
+        <w:t>}</w:t>
       </w:r>
     </w:p>
     <w:p>
       <w:pPr>
         <w:jc w:val="both"/>
+        <w:rPr>
+          <w:rFonts w:ascii="Montserrat" w:hAnsi="Montserrat" w:cs="Arial"/>
+        </w:rPr>
       </w:pPr>
     </w:p>
     <w:p>
       <w:pPr>
         <w:jc w:val="both"/>
         <w:rPr>
+          <w:rFonts w:ascii="Montserrat" w:hAnsi="Montserrat" w:cs="Arial"/>
           <w:b/>
           <w:bCs/>
         </w:rPr>
       </w:pPr>
       <w:r>
         <w:rPr>
+          <w:rFonts w:ascii="Montserrat" w:hAnsi="Montserrat" w:cs="Arial"/>
           <w:b/>
           <w:bCs/>
         </w:rPr>
@@ -2358,24 +2928,40 @@
       <w:pPr>
         <w:spacing w:after="0" w:line="240" w:lineRule="auto"/>
         <w:rPr>
-          <w:rFonts w:ascii="Times New Roman" w:eastAsia="Times New Roman" w:hAnsi="Times New Roman" w:cs="Times New Roman"/>
-          <w:sz w:val="24"/>
-          <w:szCs w:val="24"/>
+          <w:rFonts w:ascii="Montserrat" w:eastAsia="Times New Roman" w:hAnsi="Montserrat" w:cs="Arial"/>
         </w:rPr>
       </w:pPr>
       <w:r>
         <w:rPr>
-          <w:rFonts w:ascii="Times New Roman" w:eastAsia="Times New Roman" w:hAnsi="Times New Roman" w:cs="Times New Roman"/>
-          <w:sz w:val="24"/>
-          <w:szCs w:val="24"/>
-        </w:rPr>
-        <w:t>{assinatura_corretor}</w:t>
-      </w:r>
-      <w:r>
-        <w:rPr>
-          <w:rFonts w:ascii="Times New Roman" w:eastAsia="Times New Roman" w:hAnsi="Times New Roman" w:cs="Times New Roman"/>
-          <w:sz w:val="24"/>
-          <w:szCs w:val="24"/>
+          <w:rFonts w:ascii="Montserrat" w:eastAsia="Times New Roman" w:hAnsi="Montserrat" w:cs="Arial"/>
+        </w:rPr>
+        <w:t>{</w:t>
+      </w:r>
+      <w:proofErr w:type="spellStart"/>
+      <w:r>
+        <w:rPr>
+          <w:rFonts w:ascii="Montserrat" w:eastAsia="Times New Roman" w:hAnsi="Montserrat" w:cs="Arial"/>
+        </w:rPr>
+        <w:t>assinatura_corretor</w:t>
+      </w:r>
+      <w:proofErr w:type="spellEnd"/>
+      <w:r>
+        <w:rPr>
+          <w:rFonts w:ascii="Montserrat" w:eastAsia="Times New Roman" w:hAnsi="Montserrat" w:cs="Arial"/>
+        </w:rPr>
+        <w:t>}</w:t>
+      </w:r>
+    </w:p>
+    <w:p>
+      <w:pPr>
+        <w:spacing w:after="0" w:line="240" w:lineRule="auto"/>
+        <w:rPr>
+          <w:rFonts w:ascii="Montserrat" w:eastAsia="Times New Roman" w:hAnsi="Montserrat" w:cs="Arial"/>
+        </w:rPr>
+      </w:pPr>
+      <w:r>
+        <w:rPr>
+          <w:rFonts w:ascii="Montserrat" w:eastAsia="Times New Roman" w:hAnsi="Montserrat" w:cs="Arial"/>
         </w:rPr>
         <w:br/>
       </w:r>
@@ -2383,9 +2969,15 @@
     <w:p>
       <w:pPr>
         <w:jc w:val="both"/>
+        <w:rPr>
+          <w:rFonts w:ascii="Montserrat" w:hAnsi="Montserrat" w:cs="Arial"/>
+          <w:b/>
+          <w:bCs/>
+        </w:rPr>
       </w:pPr>
       <w:r>
         <w:rPr>
+          <w:rFonts w:ascii="Montserrat" w:hAnsi="Montserrat" w:cs="Arial"/>
           <w:b/>
           <w:bCs/>
         </w:rPr>
@@ -2395,14 +2987,12 @@
     <w:p>
       <w:pPr>
         <w:jc w:val="both"/>
+        <w:rPr>
+          <w:rFonts w:ascii="Montserrat" w:hAnsi="Montserrat" w:cs="Arial"/>
+          <w:b/>
+          <w:bCs/>
+        </w:rPr>
       </w:pPr>
-      <w:r>
-        <w:rPr>
-          <w:b/>
-          <w:bCs/>
-        </w:rPr>
-        <w:t> </w:t>
-      </w:r>
     </w:p>
     <w:tbl>
       <w:tblPr>
@@ -2414,8 +3004,8 @@
         <w:tblLook w:val="04A0" w:firstRow="1" w:lastRow="0" w:firstColumn="1" w:lastColumn="0" w:noHBand="0" w:noVBand="1"/>
       </w:tblPr>
       <w:tblGrid>
-        <w:gridCol w:w="4513"/>
-        <w:gridCol w:w="4513"/>
+        <w:gridCol w:w="4482"/>
+        <w:gridCol w:w="4544"/>
       </w:tblGrid>
       <w:tr>
         <w:tc>
@@ -2433,36 +3023,68 @@
             <w:pPr>
               <w:spacing w:after="0" w:line="240" w:lineRule="auto"/>
               <w:jc w:val="both"/>
+              <w:rPr>
+                <w:rFonts w:ascii="Montserrat" w:hAnsi="Montserrat" w:cs="Arial"/>
+              </w:rPr>
             </w:pPr>
             <w:r>
-              <w:lastRenderedPageBreak/>
-              <w:t>1.__________________________________</w:t>
+              <w:rPr>
+                <w:rFonts w:ascii="Montserrat" w:hAnsi="Montserrat" w:cs="Arial"/>
+              </w:rPr>
+              <w:t>1._________________________________</w:t>
             </w:r>
           </w:p>
           <w:p>
             <w:pPr>
               <w:spacing w:after="0" w:line="240" w:lineRule="auto"/>
               <w:jc w:val="both"/>
+              <w:rPr>
+                <w:rFonts w:ascii="Montserrat" w:hAnsi="Montserrat" w:cs="Arial"/>
+              </w:rPr>
             </w:pPr>
-            <w:r>
-              <w:t>Nome: testemunha_1</w:t>
-            </w:r>
           </w:p>
           <w:p>
             <w:pPr>
               <w:spacing w:after="0" w:line="240" w:lineRule="auto"/>
               <w:jc w:val="both"/>
+              <w:rPr>
+                <w:rFonts w:ascii="Montserrat" w:hAnsi="Montserrat" w:cs="Arial"/>
+              </w:rPr>
             </w:pPr>
             <w:r>
-              <w:t>RG: rg_1_testemunha</w:t>
+              <w:rPr>
+                <w:rFonts w:ascii="Montserrat" w:hAnsi="Montserrat" w:cs="Arial"/>
+              </w:rPr>
+              <w:t>Nome: testemunha_1</w:t>
             </w:r>
           </w:p>
           <w:p>
             <w:pPr>
               <w:spacing w:after="0" w:line="240" w:lineRule="auto"/>
               <w:jc w:val="both"/>
+              <w:rPr>
+                <w:rFonts w:ascii="Montserrat" w:hAnsi="Montserrat" w:cs="Arial"/>
+              </w:rPr>
             </w:pPr>
             <w:r>
+              <w:rPr>
+                <w:rFonts w:ascii="Montserrat" w:hAnsi="Montserrat" w:cs="Arial"/>
+              </w:rPr>
+              <w:t>RG: rg_1_testemunha</w:t>
+            </w:r>
+          </w:p>
+          <w:p>
+            <w:pPr>
+              <w:spacing w:after="0" w:line="240" w:lineRule="auto"/>
+              <w:jc w:val="both"/>
+              <w:rPr>
+                <w:rFonts w:ascii="Montserrat" w:hAnsi="Montserrat" w:cs="Arial"/>
+              </w:rPr>
+            </w:pPr>
+            <w:r>
+              <w:rPr>
+                <w:rFonts w:ascii="Montserrat" w:hAnsi="Montserrat" w:cs="Arial"/>
+              </w:rPr>
               <w:t>CPF: cpf_1_testemunha</w:t>
             </w:r>
           </w:p>
@@ -2482,8 +3104,14 @@
             <w:pPr>
               <w:spacing w:after="0" w:line="240" w:lineRule="auto"/>
               <w:jc w:val="both"/>
+              <w:rPr>
+                <w:rFonts w:ascii="Montserrat" w:hAnsi="Montserrat" w:cs="Arial"/>
+              </w:rPr>
             </w:pPr>
             <w:r>
+              <w:rPr>
+                <w:rFonts w:ascii="Montserrat" w:hAnsi="Montserrat" w:cs="Arial"/>
+              </w:rPr>
               <w:t>2.__________________________________</w:t>
             </w:r>
           </w:p>
@@ -2491,26 +3119,53 @@
             <w:pPr>
               <w:spacing w:after="0" w:line="240" w:lineRule="auto"/>
               <w:jc w:val="both"/>
+              <w:rPr>
+                <w:rFonts w:ascii="Montserrat" w:hAnsi="Montserrat" w:cs="Arial"/>
+              </w:rPr>
             </w:pPr>
-            <w:r>
-              <w:t>Nome: testemunha_2</w:t>
-            </w:r>
           </w:p>
           <w:p>
             <w:pPr>
               <w:spacing w:after="0" w:line="240" w:lineRule="auto"/>
               <w:jc w:val="both"/>
+              <w:rPr>
+                <w:rFonts w:ascii="Montserrat" w:hAnsi="Montserrat" w:cs="Arial"/>
+              </w:rPr>
             </w:pPr>
             <w:r>
-              <w:t>RG: rg_2_testemunha</w:t>
+              <w:rPr>
+                <w:rFonts w:ascii="Montserrat" w:hAnsi="Montserrat" w:cs="Arial"/>
+              </w:rPr>
+              <w:t>Nome: testemunha_2</w:t>
             </w:r>
           </w:p>
           <w:p>
             <w:pPr>
               <w:spacing w:after="0" w:line="240" w:lineRule="auto"/>
               <w:jc w:val="both"/>
+              <w:rPr>
+                <w:rFonts w:ascii="Montserrat" w:hAnsi="Montserrat" w:cs="Arial"/>
+              </w:rPr>
             </w:pPr>
             <w:r>
+              <w:rPr>
+                <w:rFonts w:ascii="Montserrat" w:hAnsi="Montserrat" w:cs="Arial"/>
+              </w:rPr>
+              <w:t>RG: rg_2_testemunha</w:t>
+            </w:r>
+          </w:p>
+          <w:p>
+            <w:pPr>
+              <w:spacing w:after="0" w:line="240" w:lineRule="auto"/>
+              <w:jc w:val="both"/>
+              <w:rPr>
+                <w:rFonts w:ascii="Montserrat" w:hAnsi="Montserrat" w:cs="Arial"/>
+              </w:rPr>
+            </w:pPr>
+            <w:r>
+              <w:rPr>
+                <w:rFonts w:ascii="Montserrat" w:hAnsi="Montserrat" w:cs="Arial"/>
+              </w:rPr>
               <w:t>CPF: cpf_2_testemunha</w:t>
             </w:r>
           </w:p>
@@ -2520,18 +3175,16 @@
     <w:p>
       <w:pPr>
         <w:spacing w:after="0"/>
+        <w:rPr>
+          <w:rFonts w:ascii="Montserrat" w:hAnsi="Montserrat" w:cs="Arial"/>
+        </w:rPr>
       </w:pPr>
       <w:r>
         <w:rPr>
-          <w:rFonts w:ascii="Times New Roman" w:eastAsia="Times New Roman" w:hAnsi="Times New Roman" w:cs="Times New Roman"/>
+          <w:rFonts w:ascii="Montserrat" w:eastAsia="Times New Roman" w:hAnsi="Montserrat" w:cs="Arial"/>
         </w:rPr>
         <w:t> </w:t>
       </w:r>
-    </w:p>
-    <w:p>
-      <w:pPr>
-        <w:spacing w:after="0"/>
-      </w:pPr>
     </w:p>
     <w:sectPr>
       <w:pgSz w:w="11906" w:h="16838"/>

</xml_diff>

<commit_message>
[09/04] Contrato de corretagem Linux #5
</commit_message>
<xml_diff>
--- a/templates/contrato-de-corretagem.docx
+++ b/templates/contrato-de-corretagem.docx
@@ -197,16 +197,12 @@
       <w:tblPr>
         <w:tblW w:w="5000" w:type="pct"/>
         <w:tblCellSpacing w:w="15" w:type="dxa"/>
-        <w:tblBorders>
-          <w:insideH w:val="single" w:sz="4" w:space="0" w:color="auto"/>
-          <w:insideV w:val="single" w:sz="4" w:space="0" w:color="auto"/>
-        </w:tblBorders>
         <w:tblLook w:val="04A0" w:firstRow="1" w:lastRow="0" w:firstColumn="1" w:lastColumn="0" w:noHBand="0" w:noVBand="1"/>
       </w:tblPr>
       <w:tblGrid>
         <w:gridCol w:w="3898"/>
-        <w:gridCol w:w="2262"/>
-        <w:gridCol w:w="2866"/>
+        <w:gridCol w:w="2236"/>
+        <w:gridCol w:w="2876"/>
       </w:tblGrid>
       <w:tr>
         <w:trPr>
@@ -216,6 +212,12 @@
           <w:tcPr>
             <w:tcW w:w="0" w:type="auto"/>
             <w:gridSpan w:val="2"/>
+            <w:tcBorders>
+              <w:top w:val="single" w:sz="6" w:space="0" w:color="000000"/>
+              <w:left w:val="single" w:sz="6" w:space="0" w:color="000000"/>
+              <w:bottom w:val="single" w:sz="6" w:space="0" w:color="000000"/>
+              <w:right w:val="single" w:sz="6" w:space="0" w:color="000000"/>
+            </w:tcBorders>
             <w:tcMar>
               <w:top w:w="0" w:type="dxa"/>
               <w:left w:w="0" w:type="dxa"/>
@@ -228,45 +230,22 @@
           <w:p>
             <w:pPr>
               <w:spacing w:before="40" w:after="40" w:line="240" w:lineRule="auto"/>
-              <w:rPr>
-                <w:rFonts w:ascii="Montserrat" w:hAnsi="Montserrat" w:cs="Arial"/>
-                <w:sz w:val="18"/>
-                <w:szCs w:val="18"/>
-              </w:rPr>
             </w:pPr>
             <w:r>
-              <w:rPr>
-                <w:rFonts w:ascii="Montserrat" w:hAnsi="Montserrat" w:cs="Arial"/>
-                <w:sz w:val="18"/>
-                <w:szCs w:val="18"/>
-              </w:rPr>
               <w:t xml:space="preserve"> </w:t>
             </w:r>
             <w:r>
-              <w:rPr>
-                <w:rFonts w:ascii="Montserrat" w:hAnsi="Montserrat" w:cs="Arial"/>
-                <w:sz w:val="18"/>
-                <w:szCs w:val="18"/>
-              </w:rPr>
-              <w:t>Nome:</w:t>
-            </w:r>
-            <w:r>
-              <w:rPr>
-                <w:rFonts w:ascii="Montserrat" w:hAnsi="Montserrat" w:cs="Arial"/>
+              <w:t>Nome</w:t>
+            </w:r>
+            <w:r>
+              <w:rPr>
                 <w:b/>
                 <w:bCs/>
-                <w:sz w:val="18"/>
-                <w:szCs w:val="18"/>
-              </w:rPr>
-              <w:t xml:space="preserve"> </w:t>
+              </w:rPr>
+              <w:t xml:space="preserve">: </w:t>
             </w:r>
             <w:proofErr w:type="spellStart"/>
             <w:r>
-              <w:rPr>
-                <w:rFonts w:ascii="Montserrat" w:hAnsi="Montserrat" w:cs="Arial"/>
-                <w:sz w:val="18"/>
-                <w:szCs w:val="18"/>
-              </w:rPr>
               <w:t>nome_prop</w:t>
             </w:r>
             <w:proofErr w:type="spellEnd"/>
@@ -275,6 +254,12 @@
         <w:tc>
           <w:tcPr>
             <w:tcW w:w="0" w:type="auto"/>
+            <w:tcBorders>
+              <w:top w:val="single" w:sz="6" w:space="0" w:color="000000"/>
+              <w:left w:val="single" w:sz="6" w:space="0" w:color="000000"/>
+              <w:bottom w:val="single" w:sz="6" w:space="0" w:color="000000"/>
+              <w:right w:val="single" w:sz="6" w:space="0" w:color="000000"/>
+            </w:tcBorders>
             <w:tcMar>
               <w:top w:w="0" w:type="dxa"/>
               <w:left w:w="0" w:type="dxa"/>
@@ -287,43 +272,15 @@
           <w:p>
             <w:pPr>
               <w:spacing w:before="40" w:after="40" w:line="240" w:lineRule="auto"/>
-              <w:rPr>
-                <w:rFonts w:ascii="Montserrat" w:hAnsi="Montserrat" w:cs="Arial"/>
-                <w:sz w:val="18"/>
-                <w:szCs w:val="18"/>
-              </w:rPr>
             </w:pPr>
             <w:r>
-              <w:rPr>
-                <w:rFonts w:ascii="Montserrat" w:hAnsi="Montserrat" w:cs="Arial"/>
-                <w:sz w:val="18"/>
-                <w:szCs w:val="18"/>
-              </w:rPr>
               <w:t xml:space="preserve"> </w:t>
             </w:r>
             <w:r>
-              <w:rPr>
-                <w:rFonts w:ascii="Montserrat" w:hAnsi="Montserrat" w:cs="Arial"/>
-                <w:sz w:val="18"/>
-                <w:szCs w:val="18"/>
-              </w:rPr>
-              <w:t>E-mail:</w:t>
-            </w:r>
-            <w:r>
-              <w:rPr>
-                <w:rFonts w:ascii="Montserrat" w:hAnsi="Montserrat" w:cs="Arial"/>
-                <w:sz w:val="18"/>
-                <w:szCs w:val="18"/>
-              </w:rPr>
-              <w:t xml:space="preserve"> </w:t>
+              <w:t xml:space="preserve">E-mail: </w:t>
             </w:r>
             <w:proofErr w:type="spellStart"/>
             <w:r>
-              <w:rPr>
-                <w:rFonts w:ascii="Montserrat" w:hAnsi="Montserrat" w:cs="Arial"/>
-                <w:sz w:val="18"/>
-                <w:szCs w:val="18"/>
-              </w:rPr>
               <w:t>email_prop</w:t>
             </w:r>
             <w:proofErr w:type="spellEnd"/>
@@ -337,6 +294,12 @@
         <w:tc>
           <w:tcPr>
             <w:tcW w:w="0" w:type="auto"/>
+            <w:tcBorders>
+              <w:top w:val="single" w:sz="6" w:space="0" w:color="000000"/>
+              <w:left w:val="single" w:sz="6" w:space="0" w:color="000000"/>
+              <w:bottom w:val="single" w:sz="6" w:space="0" w:color="000000"/>
+              <w:right w:val="single" w:sz="6" w:space="0" w:color="000000"/>
+            </w:tcBorders>
             <w:tcMar>
               <w:top w:w="0" w:type="dxa"/>
               <w:left w:w="0" w:type="dxa"/>
@@ -349,35 +312,15 @@
           <w:p>
             <w:pPr>
               <w:spacing w:before="40" w:after="40" w:line="240" w:lineRule="auto"/>
-              <w:rPr>
-                <w:rFonts w:ascii="Montserrat" w:hAnsi="Montserrat" w:cs="Arial"/>
-                <w:sz w:val="18"/>
-                <w:szCs w:val="18"/>
-              </w:rPr>
             </w:pPr>
             <w:r>
-              <w:rPr>
-                <w:rFonts w:ascii="Montserrat" w:hAnsi="Montserrat" w:cs="Arial"/>
-                <w:sz w:val="18"/>
-                <w:szCs w:val="18"/>
-              </w:rPr>
               <w:t xml:space="preserve"> </w:t>
             </w:r>
             <w:r>
-              <w:rPr>
-                <w:rFonts w:ascii="Montserrat" w:hAnsi="Montserrat" w:cs="Arial"/>
-                <w:sz w:val="18"/>
-                <w:szCs w:val="18"/>
-              </w:rPr>
               <w:t xml:space="preserve">Endereço: </w:t>
             </w:r>
             <w:proofErr w:type="spellStart"/>
             <w:r>
-              <w:rPr>
-                <w:rFonts w:ascii="Montserrat" w:hAnsi="Montserrat" w:cs="Arial"/>
-                <w:sz w:val="18"/>
-                <w:szCs w:val="18"/>
-              </w:rPr>
               <w:t>endereco_prop</w:t>
             </w:r>
             <w:proofErr w:type="spellEnd"/>
@@ -386,6 +329,12 @@
         <w:tc>
           <w:tcPr>
             <w:tcW w:w="0" w:type="auto"/>
+            <w:tcBorders>
+              <w:top w:val="single" w:sz="6" w:space="0" w:color="000000"/>
+              <w:left w:val="single" w:sz="6" w:space="0" w:color="000000"/>
+              <w:bottom w:val="single" w:sz="6" w:space="0" w:color="000000"/>
+              <w:right w:val="single" w:sz="6" w:space="0" w:color="000000"/>
+            </w:tcBorders>
             <w:tcMar>
               <w:top w:w="0" w:type="dxa"/>
               <w:left w:w="0" w:type="dxa"/>
@@ -398,52 +347,19 @@
           <w:p>
             <w:pPr>
               <w:spacing w:before="40" w:after="40" w:line="240" w:lineRule="auto"/>
-              <w:rPr>
-                <w:rFonts w:ascii="Montserrat" w:hAnsi="Montserrat" w:cs="Arial"/>
-                <w:sz w:val="18"/>
-                <w:szCs w:val="18"/>
-              </w:rPr>
             </w:pPr>
             <w:r>
-              <w:rPr>
-                <w:rFonts w:ascii="Montserrat" w:hAnsi="Montserrat" w:cs="Arial"/>
-                <w:sz w:val="18"/>
-                <w:szCs w:val="18"/>
-              </w:rPr>
               <w:t xml:space="preserve"> </w:t>
             </w:r>
             <w:r>
-              <w:rPr>
-                <w:rFonts w:ascii="Montserrat" w:hAnsi="Montserrat" w:cs="Arial"/>
-                <w:sz w:val="18"/>
-                <w:szCs w:val="18"/>
-              </w:rPr>
-              <w:t xml:space="preserve">CPF: </w:t>
-            </w:r>
-            <w:r>
-              <w:rPr>
-                <w:rFonts w:ascii="Montserrat" w:hAnsi="Montserrat" w:cs="Arial"/>
-                <w:sz w:val="18"/>
-                <w:szCs w:val="18"/>
-              </w:rPr>
-              <w:t xml:space="preserve"> </w:t>
+              <w:t xml:space="preserve">CPF:  </w:t>
             </w:r>
             <w:proofErr w:type="spellStart"/>
             <w:r>
-              <w:rPr>
-                <w:rFonts w:ascii="Montserrat" w:hAnsi="Montserrat" w:cs="Arial"/>
-                <w:sz w:val="18"/>
-                <w:szCs w:val="18"/>
-              </w:rPr>
               <w:t>cpf_prop</w:t>
             </w:r>
             <w:proofErr w:type="spellEnd"/>
             <w:r>
-              <w:rPr>
-                <w:rFonts w:ascii="Montserrat" w:hAnsi="Montserrat" w:cs="Arial"/>
-                <w:sz w:val="18"/>
-                <w:szCs w:val="18"/>
-              </w:rPr>
               <w:t xml:space="preserve"> </w:t>
             </w:r>
           </w:p>
@@ -451,6 +367,12 @@
         <w:tc>
           <w:tcPr>
             <w:tcW w:w="0" w:type="auto"/>
+            <w:tcBorders>
+              <w:top w:val="single" w:sz="6" w:space="0" w:color="000000"/>
+              <w:left w:val="single" w:sz="6" w:space="0" w:color="000000"/>
+              <w:bottom w:val="single" w:sz="6" w:space="0" w:color="000000"/>
+              <w:right w:val="single" w:sz="6" w:space="0" w:color="000000"/>
+            </w:tcBorders>
             <w:tcMar>
               <w:top w:w="0" w:type="dxa"/>
               <w:left w:w="0" w:type="dxa"/>
@@ -463,35 +385,15 @@
           <w:p>
             <w:pPr>
               <w:spacing w:before="40" w:after="40" w:line="240" w:lineRule="auto"/>
-              <w:rPr>
-                <w:rFonts w:ascii="Montserrat" w:hAnsi="Montserrat" w:cs="Arial"/>
-                <w:sz w:val="18"/>
-                <w:szCs w:val="18"/>
-              </w:rPr>
             </w:pPr>
             <w:r>
-              <w:rPr>
-                <w:rFonts w:ascii="Montserrat" w:hAnsi="Montserrat" w:cs="Arial"/>
-                <w:sz w:val="18"/>
-                <w:szCs w:val="18"/>
-              </w:rPr>
               <w:t xml:space="preserve"> </w:t>
             </w:r>
             <w:r>
-              <w:rPr>
-                <w:rFonts w:ascii="Montserrat" w:hAnsi="Montserrat" w:cs="Arial"/>
-                <w:sz w:val="18"/>
-                <w:szCs w:val="18"/>
-              </w:rPr>
               <w:t xml:space="preserve">Fone: </w:t>
             </w:r>
             <w:proofErr w:type="spellStart"/>
             <w:r>
-              <w:rPr>
-                <w:rFonts w:ascii="Montserrat" w:hAnsi="Montserrat" w:cs="Arial"/>
-                <w:sz w:val="18"/>
-                <w:szCs w:val="18"/>
-              </w:rPr>
               <w:t>tel_prop</w:t>
             </w:r>
             <w:proofErr w:type="spellEnd"/>
@@ -505,6 +407,12 @@
         <w:tc>
           <w:tcPr>
             <w:tcW w:w="0" w:type="auto"/>
+            <w:tcBorders>
+              <w:top w:val="single" w:sz="6" w:space="0" w:color="000000"/>
+              <w:left w:val="single" w:sz="6" w:space="0" w:color="000000"/>
+              <w:bottom w:val="single" w:sz="6" w:space="0" w:color="000000"/>
+              <w:right w:val="single" w:sz="6" w:space="0" w:color="000000"/>
+            </w:tcBorders>
             <w:tcMar>
               <w:top w:w="0" w:type="dxa"/>
               <w:left w:w="0" w:type="dxa"/>
@@ -517,35 +425,15 @@
           <w:p>
             <w:pPr>
               <w:spacing w:before="40" w:after="40" w:line="240" w:lineRule="auto"/>
-              <w:rPr>
-                <w:rFonts w:ascii="Montserrat" w:hAnsi="Montserrat" w:cs="Arial"/>
-                <w:sz w:val="18"/>
-                <w:szCs w:val="18"/>
-              </w:rPr>
             </w:pPr>
             <w:r>
-              <w:rPr>
-                <w:rFonts w:ascii="Montserrat" w:hAnsi="Montserrat" w:cs="Arial"/>
-                <w:sz w:val="18"/>
-                <w:szCs w:val="18"/>
-              </w:rPr>
               <w:t xml:space="preserve"> </w:t>
             </w:r>
             <w:r>
-              <w:rPr>
-                <w:rFonts w:ascii="Montserrat" w:hAnsi="Montserrat" w:cs="Arial"/>
-                <w:sz w:val="18"/>
-                <w:szCs w:val="18"/>
-              </w:rPr>
               <w:t xml:space="preserve">Cidade: </w:t>
             </w:r>
             <w:proofErr w:type="spellStart"/>
             <w:r>
-              <w:rPr>
-                <w:rFonts w:ascii="Montserrat" w:hAnsi="Montserrat" w:cs="Arial"/>
-                <w:sz w:val="18"/>
-                <w:szCs w:val="18"/>
-              </w:rPr>
               <w:t>cidade_prop</w:t>
             </w:r>
             <w:proofErr w:type="spellEnd"/>
@@ -554,6 +442,12 @@
         <w:tc>
           <w:tcPr>
             <w:tcW w:w="0" w:type="auto"/>
+            <w:tcBorders>
+              <w:top w:val="single" w:sz="6" w:space="0" w:color="000000"/>
+              <w:left w:val="single" w:sz="6" w:space="0" w:color="000000"/>
+              <w:bottom w:val="single" w:sz="6" w:space="0" w:color="000000"/>
+              <w:right w:val="single" w:sz="6" w:space="0" w:color="000000"/>
+            </w:tcBorders>
             <w:tcMar>
               <w:top w:w="0" w:type="dxa"/>
               <w:left w:w="0" w:type="dxa"/>
@@ -566,35 +460,15 @@
           <w:p>
             <w:pPr>
               <w:spacing w:before="40" w:after="40" w:line="240" w:lineRule="auto"/>
-              <w:rPr>
-                <w:rFonts w:ascii="Montserrat" w:hAnsi="Montserrat" w:cs="Arial"/>
-                <w:sz w:val="18"/>
-                <w:szCs w:val="18"/>
-              </w:rPr>
             </w:pPr>
             <w:r>
-              <w:rPr>
-                <w:rFonts w:ascii="Montserrat" w:hAnsi="Montserrat" w:cs="Arial"/>
-                <w:sz w:val="18"/>
-                <w:szCs w:val="18"/>
-              </w:rPr>
               <w:t xml:space="preserve"> </w:t>
             </w:r>
             <w:r>
-              <w:rPr>
-                <w:rFonts w:ascii="Montserrat" w:hAnsi="Montserrat" w:cs="Arial"/>
-                <w:sz w:val="18"/>
-                <w:szCs w:val="18"/>
-              </w:rPr>
               <w:t xml:space="preserve">CEP: </w:t>
             </w:r>
             <w:proofErr w:type="spellStart"/>
             <w:r>
-              <w:rPr>
-                <w:rFonts w:ascii="Montserrat" w:hAnsi="Montserrat" w:cs="Arial"/>
-                <w:sz w:val="18"/>
-                <w:szCs w:val="18"/>
-              </w:rPr>
               <w:t>cep_prop</w:t>
             </w:r>
             <w:proofErr w:type="spellEnd"/>
@@ -603,6 +477,12 @@
         <w:tc>
           <w:tcPr>
             <w:tcW w:w="0" w:type="auto"/>
+            <w:tcBorders>
+              <w:top w:val="single" w:sz="6" w:space="0" w:color="000000"/>
+              <w:left w:val="single" w:sz="6" w:space="0" w:color="000000"/>
+              <w:bottom w:val="single" w:sz="6" w:space="0" w:color="000000"/>
+              <w:right w:val="single" w:sz="6" w:space="0" w:color="000000"/>
+            </w:tcBorders>
             <w:tcMar>
               <w:top w:w="0" w:type="dxa"/>
               <w:left w:w="0" w:type="dxa"/>
@@ -615,35 +495,15 @@
           <w:p>
             <w:pPr>
               <w:spacing w:before="40" w:after="40" w:line="240" w:lineRule="auto"/>
-              <w:rPr>
-                <w:rFonts w:ascii="Montserrat" w:hAnsi="Montserrat" w:cs="Arial"/>
-                <w:sz w:val="18"/>
-                <w:szCs w:val="18"/>
-              </w:rPr>
             </w:pPr>
             <w:r>
-              <w:rPr>
-                <w:rFonts w:ascii="Montserrat" w:hAnsi="Montserrat" w:cs="Arial"/>
-                <w:sz w:val="18"/>
-                <w:szCs w:val="18"/>
-              </w:rPr>
               <w:t xml:space="preserve"> </w:t>
             </w:r>
             <w:r>
-              <w:rPr>
-                <w:rFonts w:ascii="Montserrat" w:hAnsi="Montserrat" w:cs="Arial"/>
-                <w:sz w:val="18"/>
-                <w:szCs w:val="18"/>
-              </w:rPr>
               <w:t xml:space="preserve">UF: </w:t>
             </w:r>
             <w:proofErr w:type="spellStart"/>
             <w:r>
-              <w:rPr>
-                <w:rFonts w:ascii="Montserrat" w:hAnsi="Montserrat" w:cs="Arial"/>
-                <w:sz w:val="18"/>
-                <w:szCs w:val="18"/>
-              </w:rPr>
               <w:t>uf_prop</w:t>
             </w:r>
             <w:proofErr w:type="spellEnd"/>
@@ -657,6 +517,13 @@
           <w:rFonts w:ascii="Montserrat" w:hAnsi="Montserrat" w:cs="Arial"/>
         </w:rPr>
       </w:pPr>
+    </w:p>
+    <w:p>
+      <w:pPr>
+        <w:rPr>
+          <w:rFonts w:ascii="Montserrat" w:hAnsi="Montserrat" w:cs="Arial"/>
+        </w:rPr>
+      </w:pPr>
       <w:r>
         <w:rPr>
           <w:rFonts w:ascii="Montserrat" w:hAnsi="Montserrat" w:cs="Arial"/>
@@ -709,15 +576,11 @@
       <w:tblPr>
         <w:tblW w:w="5000" w:type="pct"/>
         <w:tblCellSpacing w:w="15" w:type="dxa"/>
-        <w:tblBorders>
-          <w:insideH w:val="single" w:sz="4" w:space="0" w:color="auto"/>
-          <w:insideV w:val="single" w:sz="4" w:space="0" w:color="auto"/>
-        </w:tblBorders>
         <w:tblLook w:val="04A0" w:firstRow="1" w:lastRow="0" w:firstColumn="1" w:lastColumn="0" w:noHBand="0" w:noVBand="1"/>
       </w:tblPr>
       <w:tblGrid>
-        <w:gridCol w:w="4880"/>
-        <w:gridCol w:w="4146"/>
+        <w:gridCol w:w="4660"/>
+        <w:gridCol w:w="4350"/>
       </w:tblGrid>
       <w:tr>
         <w:trPr>
@@ -726,6 +589,12 @@
         <w:tc>
           <w:tcPr>
             <w:tcW w:w="0" w:type="auto"/>
+            <w:tcBorders>
+              <w:top w:val="single" w:sz="6" w:space="0" w:color="000000"/>
+              <w:left w:val="single" w:sz="6" w:space="0" w:color="000000"/>
+              <w:bottom w:val="single" w:sz="6" w:space="0" w:color="000000"/>
+              <w:right w:val="single" w:sz="6" w:space="0" w:color="000000"/>
+            </w:tcBorders>
             <w:tcMar>
               <w:top w:w="0" w:type="dxa"/>
               <w:left w:w="0" w:type="dxa"/>
@@ -739,52 +608,35 @@
             <w:pPr>
               <w:spacing w:before="40" w:after="40" w:line="240" w:lineRule="auto"/>
               <w:rPr>
-                <w:rFonts w:ascii="Montserrat" w:hAnsi="Montserrat" w:cs="Arial"/>
                 <w:b/>
                 <w:bCs/>
-                <w:sz w:val="18"/>
-                <w:szCs w:val="18"/>
               </w:rPr>
             </w:pPr>
             <w:r>
               <w:rPr>
                 <w:rStyle w:val="Forte"/>
-                <w:rFonts w:ascii="Montserrat" w:hAnsi="Montserrat" w:cs="Arial"/>
                 <w:b w:val="0"/>
                 <w:bCs w:val="0"/>
-                <w:sz w:val="18"/>
-                <w:szCs w:val="18"/>
               </w:rPr>
               <w:t xml:space="preserve"> </w:t>
             </w:r>
             <w:r>
               <w:rPr>
                 <w:rStyle w:val="Forte"/>
-                <w:rFonts w:ascii="Montserrat" w:hAnsi="Montserrat" w:cs="Arial"/>
                 <w:b w:val="0"/>
                 <w:bCs w:val="0"/>
-                <w:sz w:val="18"/>
-                <w:szCs w:val="18"/>
               </w:rPr>
               <w:t>Nome:</w:t>
             </w:r>
             <w:r>
               <w:rPr>
-                <w:rFonts w:ascii="Montserrat" w:hAnsi="Montserrat" w:cs="Arial"/>
                 <w:b/>
                 <w:bCs/>
-                <w:sz w:val="18"/>
-                <w:szCs w:val="18"/>
               </w:rPr>
               <w:t xml:space="preserve"> </w:t>
             </w:r>
             <w:proofErr w:type="spellStart"/>
             <w:r>
-              <w:rPr>
-                <w:rFonts w:ascii="Montserrat" w:hAnsi="Montserrat" w:cs="Arial"/>
-                <w:sz w:val="18"/>
-                <w:szCs w:val="18"/>
-              </w:rPr>
               <w:t>nome_corretor</w:t>
             </w:r>
             <w:proofErr w:type="spellEnd"/>
@@ -793,6 +645,12 @@
         <w:tc>
           <w:tcPr>
             <w:tcW w:w="0" w:type="auto"/>
+            <w:tcBorders>
+              <w:top w:val="single" w:sz="6" w:space="0" w:color="000000"/>
+              <w:left w:val="single" w:sz="6" w:space="0" w:color="000000"/>
+              <w:bottom w:val="single" w:sz="6" w:space="0" w:color="000000"/>
+              <w:right w:val="single" w:sz="6" w:space="0" w:color="000000"/>
+            </w:tcBorders>
             <w:tcMar>
               <w:top w:w="0" w:type="dxa"/>
               <w:left w:w="0" w:type="dxa"/>
@@ -806,51 +664,38 @@
             <w:pPr>
               <w:spacing w:before="40" w:after="40" w:line="240" w:lineRule="auto"/>
               <w:rPr>
-                <w:rFonts w:ascii="Montserrat" w:hAnsi="Montserrat" w:cs="Arial"/>
                 <w:b/>
                 <w:bCs/>
-                <w:sz w:val="18"/>
-                <w:szCs w:val="18"/>
               </w:rPr>
             </w:pPr>
             <w:r>
               <w:rPr>
                 <w:rStyle w:val="Forte"/>
-                <w:rFonts w:ascii="Montserrat" w:hAnsi="Montserrat" w:cs="Arial"/>
                 <w:b w:val="0"/>
                 <w:bCs w:val="0"/>
-                <w:sz w:val="18"/>
-                <w:szCs w:val="18"/>
               </w:rPr>
               <w:t xml:space="preserve"> </w:t>
             </w:r>
             <w:r>
               <w:rPr>
                 <w:rStyle w:val="Forte"/>
-                <w:rFonts w:ascii="Montserrat" w:hAnsi="Montserrat" w:cs="Arial"/>
                 <w:b w:val="0"/>
                 <w:bCs w:val="0"/>
-                <w:sz w:val="18"/>
-                <w:szCs w:val="18"/>
               </w:rPr>
               <w:t>CNPJ:</w:t>
             </w:r>
             <w:r>
               <w:rPr>
-                <w:rFonts w:ascii="Montserrat" w:eastAsia="Century Gothic" w:hAnsi="Montserrat" w:cs="Arial"/>
+                <w:rFonts w:ascii="Century Gothic" w:eastAsia="Century Gothic" w:hAnsi="Century Gothic" w:cs="Century Gothic"/>
                 <w:b/>
                 <w:bCs/>
-                <w:sz w:val="18"/>
-                <w:szCs w:val="18"/>
               </w:rPr>
               <w:t xml:space="preserve"> </w:t>
             </w:r>
             <w:proofErr w:type="spellStart"/>
             <w:r>
               <w:rPr>
-                <w:rFonts w:ascii="Montserrat" w:eastAsia="Century Gothic" w:hAnsi="Montserrat" w:cs="Arial"/>
-                <w:sz w:val="18"/>
-                <w:szCs w:val="18"/>
+                <w:rFonts w:ascii="Century Gothic" w:eastAsia="Century Gothic" w:hAnsi="Century Gothic" w:cs="Century Gothic"/>
               </w:rPr>
               <w:t>cnpj_corretor</w:t>
             </w:r>
@@ -865,6 +710,12 @@
         <w:tc>
           <w:tcPr>
             <w:tcW w:w="0" w:type="auto"/>
+            <w:tcBorders>
+              <w:top w:val="single" w:sz="6" w:space="0" w:color="000000"/>
+              <w:left w:val="single" w:sz="6" w:space="0" w:color="000000"/>
+              <w:bottom w:val="single" w:sz="6" w:space="0" w:color="000000"/>
+              <w:right w:val="single" w:sz="6" w:space="0" w:color="000000"/>
+            </w:tcBorders>
             <w:tcMar>
               <w:top w:w="0" w:type="dxa"/>
               <w:left w:w="0" w:type="dxa"/>
@@ -878,21 +729,15 @@
             <w:pPr>
               <w:spacing w:before="40" w:after="40" w:line="240" w:lineRule="auto"/>
               <w:rPr>
-                <w:rFonts w:ascii="Montserrat" w:hAnsi="Montserrat" w:cs="Arial"/>
                 <w:b/>
                 <w:bCs/>
-                <w:sz w:val="18"/>
-                <w:szCs w:val="18"/>
               </w:rPr>
             </w:pPr>
             <w:r>
               <w:rPr>
                 <w:rStyle w:val="Forte"/>
-                <w:rFonts w:ascii="Montserrat" w:hAnsi="Montserrat" w:cs="Arial"/>
                 <w:b w:val="0"/>
                 <w:bCs w:val="0"/>
-                <w:sz w:val="18"/>
-                <w:szCs w:val="18"/>
               </w:rPr>
               <w:t xml:space="preserve"> </w:t>
             </w:r>
@@ -900,11 +745,8 @@
             <w:r>
               <w:rPr>
                 <w:rStyle w:val="Forte"/>
-                <w:rFonts w:ascii="Montserrat" w:hAnsi="Montserrat" w:cs="Arial"/>
                 <w:b w:val="0"/>
                 <w:bCs w:val="0"/>
-                <w:sz w:val="18"/>
-                <w:szCs w:val="18"/>
               </w:rPr>
               <w:t>End</w:t>
             </w:r>
@@ -912,31 +754,20 @@
             <w:r>
               <w:rPr>
                 <w:rStyle w:val="Forte"/>
-                <w:rFonts w:ascii="Montserrat" w:hAnsi="Montserrat" w:cs="Arial"/>
                 <w:b w:val="0"/>
                 <w:bCs w:val="0"/>
-                <w:sz w:val="18"/>
-                <w:szCs w:val="18"/>
               </w:rPr>
               <w:t>:</w:t>
             </w:r>
             <w:r>
               <w:rPr>
-                <w:rFonts w:ascii="Montserrat" w:hAnsi="Montserrat" w:cs="Arial"/>
                 <w:b/>
                 <w:bCs/>
-                <w:sz w:val="18"/>
-                <w:szCs w:val="18"/>
               </w:rPr>
               <w:t xml:space="preserve"> </w:t>
             </w:r>
             <w:proofErr w:type="spellStart"/>
             <w:r>
-              <w:rPr>
-                <w:rFonts w:ascii="Montserrat" w:hAnsi="Montserrat" w:cs="Arial"/>
-                <w:sz w:val="18"/>
-                <w:szCs w:val="18"/>
-              </w:rPr>
               <w:t>endereco_corretor</w:t>
             </w:r>
             <w:proofErr w:type="spellEnd"/>
@@ -945,6 +776,12 @@
         <w:tc>
           <w:tcPr>
             <w:tcW w:w="0" w:type="auto"/>
+            <w:tcBorders>
+              <w:top w:val="single" w:sz="6" w:space="0" w:color="000000"/>
+              <w:left w:val="single" w:sz="6" w:space="0" w:color="000000"/>
+              <w:bottom w:val="single" w:sz="6" w:space="0" w:color="000000"/>
+              <w:right w:val="single" w:sz="6" w:space="0" w:color="000000"/>
+            </w:tcBorders>
             <w:tcMar>
               <w:top w:w="0" w:type="dxa"/>
               <w:left w:w="0" w:type="dxa"/>
@@ -957,49 +794,28 @@
           <w:p>
             <w:pPr>
               <w:spacing w:before="40" w:after="40" w:line="240" w:lineRule="auto"/>
-              <w:rPr>
-                <w:rFonts w:ascii="Montserrat" w:hAnsi="Montserrat" w:cs="Arial"/>
-                <w:sz w:val="18"/>
-                <w:szCs w:val="18"/>
-              </w:rPr>
             </w:pPr>
             <w:r>
               <w:rPr>
                 <w:rStyle w:val="Forte"/>
-                <w:rFonts w:ascii="Montserrat" w:hAnsi="Montserrat" w:cs="Arial"/>
                 <w:b w:val="0"/>
                 <w:bCs w:val="0"/>
-                <w:sz w:val="18"/>
-                <w:szCs w:val="18"/>
               </w:rPr>
               <w:t xml:space="preserve"> </w:t>
             </w:r>
             <w:r>
               <w:rPr>
                 <w:rStyle w:val="Forte"/>
-                <w:rFonts w:ascii="Montserrat" w:hAnsi="Montserrat" w:cs="Arial"/>
                 <w:b w:val="0"/>
                 <w:bCs w:val="0"/>
-                <w:sz w:val="18"/>
-                <w:szCs w:val="18"/>
               </w:rPr>
               <w:t>Fone:</w:t>
             </w:r>
             <w:r>
-              <w:rPr>
-                <w:rFonts w:ascii="Montserrat" w:hAnsi="Montserrat" w:cs="Arial"/>
-                <w:sz w:val="18"/>
-                <w:szCs w:val="18"/>
-              </w:rPr>
               <w:t xml:space="preserve"> </w:t>
             </w:r>
             <w:proofErr w:type="spellStart"/>
             <w:r>
-              <w:rPr>
-                <w:rFonts w:ascii="Montserrat" w:hAnsi="Montserrat" w:cs="Arial"/>
-                <w:sz w:val="18"/>
-                <w:szCs w:val="18"/>
-              </w:rPr>
               <w:t>tel_corretor</w:t>
             </w:r>
             <w:proofErr w:type="spellEnd"/>
@@ -1008,12 +824,17 @@
       </w:tr>
       <w:tr>
         <w:trPr>
-          <w:gridAfter w:val="1"/>
           <w:tblCellSpacing w:w="15" w:type="dxa"/>
         </w:trPr>
         <w:tc>
           <w:tcPr>
             <w:tcW w:w="0" w:type="auto"/>
+            <w:tcBorders>
+              <w:top w:val="single" w:sz="6" w:space="0" w:color="000000"/>
+              <w:left w:val="single" w:sz="6" w:space="0" w:color="000000"/>
+              <w:bottom w:val="single" w:sz="6" w:space="0" w:color="000000"/>
+              <w:right w:val="single" w:sz="6" w:space="0" w:color="000000"/>
+            </w:tcBorders>
             <w:tcMar>
               <w:top w:w="0" w:type="dxa"/>
               <w:left w:w="0" w:type="dxa"/>
@@ -1027,37 +848,54 @@
             <w:pPr>
               <w:spacing w:before="40" w:after="40" w:line="240" w:lineRule="auto"/>
               <w:rPr>
-                <w:rFonts w:ascii="Montserrat" w:hAnsi="Montserrat" w:cs="Arial"/>
                 <w:b/>
                 <w:bCs/>
-                <w:sz w:val="18"/>
-                <w:szCs w:val="18"/>
               </w:rPr>
             </w:pPr>
             <w:r>
               <w:rPr>
                 <w:rStyle w:val="Forte"/>
-                <w:rFonts w:ascii="Montserrat" w:hAnsi="Montserrat" w:cs="Arial"/>
                 <w:b w:val="0"/>
                 <w:bCs w:val="0"/>
-                <w:sz w:val="18"/>
-                <w:szCs w:val="18"/>
-              </w:rPr>
-              <w:t xml:space="preserve"> CRECI: </w:t>
-            </w:r>
-            <w:proofErr w:type="spellStart"/>
+              </w:rPr>
+              <w:t xml:space="preserve"> </w:t>
+            </w:r>
             <w:r>
               <w:rPr>
                 <w:rStyle w:val="Forte"/>
-                <w:rFonts w:ascii="Montserrat" w:hAnsi="Montserrat" w:cs="Arial"/>
                 <w:b w:val="0"/>
                 <w:bCs w:val="0"/>
-                <w:sz w:val="18"/>
-                <w:szCs w:val="18"/>
+              </w:rPr>
+              <w:t xml:space="preserve">CRECI: </w:t>
+            </w:r>
+            <w:proofErr w:type="spellStart"/>
+            <w:r>
+              <w:rPr>
+                <w:rStyle w:val="Forte"/>
+                <w:b w:val="0"/>
+                <w:bCs w:val="0"/>
               </w:rPr>
               <w:t>creci_corretor</w:t>
             </w:r>
             <w:proofErr w:type="spellEnd"/>
+          </w:p>
+        </w:tc>
+        <w:tc>
+          <w:tcPr>
+            <w:tcW w:w="0" w:type="auto"/>
+            <w:tcMar>
+              <w:top w:w="15" w:type="dxa"/>
+              <w:left w:w="15" w:type="dxa"/>
+              <w:bottom w:w="15" w:type="dxa"/>
+              <w:right w:w="15" w:type="dxa"/>
+            </w:tcMar>
+            <w:vAlign w:val="center"/>
+            <w:hideMark/>
+          </w:tcPr>
+          <w:p>
+            <w:pPr>
+              <w:spacing w:before="40" w:after="40" w:line="240" w:lineRule="auto"/>
+            </w:pPr>
           </w:p>
         </w:tc>
       </w:tr>
@@ -1349,7 +1187,14 @@
         <w:rPr>
           <w:rFonts w:ascii="Montserrat" w:hAnsi="Montserrat" w:cs="Arial"/>
         </w:rPr>
-        <w:t>correspondente à comissão de intermediação da compra e venda do imóvel realizada, da seguinte forma:</w:t>
+        <w:t xml:space="preserve">correspondente </w:t>
+      </w:r>
+      <w:r>
+        <w:rPr>
+          <w:rFonts w:ascii="Montserrat" w:hAnsi="Montserrat" w:cs="Arial"/>
+        </w:rPr>
+        <w:lastRenderedPageBreak/>
+        <w:t>à comissão de intermediação da compra e venda do imóvel realizada, da seguinte forma:</w:t>
       </w:r>
     </w:p>
     <w:p>
@@ -1370,7 +1215,6 @@
           <w:b/>
           <w:bCs/>
         </w:rPr>
-        <w:lastRenderedPageBreak/>
         <w:t>PLANILHA DE COMISSÕES:</w:t>
       </w:r>
     </w:p>
@@ -1414,7 +1258,7 @@
           <w:p>
             <w:pPr>
               <w:widowControl w:val="0"/>
-              <w:spacing w:before="120" w:line="312" w:lineRule="auto"/>
+              <w:spacing w:before="40" w:after="40" w:line="240" w:lineRule="auto"/>
               <w:ind w:right="-23"/>
               <w:jc w:val="both"/>
               <w:rPr>
@@ -1453,7 +1297,7 @@
           <w:p>
             <w:pPr>
               <w:widowControl w:val="0"/>
-              <w:spacing w:before="120" w:line="312" w:lineRule="auto"/>
+              <w:spacing w:before="40" w:after="40" w:line="240" w:lineRule="auto"/>
               <w:ind w:right="-23"/>
               <w:jc w:val="both"/>
               <w:rPr>
@@ -1492,7 +1336,7 @@
           <w:p>
             <w:pPr>
               <w:widowControl w:val="0"/>
-              <w:spacing w:before="120" w:line="312" w:lineRule="auto"/>
+              <w:spacing w:before="40" w:after="40" w:line="240" w:lineRule="auto"/>
               <w:ind w:right="-23"/>
               <w:jc w:val="both"/>
               <w:rPr>
@@ -1531,7 +1375,7 @@
           <w:p>
             <w:pPr>
               <w:widowControl w:val="0"/>
-              <w:spacing w:before="120" w:line="312" w:lineRule="auto"/>
+              <w:spacing w:before="40" w:after="40" w:line="240" w:lineRule="auto"/>
               <w:ind w:right="-23"/>
               <w:jc w:val="both"/>
               <w:rPr>
@@ -1571,7 +1415,7 @@
           <w:p>
             <w:pPr>
               <w:widowControl w:val="0"/>
-              <w:spacing w:before="120" w:line="312" w:lineRule="auto"/>
+              <w:spacing w:before="40" w:after="40" w:line="240" w:lineRule="auto"/>
               <w:ind w:right="-23"/>
               <w:jc w:val="both"/>
               <w:rPr>
@@ -1611,7 +1455,7 @@
           <w:p>
             <w:pPr>
               <w:widowControl w:val="0"/>
-              <w:spacing w:before="120" w:line="312" w:lineRule="auto"/>
+              <w:spacing w:before="40" w:after="40" w:line="240" w:lineRule="auto"/>
               <w:ind w:right="-23"/>
               <w:jc w:val="both"/>
               <w:rPr>
@@ -1671,7 +1515,7 @@
           <w:p>
             <w:pPr>
               <w:widowControl w:val="0"/>
-              <w:spacing w:before="120" w:line="312" w:lineRule="auto"/>
+              <w:spacing w:before="40" w:after="40" w:line="240" w:lineRule="auto"/>
               <w:ind w:right="-23"/>
               <w:jc w:val="both"/>
               <w:rPr>
@@ -1731,7 +1575,7 @@
           <w:p>
             <w:pPr>
               <w:widowControl w:val="0"/>
-              <w:spacing w:before="120" w:line="312" w:lineRule="auto"/>
+              <w:spacing w:before="40" w:after="40" w:line="240" w:lineRule="auto"/>
               <w:ind w:right="-23"/>
               <w:jc w:val="both"/>
               <w:rPr>

</xml_diff>

<commit_message>
[09/04] Contrato de corretagem Linux #6
</commit_message>
<xml_diff>
--- a/templates/contrato-de-corretagem.docx
+++ b/templates/contrato-de-corretagem.docx
@@ -24,7 +24,6 @@
           <w:spacing w:val="-3"/>
           <w:sz w:val="22"/>
           <w:szCs w:val="22"/>
-          <w:lang w:val="en-US"/>
         </w:rPr>
         <w:t> </w:t>
       </w:r>
@@ -36,7 +35,6 @@
           <w:color w:val="000000"/>
           <w:sz w:val="22"/>
           <w:szCs w:val="22"/>
-          <w:lang w:val="en-US"/>
         </w:rPr>
         <w:t>CONTRATO DE CORRETAGEM IMOBILIÁRIA</w:t>
       </w:r>
@@ -53,13 +51,15 @@
         <w:tblW w:w="5000" w:type="pct"/>
         <w:tblCellSpacing w:w="15" w:type="dxa"/>
         <w:tblBorders>
-          <w:insideH w:val="single" w:sz="4" w:space="0" w:color="auto"/>
-          <w:insideV w:val="single" w:sz="4" w:space="0" w:color="auto"/>
+          <w:top w:val="single" w:sz="4" w:space="0" w:color="auto"/>
+          <w:left w:val="single" w:sz="4" w:space="0" w:color="auto"/>
+          <w:bottom w:val="single" w:sz="4" w:space="0" w:color="auto"/>
+          <w:right w:val="single" w:sz="4" w:space="0" w:color="auto"/>
         </w:tblBorders>
         <w:tblLook w:val="04A0" w:firstRow="1" w:lastRow="0" w:firstColumn="1" w:lastColumn="0" w:noHBand="0" w:noVBand="1"/>
       </w:tblPr>
       <w:tblGrid>
-        <w:gridCol w:w="9026"/>
+        <w:gridCol w:w="9016"/>
       </w:tblGrid>
       <w:tr>
         <w:trPr>
@@ -232,10 +232,7 @@
               <w:spacing w:before="40" w:after="40" w:line="240" w:lineRule="auto"/>
             </w:pPr>
             <w:r>
-              <w:t xml:space="preserve"> </w:t>
-            </w:r>
-            <w:r>
-              <w:t>Nome</w:t>
+              <w:t xml:space="preserve"> Nome</w:t>
             </w:r>
             <w:r>
               <w:rPr>
@@ -274,10 +271,7 @@
               <w:spacing w:before="40" w:after="40" w:line="240" w:lineRule="auto"/>
             </w:pPr>
             <w:r>
-              <w:t xml:space="preserve"> </w:t>
-            </w:r>
-            <w:r>
-              <w:t xml:space="preserve">E-mail: </w:t>
+              <w:t xml:space="preserve"> E-mail: </w:t>
             </w:r>
             <w:proofErr w:type="spellStart"/>
             <w:r>
@@ -314,10 +308,7 @@
               <w:spacing w:before="40" w:after="40" w:line="240" w:lineRule="auto"/>
             </w:pPr>
             <w:r>
-              <w:t xml:space="preserve"> </w:t>
-            </w:r>
-            <w:r>
-              <w:t xml:space="preserve">Endereço: </w:t>
+              <w:t xml:space="preserve"> Endereço: </w:t>
             </w:r>
             <w:proofErr w:type="spellStart"/>
             <w:r>
@@ -349,10 +340,7 @@
               <w:spacing w:before="40" w:after="40" w:line="240" w:lineRule="auto"/>
             </w:pPr>
             <w:r>
-              <w:t xml:space="preserve"> </w:t>
-            </w:r>
-            <w:r>
-              <w:t xml:space="preserve">CPF:  </w:t>
+              <w:t xml:space="preserve"> CPF:  </w:t>
             </w:r>
             <w:proofErr w:type="spellStart"/>
             <w:r>
@@ -387,10 +375,7 @@
               <w:spacing w:before="40" w:after="40" w:line="240" w:lineRule="auto"/>
             </w:pPr>
             <w:r>
-              <w:t xml:space="preserve"> </w:t>
-            </w:r>
-            <w:r>
-              <w:t xml:space="preserve">Fone: </w:t>
+              <w:t xml:space="preserve"> Fone: </w:t>
             </w:r>
             <w:proofErr w:type="spellStart"/>
             <w:r>
@@ -427,10 +412,7 @@
               <w:spacing w:before="40" w:after="40" w:line="240" w:lineRule="auto"/>
             </w:pPr>
             <w:r>
-              <w:t xml:space="preserve"> </w:t>
-            </w:r>
-            <w:r>
-              <w:t xml:space="preserve">Cidade: </w:t>
+              <w:t xml:space="preserve"> Cidade: </w:t>
             </w:r>
             <w:proofErr w:type="spellStart"/>
             <w:r>
@@ -462,10 +444,7 @@
               <w:spacing w:before="40" w:after="40" w:line="240" w:lineRule="auto"/>
             </w:pPr>
             <w:r>
-              <w:t xml:space="preserve"> </w:t>
-            </w:r>
-            <w:r>
-              <w:t xml:space="preserve">CEP: </w:t>
+              <w:t xml:space="preserve"> CEP: </w:t>
             </w:r>
             <w:proofErr w:type="spellStart"/>
             <w:r>
@@ -497,10 +476,7 @@
               <w:spacing w:before="40" w:after="40" w:line="240" w:lineRule="auto"/>
             </w:pPr>
             <w:r>
-              <w:t xml:space="preserve"> </w:t>
-            </w:r>
-            <w:r>
-              <w:t xml:space="preserve">UF: </w:t>
+              <w:t xml:space="preserve"> UF: </w:t>
             </w:r>
             <w:proofErr w:type="spellStart"/>
             <w:r>

</xml_diff>